<commit_message>
Add columns, update doc for Detroit
</commit_message>
<xml_diff>
--- a/api/templates/docs/detroit_template_2024.docx
+++ b/api/templates/docs/detroit_template_2024.docx
@@ -687,7 +687,6 @@
     <w:p>
       <w:pPr>
         <w:pStyle w:val="Normal"/>
-        <w:pBdr/>
         <w:spacing w:lineRule="auto" w:line="240" w:before="0" w:after="0"/>
         <w:ind w:left="720" w:hanging="0"/>
         <w:rPr>
@@ -710,7 +709,6 @@
     <w:p>
       <w:pPr>
         <w:pStyle w:val="Normal"/>
-        <w:pBdr/>
         <w:spacing w:lineRule="auto" w:line="240" w:before="0" w:after="0"/>
         <w:ind w:left="720" w:hanging="0"/>
         <w:rPr>
@@ -1452,9 +1450,9 @@
         <w:tblLook w:val="0400" w:noHBand="0" w:noVBand="1" w:firstColumn="0" w:lastRow="0" w:lastColumn="0" w:firstRow="0"/>
       </w:tblPr>
       <w:tblGrid>
-        <w:gridCol w:w="5147"/>
+        <w:gridCol w:w="5146"/>
         <w:gridCol w:w="1404"/>
-        <w:gridCol w:w="2809"/>
+        <w:gridCol w:w="2810"/>
       </w:tblGrid>
       <w:tr>
         <w:trPr>
@@ -1462,7 +1460,7 @@
         </w:trPr>
         <w:tc>
           <w:tcPr>
-            <w:tcW w:w="5147" w:type="dxa"/>
+            <w:tcW w:w="5146" w:type="dxa"/>
             <w:tcBorders>
               <w:top w:val="single" w:sz="4" w:space="0" w:color="000000"/>
               <w:left w:val="single" w:sz="4" w:space="0" w:color="000000"/>
@@ -1534,7 +1532,7 @@
         </w:tc>
         <w:tc>
           <w:tcPr>
-            <w:tcW w:w="2809" w:type="dxa"/>
+            <w:tcW w:w="2810" w:type="dxa"/>
             <w:tcBorders>
               <w:top w:val="single" w:sz="4" w:space="0" w:color="000000"/>
               <w:left w:val="single" w:sz="4" w:space="0" w:color="000000"/>
@@ -1615,7 +1613,7 @@
         </w:trPr>
         <w:tc>
           <w:tcPr>
-            <w:tcW w:w="5147" w:type="dxa"/>
+            <w:tcW w:w="5146" w:type="dxa"/>
             <w:tcBorders>
               <w:top w:val="single" w:sz="4" w:space="0" w:color="000000"/>
               <w:left w:val="single" w:sz="4" w:space="0" w:color="000000"/>
@@ -1681,7 +1679,7 @@
         </w:tc>
         <w:tc>
           <w:tcPr>
-            <w:tcW w:w="2809" w:type="dxa"/>
+            <w:tcW w:w="2810" w:type="dxa"/>
             <w:tcBorders>
               <w:top w:val="single" w:sz="4" w:space="0" w:color="000000"/>
               <w:left w:val="single" w:sz="4" w:space="0" w:color="000000"/>
@@ -2019,7 +2017,13 @@
         </w:rPr>
       </w:pPr>
       <w:r>
-        <w:rPr/>
+        <w:rPr>
+          <w:rFonts w:eastAsia="Times New Roman" w:cs="Times New Roman" w:ascii="Times New Roman" w:hAnsi="Times New Roman"/>
+          <w:b/>
+          <w:bCs/>
+          <w:sz w:val="24"/>
+          <w:szCs w:val="24"/>
+        </w:rPr>
       </w:r>
     </w:p>
     <w:p>
@@ -2041,97 +2045,7 @@
           <w:sz w:val="24"/>
           <w:szCs w:val="24"/>
         </w:rPr>
-        <w:t xml:space="preserve">The City of Detroit has incorrectly depreciated {{ address }} by determining its Effective Age as </w:t>
-      </w:r>
-      <w:r>
-        <w:rPr>
-          <w:rFonts w:eastAsia="Times New Roman" w:cs="Times New Roman" w:ascii="Times New Roman" w:hAnsi="Times New Roman"/>
-          <w:color w:val="000000" w:themeColor="text1"/>
-          <w:sz w:val="24"/>
-          <w:szCs w:val="24"/>
-        </w:rPr>
-        <w:t>{{ effective_age }}</w:t>
-      </w:r>
-      <w:r>
-        <w:rPr>
-          <w:rFonts w:eastAsia="Times New Roman" w:cs="Times New Roman" w:ascii="Times New Roman" w:hAnsi="Times New Roman"/>
-          <w:color w:val="000000" w:themeColor="text1"/>
-          <w:sz w:val="24"/>
-          <w:szCs w:val="24"/>
-        </w:rPr>
-        <w:t xml:space="preserve"> with a Corresponding Percent Condition of </w:t>
-      </w:r>
-      <w:r>
-        <w:rPr>
-          <w:rFonts w:eastAsia="Times New Roman" w:cs="Times New Roman" w:ascii="Times New Roman" w:hAnsi="Times New Roman"/>
-          <w:color w:val="000000" w:themeColor="text1"/>
-          <w:sz w:val="24"/>
-          <w:szCs w:val="24"/>
-        </w:rPr>
-        <w:t>{{ percent_good }}</w:t>
-      </w:r>
-      <w:r>
-        <w:rPr>
-          <w:rFonts w:eastAsia="Times New Roman" w:cs="Times New Roman" w:ascii="Times New Roman" w:hAnsi="Times New Roman"/>
-          <w:color w:val="000000" w:themeColor="text1"/>
-          <w:sz w:val="24"/>
-          <w:szCs w:val="24"/>
-        </w:rPr>
-        <w:t>. Due to {{ address }}’s condition evidenced in Appendix 1 and 2 below, the City should have rated the condition of the home as “</w:t>
-      </w:r>
-      <w:r>
-        <w:rPr>
-          <w:rFonts w:eastAsia="Times New Roman" w:cs="Times New Roman" w:ascii="Times New Roman" w:hAnsi="Times New Roman"/>
-          <w:color w:val="000000" w:themeColor="text1"/>
-          <w:sz w:val="24"/>
-          <w:szCs w:val="24"/>
-        </w:rPr>
-        <w:t>{{ damange_level }}</w:t>
-      </w:r>
-      <w:r>
-        <w:rPr>
-          <w:rFonts w:eastAsia="Times New Roman" w:cs="Times New Roman" w:ascii="Times New Roman" w:hAnsi="Times New Roman"/>
-          <w:color w:val="000000" w:themeColor="text1"/>
-          <w:sz w:val="24"/>
-          <w:szCs w:val="24"/>
-        </w:rPr>
-        <w:t xml:space="preserve">,” with a Corresponding Percent Condition of </w:t>
-      </w:r>
-      <w:r>
-        <w:rPr>
-          <w:rFonts w:eastAsia="Times New Roman" w:cs="Times New Roman" w:ascii="Times New Roman" w:hAnsi="Times New Roman"/>
-          <w:color w:val="000000" w:themeColor="text1"/>
-          <w:sz w:val="24"/>
-          <w:szCs w:val="24"/>
-        </w:rPr>
-        <w:t>{{ damage_midpoint }}</w:t>
-      </w:r>
-      <w:r>
-        <w:rPr>
-          <w:rFonts w:eastAsia="Times New Roman" w:cs="Times New Roman" w:ascii="Times New Roman" w:hAnsi="Times New Roman"/>
-          <w:color w:val="000000" w:themeColor="text1"/>
-          <w:sz w:val="24"/>
-          <w:szCs w:val="24"/>
-        </w:rPr>
-        <w:t xml:space="preserve">. As a result, the assessed value of {{ address }} was improperly inflated pursuant to the depreciation standards outlined in Volume I of the 2014 Assessor’s Manual. Therefore, we are seeking a reduction of the assessed value of {{ address }}, in accordance with a change in Effective Age to </w:t>
-      </w:r>
-      <w:r>
-        <w:rPr>
-          <w:rFonts w:eastAsia="Times New Roman" w:cs="Times New Roman" w:ascii="Times New Roman" w:hAnsi="Times New Roman"/>
-          <w:color w:val="000000" w:themeColor="text1"/>
-          <w:sz w:val="24"/>
-          <w:szCs w:val="24"/>
-        </w:rPr>
-        <w:t>{{ new_effective_age }}</w:t>
-      </w:r>
-      <w:r>
-        <w:rPr>
-          <w:rFonts w:eastAsia="Times New Roman" w:cs="Times New Roman" w:ascii="Times New Roman" w:hAnsi="Times New Roman"/>
-          <w:color w:val="000000" w:themeColor="text1"/>
-          <w:sz w:val="24"/>
-          <w:szCs w:val="24"/>
-        </w:rPr>
-        <w:t>.</w:t>
+        <w:t>The City of Detroit has incorrectly depreciated {{ address }} by determining its Effective Age as {{ effective_age }} with a Corresponding Percent Condition of {{ percent_good }}. Due to {{ address }}’s condition evidenced in Appendix 1 and 2 below, the City should have rated the condition of the home as “{{ damage_level }},” with a Corresponding Percent Condition of {{ damage_midpoint }}. As a result, the assessed value of {{ address }} was improperly inflated pursuant to the depreciation standards outlined in Volume I of the 2014 Assessor’s Manual. Therefore, we are seeking a reduction of the assessed value of {{ address }}, in accordance with a change in Effective Age to {{ new_effective_age }}.</w:t>
       </w:r>
     </w:p>
     <w:p>
@@ -2359,82 +2273,13 @@
           <w:sz w:val="24"/>
           <w:szCs w:val="24"/>
         </w:rPr>
-        <w:t>Appendix 1</w:t>
-      </w:r>
-    </w:p>
-    <w:p>
-      <w:pPr>
-        <w:pStyle w:val="Normal"/>
-        <w:rPr>
-          <w:rFonts w:ascii="Times New Roman" w:hAnsi="Times New Roman" w:eastAsia="Times New Roman" w:cs="Times New Roman"/>
-          <w:sz w:val="24"/>
-          <w:szCs w:val="24"/>
-        </w:rPr>
-      </w:pPr>
-      <w:r>
-        <w:rPr>
-          <w:rFonts w:eastAsia="Times New Roman" w:cs="Times New Roman" w:ascii="Times New Roman" w:hAnsi="Times New Roman"/>
-          <w:sz w:val="24"/>
-          <w:szCs w:val="24"/>
-        </w:rPr>
-        <w:t>[Insert the damage description from the application]</w:t>
-      </w:r>
-    </w:p>
-    <w:p>
-      <w:pPr>
-        <w:pStyle w:val="Normal"/>
-        <w:rPr>
-          <w:rFonts w:ascii="Times New Roman" w:hAnsi="Times New Roman" w:eastAsia="Times New Roman" w:cs="Times New Roman"/>
-          <w:sz w:val="24"/>
-          <w:szCs w:val="24"/>
-        </w:rPr>
-      </w:pPr>
-      <w:r>
-        <w:rPr>
-          <w:rFonts w:eastAsia="Times New Roman" w:cs="Times New Roman" w:ascii="Times New Roman" w:hAnsi="Times New Roman"/>
-          <w:sz w:val="24"/>
-          <w:szCs w:val="24"/>
-        </w:rPr>
-        <w:t>The damage to {{ address }} is described as the following:</w:t>
-      </w:r>
-    </w:p>
-    <w:p>
-      <w:pPr>
-        <w:pStyle w:val="Normal"/>
-        <w:rPr>
-          <w:rFonts w:ascii="Times New Roman" w:hAnsi="Times New Roman" w:eastAsia="Times New Roman" w:cs="Times New Roman"/>
-          <w:sz w:val="24"/>
-          <w:szCs w:val="24"/>
-        </w:rPr>
-      </w:pPr>
-      <w:r>
-        <w:rPr>
-          <w:rFonts w:eastAsia="Times New Roman" w:cs="Times New Roman" w:ascii="Times New Roman" w:hAnsi="Times New Roman"/>
-          <w:sz w:val="24"/>
-          <w:szCs w:val="24"/>
-        </w:rPr>
-      </w:r>
-    </w:p>
-    <w:p>
-      <w:pPr>
-        <w:pStyle w:val="Normal"/>
-        <w:rPr>
-          <w:rFonts w:ascii="Times New Roman" w:hAnsi="Times New Roman" w:eastAsia="Times New Roman" w:cs="Times New Roman"/>
-          <w:sz w:val="24"/>
-          <w:szCs w:val="24"/>
-        </w:rPr>
-      </w:pPr>
-      <w:r>
-        <w:rPr>
-          <w:rFonts w:eastAsia="Times New Roman" w:cs="Times New Roman" w:ascii="Times New Roman" w:hAnsi="Times New Roman"/>
-          <w:sz w:val="24"/>
-          <w:szCs w:val="24"/>
-        </w:rPr>
-      </w:r>
-    </w:p>
-    <w:p>
-      <w:pPr>
-        <w:pStyle w:val="Normal"/>
+        <w:t>{% if  economic_obsolescence or show_depreciation %}</w:t>
+      </w:r>
+    </w:p>
+    <w:p>
+      <w:pPr>
+        <w:pStyle w:val="Normal"/>
+        <w:jc w:val="center"/>
         <w:rPr>
           <w:rFonts w:ascii="Times New Roman" w:hAnsi="Times New Roman" w:eastAsia="Times New Roman" w:cs="Times New Roman"/>
           <w:b/>
@@ -2452,24 +2297,65 @@
           <w:sz w:val="24"/>
           <w:szCs w:val="24"/>
         </w:rPr>
-      </w:r>
-    </w:p>
-    <w:p>
-      <w:pPr>
-        <w:pStyle w:val="Normal"/>
-        <w:rPr/>
-      </w:pPr>
-      <w:r>
-        <w:rPr/>
-      </w:r>
-      <w:r>
-        <w:br w:type="page"/>
-      </w:r>
-    </w:p>
-    <w:p>
-      <w:pPr>
-        <w:pStyle w:val="Normal"/>
-        <w:jc w:val="center"/>
+        <w:t>Appendix 1</w:t>
+      </w:r>
+    </w:p>
+    <w:p>
+      <w:pPr>
+        <w:pStyle w:val="Normal"/>
+        <w:rPr>
+          <w:rFonts w:ascii="Times New Roman" w:hAnsi="Times New Roman" w:eastAsia="Times New Roman" w:cs="Times New Roman"/>
+          <w:sz w:val="24"/>
+          <w:szCs w:val="24"/>
+        </w:rPr>
+      </w:pPr>
+      <w:r>
+        <w:rPr>
+          <w:rFonts w:eastAsia="Times New Roman" w:cs="Times New Roman" w:ascii="Times New Roman" w:hAnsi="Times New Roman"/>
+          <w:sz w:val="24"/>
+          <w:szCs w:val="24"/>
+        </w:rPr>
+        <w:t>The damage to {{ address }} is described as the following:</w:t>
+      </w:r>
+    </w:p>
+    <w:p>
+      <w:pPr>
+        <w:pStyle w:val="Normal"/>
+        <w:rPr>
+          <w:rFonts w:ascii="Times New Roman" w:hAnsi="Times New Roman" w:eastAsia="Times New Roman" w:cs="Times New Roman"/>
+          <w:sz w:val="24"/>
+          <w:szCs w:val="24"/>
+        </w:rPr>
+      </w:pPr>
+      <w:r>
+        <w:rPr>
+          <w:rFonts w:eastAsia="Times New Roman" w:cs="Times New Roman" w:ascii="Times New Roman" w:hAnsi="Times New Roman"/>
+          <w:sz w:val="24"/>
+          <w:szCs w:val="24"/>
+        </w:rPr>
+        <w:t>{{ damage }}</w:t>
+      </w:r>
+    </w:p>
+    <w:p>
+      <w:pPr>
+        <w:pStyle w:val="Normal"/>
+        <w:rPr>
+          <w:rFonts w:ascii="Times New Roman" w:hAnsi="Times New Roman" w:eastAsia="Times New Roman" w:cs="Times New Roman"/>
+          <w:sz w:val="24"/>
+          <w:szCs w:val="24"/>
+        </w:rPr>
+      </w:pPr>
+      <w:r>
+        <w:rPr>
+          <w:rFonts w:eastAsia="Times New Roman" w:cs="Times New Roman" w:ascii="Times New Roman" w:hAnsi="Times New Roman"/>
+          <w:sz w:val="24"/>
+          <w:szCs w:val="24"/>
+        </w:rPr>
+      </w:r>
+    </w:p>
+    <w:p>
+      <w:pPr>
+        <w:pStyle w:val="Normal"/>
         <w:rPr>
           <w:rFonts w:ascii="Times New Roman" w:hAnsi="Times New Roman" w:eastAsia="Times New Roman" w:cs="Times New Roman"/>
           <w:b/>
@@ -2487,7 +2373,18 @@
           <w:sz w:val="24"/>
           <w:szCs w:val="24"/>
         </w:rPr>
-        <w:t>Appendix 2</w:t>
+      </w:r>
+    </w:p>
+    <w:p>
+      <w:pPr>
+        <w:pStyle w:val="Normal"/>
+        <w:rPr/>
+      </w:pPr>
+      <w:r>
+        <w:rPr/>
+      </w:r>
+      <w:r>
+        <w:br w:type="page"/>
       </w:r>
     </w:p>
     <w:p>
@@ -2505,140 +2402,41 @@
       <w:r>
         <w:rPr>
           <w:rFonts w:eastAsia="Times New Roman" w:cs="Times New Roman" w:ascii="Times New Roman" w:hAnsi="Times New Roman"/>
+          <w:b/>
+          <w:bCs/>
           <w:color w:val="000000" w:themeColor="text1"/>
           <w:sz w:val="24"/>
           <w:szCs w:val="24"/>
         </w:rPr>
-        <w:t>{% if has_images %}</w:t>
-      </w:r>
-    </w:p>
-    <w:p>
-      <w:pPr>
-        <w:pStyle w:val="Normal"/>
-        <w:spacing w:before="0" w:after="0"/>
-        <w:jc w:val="both"/>
-        <w:rPr>
-          <w:rFonts w:ascii="Times New Roman" w:hAnsi="Times New Roman" w:eastAsia="Times New Roman" w:cs="Times New Roman"/>
+        <w:t xml:space="preserve">{% if </w:t>
+      </w:r>
+      <w:r>
+        <w:rPr>
+          <w:rFonts w:eastAsia="Times New Roman" w:cs="Times New Roman" w:ascii="Times New Roman" w:hAnsi="Times New Roman"/>
+          <w:b/>
+          <w:bCs/>
           <w:color w:val="000000" w:themeColor="text1"/>
           <w:sz w:val="24"/>
           <w:szCs w:val="24"/>
         </w:rPr>
-      </w:pPr>
-      <w:r>
-        <w:rPr>
-          <w:rFonts w:eastAsia="Times New Roman" w:cs="Times New Roman" w:ascii="Times New Roman" w:hAnsi="Times New Roman"/>
+        <w:t>show_depreciation and</w:t>
+      </w:r>
+      <w:r>
+        <w:rPr>
+          <w:rFonts w:eastAsia="Times New Roman" w:cs="Times New Roman" w:ascii="Times New Roman" w:hAnsi="Times New Roman"/>
+          <w:b/>
+          <w:bCs/>
           <w:color w:val="000000" w:themeColor="text1"/>
           <w:sz w:val="24"/>
           <w:szCs w:val="24"/>
         </w:rPr>
-        <w:t>Photos of the damage described Appendix 1 are below.</w:t>
-      </w:r>
-    </w:p>
-    <w:p>
-      <w:pPr>
-        <w:pStyle w:val="Normal"/>
-        <w:spacing w:before="0" w:after="0"/>
-        <w:jc w:val="both"/>
-        <w:rPr>
-          <w:rFonts w:ascii="Times New Roman" w:hAnsi="Times New Roman" w:eastAsia="Times New Roman" w:cs="Times New Roman"/>
-          <w:color w:val="000000" w:themeColor="text1"/>
-          <w:sz w:val="24"/>
-          <w:szCs w:val="24"/>
-        </w:rPr>
-      </w:pPr>
-      <w:r>
-        <w:rPr>
-          <w:rFonts w:eastAsia="Times New Roman" w:cs="Times New Roman" w:ascii="Times New Roman" w:hAnsi="Times New Roman"/>
-          <w:color w:val="000000" w:themeColor="text1"/>
-          <w:sz w:val="24"/>
-          <w:szCs w:val="24"/>
-        </w:rPr>
-      </w:r>
-    </w:p>
-    <w:p>
-      <w:pPr>
-        <w:pStyle w:val="Normal"/>
-        <w:spacing w:before="0" w:after="0"/>
-        <w:jc w:val="both"/>
-        <w:rPr>
-          <w:rFonts w:ascii="Times New Roman" w:hAnsi="Times New Roman" w:eastAsia="Times New Roman" w:cs="Times New Roman"/>
-          <w:color w:val="000000" w:themeColor="text1"/>
-          <w:sz w:val="24"/>
-          <w:szCs w:val="24"/>
-        </w:rPr>
-      </w:pPr>
-      <w:r>
-        <w:rPr>
-          <w:rFonts w:eastAsia="Times New Roman" w:cs="Times New Roman" w:ascii="Times New Roman" w:hAnsi="Times New Roman"/>
-          <w:color w:val="000000" w:themeColor="text1"/>
-          <w:sz w:val="24"/>
-          <w:szCs w:val="24"/>
-        </w:rPr>
+        <w:t xml:space="preserve"> has_images %}</w:t>
       </w:r>
     </w:p>
     <w:p>
       <w:pPr>
         <w:pStyle w:val="Normal"/>
         <w:jc w:val="center"/>
-        <w:rPr>
-          <w:color w:val="000000" w:themeColor="text1"/>
-        </w:rPr>
-      </w:pPr>
-      <w:r>
-        <w:rPr>
-          <w:color w:val="000000" w:themeColor="text1"/>
-        </w:rPr>
-        <w:t>{% for image in images %}</w:t>
-      </w:r>
-    </w:p>
-    <w:p>
-      <w:pPr>
-        <w:pStyle w:val="Normal"/>
-        <w:jc w:val="center"/>
-        <w:rPr>
-          <w:color w:val="000000" w:themeColor="text1"/>
-        </w:rPr>
-      </w:pPr>
-      <w:r>
-        <w:rPr>
-          <w:color w:val="000000" w:themeColor="text1"/>
-        </w:rPr>
-        <w:t>{{ image }}</w:t>
-      </w:r>
-    </w:p>
-    <w:p>
-      <w:pPr>
-        <w:pStyle w:val="Normal"/>
-        <w:jc w:val="center"/>
-        <w:rPr>
-          <w:color w:val="000000" w:themeColor="text1"/>
-        </w:rPr>
-      </w:pPr>
-      <w:r>
-        <w:rPr>
-          <w:color w:val="000000" w:themeColor="text1"/>
-        </w:rPr>
-        <w:t>{% endfor %}</w:t>
-      </w:r>
-    </w:p>
-    <w:p>
-      <w:pPr>
-        <w:pStyle w:val="Normal"/>
-        <w:rPr>
-          <w:color w:val="000000" w:themeColor="text1"/>
-        </w:rPr>
-      </w:pPr>
-      <w:r>
-        <w:rPr>
-          <w:color w:val="000000" w:themeColor="text1"/>
-        </w:rPr>
-        <w:t>{% endif %}</w:t>
-      </w:r>
-    </w:p>
-    <w:p>
-      <w:pPr>
-        <w:pStyle w:val="Normal"/>
-        <w:spacing w:before="0" w:after="160"/>
         <w:rPr>
           <w:rFonts w:ascii="Times New Roman" w:hAnsi="Times New Roman" w:eastAsia="Times New Roman" w:cs="Times New Roman"/>
           <w:b/>
@@ -2649,7 +2447,177 @@
         </w:rPr>
       </w:pPr>
       <w:r>
+        <w:rPr>
+          <w:rFonts w:eastAsia="Times New Roman" w:cs="Times New Roman" w:ascii="Times New Roman" w:hAnsi="Times New Roman"/>
+          <w:b/>
+          <w:bCs/>
+          <w:sz w:val="24"/>
+          <w:szCs w:val="24"/>
+        </w:rPr>
+        <w:t>Appendix 2</w:t>
+      </w:r>
+    </w:p>
+    <w:p>
+      <w:pPr>
+        <w:pStyle w:val="Normal"/>
+        <w:spacing w:before="0" w:after="0"/>
+        <w:jc w:val="both"/>
+        <w:rPr>
+          <w:rFonts w:ascii="Times New Roman" w:hAnsi="Times New Roman" w:eastAsia="Times New Roman" w:cs="Times New Roman"/>
+          <w:color w:val="000000" w:themeColor="text1"/>
+          <w:sz w:val="24"/>
+          <w:szCs w:val="24"/>
+        </w:rPr>
+      </w:pPr>
+      <w:r>
         <w:rPr/>
+      </w:r>
+    </w:p>
+    <w:p>
+      <w:pPr>
+        <w:pStyle w:val="Normal"/>
+        <w:spacing w:before="0" w:after="0"/>
+        <w:jc w:val="both"/>
+        <w:rPr>
+          <w:rFonts w:ascii="Times New Roman" w:hAnsi="Times New Roman" w:eastAsia="Times New Roman" w:cs="Times New Roman"/>
+          <w:color w:val="000000" w:themeColor="text1"/>
+          <w:sz w:val="24"/>
+          <w:szCs w:val="24"/>
+        </w:rPr>
+      </w:pPr>
+      <w:r>
+        <w:rPr>
+          <w:rFonts w:eastAsia="Times New Roman" w:cs="Times New Roman" w:ascii="Times New Roman" w:hAnsi="Times New Roman"/>
+          <w:color w:val="000000" w:themeColor="text1"/>
+          <w:sz w:val="24"/>
+          <w:szCs w:val="24"/>
+        </w:rPr>
+        <w:t>Photos of the damage described Appendix 1 are below.</w:t>
+      </w:r>
+    </w:p>
+    <w:p>
+      <w:pPr>
+        <w:pStyle w:val="Normal"/>
+        <w:spacing w:before="0" w:after="0"/>
+        <w:jc w:val="both"/>
+        <w:rPr>
+          <w:rFonts w:ascii="Times New Roman" w:hAnsi="Times New Roman" w:eastAsia="Times New Roman" w:cs="Times New Roman"/>
+          <w:color w:val="000000" w:themeColor="text1"/>
+          <w:sz w:val="24"/>
+          <w:szCs w:val="24"/>
+        </w:rPr>
+      </w:pPr>
+      <w:r>
+        <w:rPr>
+          <w:rFonts w:eastAsia="Times New Roman" w:cs="Times New Roman" w:ascii="Times New Roman" w:hAnsi="Times New Roman"/>
+          <w:color w:val="000000" w:themeColor="text1"/>
+          <w:sz w:val="24"/>
+          <w:szCs w:val="24"/>
+        </w:rPr>
+      </w:r>
+    </w:p>
+    <w:p>
+      <w:pPr>
+        <w:pStyle w:val="Normal"/>
+        <w:spacing w:before="0" w:after="0"/>
+        <w:jc w:val="both"/>
+        <w:rPr>
+          <w:rFonts w:ascii="Times New Roman" w:hAnsi="Times New Roman" w:eastAsia="Times New Roman" w:cs="Times New Roman"/>
+          <w:color w:val="000000" w:themeColor="text1"/>
+          <w:sz w:val="24"/>
+          <w:szCs w:val="24"/>
+        </w:rPr>
+      </w:pPr>
+      <w:r>
+        <w:rPr>
+          <w:rFonts w:eastAsia="Times New Roman" w:cs="Times New Roman" w:ascii="Times New Roman" w:hAnsi="Times New Roman"/>
+          <w:color w:val="000000" w:themeColor="text1"/>
+          <w:sz w:val="24"/>
+          <w:szCs w:val="24"/>
+        </w:rPr>
+      </w:r>
+    </w:p>
+    <w:p>
+      <w:pPr>
+        <w:pStyle w:val="Normal"/>
+        <w:jc w:val="center"/>
+        <w:rPr>
+          <w:color w:val="000000" w:themeColor="text1"/>
+        </w:rPr>
+      </w:pPr>
+      <w:r>
+        <w:rPr>
+          <w:color w:val="000000" w:themeColor="text1"/>
+        </w:rPr>
+        <w:t>{% for image in images %}</w:t>
+      </w:r>
+    </w:p>
+    <w:p>
+      <w:pPr>
+        <w:pStyle w:val="Normal"/>
+        <w:jc w:val="center"/>
+        <w:rPr>
+          <w:color w:val="000000" w:themeColor="text1"/>
+        </w:rPr>
+      </w:pPr>
+      <w:r>
+        <w:rPr>
+          <w:color w:val="000000" w:themeColor="text1"/>
+        </w:rPr>
+        <w:t>{{ image }}</w:t>
+      </w:r>
+    </w:p>
+    <w:p>
+      <w:pPr>
+        <w:pStyle w:val="Normal"/>
+        <w:jc w:val="center"/>
+        <w:rPr>
+          <w:color w:val="000000" w:themeColor="text1"/>
+        </w:rPr>
+      </w:pPr>
+      <w:r>
+        <w:rPr>
+          <w:color w:val="000000" w:themeColor="text1"/>
+        </w:rPr>
+        <w:t>{% endfor %}</w:t>
+      </w:r>
+    </w:p>
+    <w:p>
+      <w:pPr>
+        <w:pStyle w:val="Normal"/>
+        <w:rPr>
+          <w:color w:val="000000" w:themeColor="text1"/>
+        </w:rPr>
+      </w:pPr>
+      <w:r>
+        <w:rPr>
+          <w:color w:val="000000" w:themeColor="text1"/>
+        </w:rPr>
+        <w:t>{% endif %}</w:t>
+      </w:r>
+    </w:p>
+    <w:p>
+      <w:pPr>
+        <w:pStyle w:val="Normal"/>
+        <w:spacing w:before="0" w:after="160"/>
+        <w:rPr>
+          <w:rFonts w:ascii="Times New Roman" w:hAnsi="Times New Roman" w:eastAsia="Times New Roman" w:cs="Times New Roman"/>
+          <w:b/>
+          <w:b/>
+          <w:bCs/>
+          <w:sz w:val="24"/>
+          <w:szCs w:val="24"/>
+        </w:rPr>
+      </w:pPr>
+      <w:r>
+        <w:rPr>
+          <w:rFonts w:eastAsia="Times New Roman" w:cs="Times New Roman" w:ascii="Times New Roman" w:hAnsi="Times New Roman"/>
+          <w:b/>
+          <w:bCs/>
+          <w:sz w:val="24"/>
+          <w:szCs w:val="24"/>
+        </w:rPr>
+        <w:t>{% endif %}</w:t>
       </w:r>
     </w:p>
     <w:sectPr>
@@ -2671,7 +2639,6 @@
   <w:p>
     <w:pPr>
       <w:pStyle w:val="Normal"/>
-      <w:pBdr/>
       <w:tabs>
         <w:tab w:val="clear" w:pos="720"/>
         <w:tab w:val="center" w:pos="4680" w:leader="none"/>
@@ -3127,6 +3094,7 @@
     <w:qFormat/>
     <w:pPr>
       <w:widowControl/>
+      <w:suppressAutoHyphens w:val="true"/>
       <w:bidi w:val="0"/>
       <w:spacing w:lineRule="auto" w:line="259" w:before="0" w:after="160"/>
       <w:jc w:val="left"/>

</xml_diff>

<commit_message>
Updates for Detroit letter template
</commit_message>
<xml_diff>
--- a/api/templates/docs/detroit_template_2024.docx
+++ b/api/templates/docs/detroit_template_2024.docx
@@ -287,7 +287,23 @@
           <w:sz w:val="24"/>
           <w:szCs w:val="24"/>
         </w:rPr>
-        <w:t xml:space="preserve">According to {{ formal_owner }}’s Notice of Assessment, {{ pin }} has an assessed value of {{ current_sev }}. This means that the Assessment Division calculates that {{ pin }} has a fair market value of </w:t>
+        <w:t xml:space="preserve">According to {{ formal_owner }}’s Notice of Assessment, {{ pin }} has an assessed value of {{ </w:t>
+      </w:r>
+      <w:r>
+        <w:rPr>
+          <w:rFonts w:eastAsia="Times New Roman" w:cs="Times New Roman" w:ascii="Times New Roman" w:hAnsi="Times New Roman"/>
+          <w:sz w:val="24"/>
+          <w:szCs w:val="24"/>
+        </w:rPr>
+        <w:t>target.assessed_value</w:t>
+      </w:r>
+      <w:r>
+        <w:rPr>
+          <w:rFonts w:eastAsia="Times New Roman" w:cs="Times New Roman" w:ascii="Times New Roman" w:hAnsi="Times New Roman"/>
+          <w:sz w:val="24"/>
+          <w:szCs w:val="24"/>
+        </w:rPr>
+        <w:t xml:space="preserve"> }}. This means that the Assessment Division calculates that {{ pin }} has a fair market value of </w:t>
       </w:r>
       <w:r>
         <w:rPr>
@@ -310,7 +326,7 @@
       <w:pPr>
         <w:pStyle w:val="Normal"/>
         <w:spacing w:before="0" w:after="0"/>
-        <w:ind w:left="720" w:hanging="0"/>
+        <w:ind w:hanging="0"/>
         <w:jc w:val="both"/>
         <w:rPr>
           <w:rFonts w:ascii="Times New Roman" w:hAnsi="Times New Roman" w:eastAsia="Times New Roman" w:cs="Times New Roman"/>
@@ -324,6 +340,7 @@
           <w:sz w:val="24"/>
           <w:szCs w:val="24"/>
         </w:rPr>
+        <w:t>{% if has_comparables %}</w:t>
       </w:r>
     </w:p>
     <w:p>
@@ -938,16 +955,16 @@
         <w:tblLook w:val="0400" w:noHBand="0" w:noVBand="1" w:firstColumn="0" w:lastRow="0" w:lastColumn="0" w:firstRow="0"/>
       </w:tblPr>
       <w:tblGrid>
-        <w:gridCol w:w="1348"/>
-        <w:gridCol w:w="727"/>
+        <w:gridCol w:w="1347"/>
+        <w:gridCol w:w="728"/>
         <w:gridCol w:w="800"/>
         <w:gridCol w:w="1174"/>
         <w:gridCol w:w="725"/>
         <w:gridCol w:w="1075"/>
         <w:gridCol w:w="726"/>
         <w:gridCol w:w="987"/>
-        <w:gridCol w:w="902"/>
-        <w:gridCol w:w="895"/>
+        <w:gridCol w:w="903"/>
+        <w:gridCol w:w="894"/>
       </w:tblGrid>
       <w:tr>
         <w:trPr>
@@ -955,7 +972,7 @@
         </w:trPr>
         <w:tc>
           <w:tcPr>
-            <w:tcW w:w="1348" w:type="dxa"/>
+            <w:tcW w:w="1347" w:type="dxa"/>
             <w:tcBorders>
               <w:top w:val="single" w:sz="4" w:space="0" w:color="000000"/>
               <w:left w:val="single" w:sz="4" w:space="0" w:color="000000"/>
@@ -991,7 +1008,7 @@
         </w:tc>
         <w:tc>
           <w:tcPr>
-            <w:tcW w:w="727" w:type="dxa"/>
+            <w:tcW w:w="728" w:type="dxa"/>
             <w:tcBorders>
               <w:top w:val="single" w:sz="4" w:space="0" w:color="000000"/>
               <w:left w:val="single" w:sz="4" w:space="0" w:color="000000"/>
@@ -1243,7 +1260,7 @@
         </w:tc>
         <w:tc>
           <w:tcPr>
-            <w:tcW w:w="902" w:type="dxa"/>
+            <w:tcW w:w="903" w:type="dxa"/>
             <w:tcBorders>
               <w:top w:val="single" w:sz="4" w:space="0" w:color="000000"/>
               <w:left w:val="single" w:sz="4" w:space="0" w:color="000000"/>
@@ -1279,7 +1296,7 @@
         </w:tc>
         <w:tc>
           <w:tcPr>
-            <w:tcW w:w="895" w:type="dxa"/>
+            <w:tcW w:w="894" w:type="dxa"/>
             <w:tcBorders>
               <w:top w:val="single" w:sz="4" w:space="0" w:color="000000"/>
               <w:left w:val="single" w:sz="4" w:space="0" w:color="000000"/>
@@ -1350,7 +1367,7 @@
         </w:trPr>
         <w:tc>
           <w:tcPr>
-            <w:tcW w:w="1348" w:type="dxa"/>
+            <w:tcW w:w="1347" w:type="dxa"/>
             <w:tcBorders>
               <w:left w:val="single" w:sz="4" w:space="0" w:color="000000"/>
               <w:bottom w:val="single" w:sz="4" w:space="0" w:color="000000"/>
@@ -1377,7 +1394,7 @@
         </w:tc>
         <w:tc>
           <w:tcPr>
-            <w:tcW w:w="727" w:type="dxa"/>
+            <w:tcW w:w="728" w:type="dxa"/>
             <w:tcBorders>
               <w:left w:val="single" w:sz="4" w:space="0" w:color="000000"/>
               <w:bottom w:val="single" w:sz="4" w:space="0" w:color="000000"/>
@@ -1533,23 +1550,7 @@
                 <w:sz w:val="20"/>
                 <w:szCs w:val="20"/>
               </w:rPr>
-              <w:t>{{ item.year_bui</w:t>
-            </w:r>
-            <w:r>
-              <w:rPr>
-                <w:rFonts w:cs="Times New Roman" w:ascii="Times New Roman" w:hAnsi="Times New Roman"/>
-                <w:sz w:val="20"/>
-                <w:szCs w:val="20"/>
-              </w:rPr>
-              <w:t>l</w:t>
-            </w:r>
-            <w:r>
-              <w:rPr>
-                <w:rFonts w:cs="Times New Roman" w:ascii="Times New Roman" w:hAnsi="Times New Roman"/>
-                <w:sz w:val="20"/>
-                <w:szCs w:val="20"/>
-              </w:rPr>
-              <w:t>t}}</w:t>
+              <w:t>{{ item.year_built}}</w:t>
             </w:r>
           </w:p>
         </w:tc>
@@ -1582,7 +1583,7 @@
         </w:tc>
         <w:tc>
           <w:tcPr>
-            <w:tcW w:w="902" w:type="dxa"/>
+            <w:tcW w:w="903" w:type="dxa"/>
             <w:tcBorders>
               <w:left w:val="single" w:sz="4" w:space="0" w:color="000000"/>
               <w:bottom w:val="single" w:sz="4" w:space="0" w:color="000000"/>
@@ -1609,7 +1610,7 @@
         </w:tc>
         <w:tc>
           <w:tcPr>
-            <w:tcW w:w="895" w:type="dxa"/>
+            <w:tcW w:w="894" w:type="dxa"/>
             <w:tcBorders>
               <w:left w:val="single" w:sz="4" w:space="0" w:color="000000"/>
               <w:bottom w:val="single" w:sz="4" w:space="0" w:color="000000"/>
@@ -1828,7 +1829,7 @@
       <w:pPr>
         <w:pStyle w:val="Normal"/>
         <w:spacing w:before="0" w:after="0"/>
-        <w:ind w:left="720" w:hanging="0"/>
+        <w:ind w:hanging="0"/>
         <w:jc w:val="both"/>
         <w:rPr>
           <w:rFonts w:ascii="Times New Roman" w:hAnsi="Times New Roman" w:eastAsia="Times New Roman" w:cs="Times New Roman"/>
@@ -1842,6 +1843,7 @@
           <w:sz w:val="24"/>
           <w:szCs w:val="24"/>
         </w:rPr>
+        <w:t>{% endif %}</w:t>
       </w:r>
     </w:p>
     <w:p>
@@ -2366,25 +2368,7 @@
           <w:sz w:val="24"/>
           <w:szCs w:val="24"/>
         </w:rPr>
-        <w:t xml:space="preserve">Photos of the damage described </w:t>
-      </w:r>
-      <w:r>
-        <w:rPr>
-          <w:rFonts w:eastAsia="Times New Roman" w:cs="Times New Roman" w:ascii="Times New Roman" w:hAnsi="Times New Roman"/>
-          <w:color w:val="000000" w:themeColor="text1"/>
-          <w:sz w:val="24"/>
-          <w:szCs w:val="24"/>
-        </w:rPr>
-        <w:t>in</w:t>
-      </w:r>
-      <w:r>
-        <w:rPr>
-          <w:rFonts w:eastAsia="Times New Roman" w:cs="Times New Roman" w:ascii="Times New Roman" w:hAnsi="Times New Roman"/>
-          <w:color w:val="000000" w:themeColor="text1"/>
-          <w:sz w:val="24"/>
-          <w:szCs w:val="24"/>
-        </w:rPr>
-        <w:t xml:space="preserve"> Appendix 1 are below.</w:t>
+        <w:t>Photos of the damage described in Appendix 1 are below.</w:t>
       </w:r>
     </w:p>
     <w:p>

</xml_diff>

<commit_message>
Updates for selecting primary comparable
</commit_message>
<xml_diff>
--- a/api/templates/docs/detroit_template_2024.docx
+++ b/api/templates/docs/detroit_template_2024.docx
@@ -247,153 +247,6 @@
           <w:szCs w:val="24"/>
         </w:rPr>
         <w:t>This protest is submitted on behalf of {{ formal_owner }} by [HIS/HER] authorized representative, the Property Tax Appeal Project (“PTAP”) at the Coalition for Property Tax Justice. (See attached: Representation Agreement)</w:t>
-      </w:r>
-    </w:p>
-    <w:p>
-      <w:pPr>
-        <w:pStyle w:val="Normal"/>
-        <w:spacing w:before="0" w:after="0"/>
-        <w:ind w:left="720" w:hanging="0"/>
-        <w:jc w:val="both"/>
-        <w:rPr>
-          <w:rFonts w:ascii="Times New Roman" w:hAnsi="Times New Roman" w:eastAsia="Times New Roman" w:cs="Times New Roman"/>
-          <w:sz w:val="24"/>
-          <w:szCs w:val="24"/>
-        </w:rPr>
-      </w:pPr>
-      <w:r>
-        <w:rPr>
-          <w:rFonts w:eastAsia="Times New Roman" w:cs="Times New Roman" w:ascii="Times New Roman" w:hAnsi="Times New Roman"/>
-          <w:sz w:val="24"/>
-          <w:szCs w:val="24"/>
-        </w:rPr>
-      </w:r>
-    </w:p>
-    <w:p>
-      <w:pPr>
-        <w:pStyle w:val="Normal"/>
-        <w:spacing w:before="0" w:after="0"/>
-        <w:ind w:left="720" w:hanging="0"/>
-        <w:jc w:val="both"/>
-        <w:rPr>
-          <w:rFonts w:ascii="Times New Roman" w:hAnsi="Times New Roman" w:eastAsia="Times New Roman" w:cs="Times New Roman"/>
-          <w:sz w:val="24"/>
-          <w:szCs w:val="24"/>
-        </w:rPr>
-      </w:pPr>
-      <w:r>
-        <w:rPr>
-          <w:rFonts w:eastAsia="Times New Roman" w:cs="Times New Roman" w:ascii="Times New Roman" w:hAnsi="Times New Roman"/>
-          <w:sz w:val="24"/>
-          <w:szCs w:val="24"/>
-        </w:rPr>
-        <w:t xml:space="preserve">According to {{ formal_owner }}’s Notice of Assessment, {{ pin }} has an assessed value of {{ </w:t>
-      </w:r>
-      <w:r>
-        <w:rPr>
-          <w:rFonts w:eastAsia="Times New Roman" w:cs="Times New Roman" w:ascii="Times New Roman" w:hAnsi="Times New Roman"/>
-          <w:sz w:val="24"/>
-          <w:szCs w:val="24"/>
-        </w:rPr>
-        <w:t>target.assessed_value</w:t>
-      </w:r>
-      <w:r>
-        <w:rPr>
-          <w:rFonts w:eastAsia="Times New Roman" w:cs="Times New Roman" w:ascii="Times New Roman" w:hAnsi="Times New Roman"/>
-          <w:sz w:val="24"/>
-          <w:szCs w:val="24"/>
-        </w:rPr>
-        <w:t xml:space="preserve"> }}. This means that the Assessment Division calculates that {{ pin }} has a fair market value of </w:t>
-      </w:r>
-      <w:r>
-        <w:rPr>
-          <w:rFonts w:cs="Times New Roman" w:ascii="Times New Roman" w:hAnsi="Times New Roman"/>
-          <w:sz w:val="24"/>
-          <w:szCs w:val="24"/>
-        </w:rPr>
-        <w:t>{{ current_faircash }}</w:t>
-      </w:r>
-      <w:r>
-        <w:rPr>
-          <w:rFonts w:eastAsia="Times New Roman" w:cs="Times New Roman" w:ascii="Times New Roman" w:hAnsi="Times New Roman"/>
-          <w:sz w:val="24"/>
-          <w:szCs w:val="24"/>
-        </w:rPr>
-        <w:t xml:space="preserve">. Const 1963, art 9, § 3 (requiring that municipalities assess property at no more than 50 percent of their true cash value). </w:t>
-      </w:r>
-    </w:p>
-    <w:p>
-      <w:pPr>
-        <w:pStyle w:val="Normal"/>
-        <w:spacing w:before="0" w:after="0"/>
-        <w:ind w:hanging="0"/>
-        <w:jc w:val="both"/>
-        <w:rPr>
-          <w:rFonts w:ascii="Times New Roman" w:hAnsi="Times New Roman" w:eastAsia="Times New Roman" w:cs="Times New Roman"/>
-          <w:sz w:val="24"/>
-          <w:szCs w:val="24"/>
-        </w:rPr>
-      </w:pPr>
-      <w:r>
-        <w:rPr>
-          <w:rFonts w:eastAsia="Times New Roman" w:cs="Times New Roman" w:ascii="Times New Roman" w:hAnsi="Times New Roman"/>
-          <w:sz w:val="24"/>
-          <w:szCs w:val="24"/>
-        </w:rPr>
-        <w:t>{% if has_comparables %}</w:t>
-      </w:r>
-    </w:p>
-    <w:p>
-      <w:pPr>
-        <w:pStyle w:val="Normal"/>
-        <w:spacing w:before="0" w:after="0"/>
-        <w:ind w:left="720" w:hanging="0"/>
-        <w:jc w:val="both"/>
-        <w:rPr>
-          <w:rFonts w:ascii="Times New Roman" w:hAnsi="Times New Roman" w:eastAsia="Times New Roman" w:cs="Times New Roman"/>
-          <w:sz w:val="24"/>
-          <w:szCs w:val="24"/>
-        </w:rPr>
-      </w:pPr>
-      <w:r>
-        <w:rPr>
-          <w:rFonts w:eastAsia="Times New Roman" w:cs="Times New Roman" w:ascii="Times New Roman" w:hAnsi="Times New Roman"/>
-          <w:sz w:val="24"/>
-          <w:szCs w:val="24"/>
-        </w:rPr>
-        <w:t xml:space="preserve">This assessment is inaccurate. Given the sales price of comparable properties, {{ formal_owner }}’s property has a market value of </w:t>
-      </w:r>
-      <w:r>
-        <w:rPr>
-          <w:rFonts w:cs="Times New Roman" w:ascii="Times New Roman" w:hAnsi="Times New Roman"/>
-          <w:sz w:val="24"/>
-          <w:szCs w:val="24"/>
-        </w:rPr>
-        <w:t xml:space="preserve">{{ contention_faircash }} </w:t>
-      </w:r>
-      <w:r>
-        <w:rPr>
-          <w:rFonts w:eastAsia="Times New Roman" w:cs="Times New Roman" w:ascii="Times New Roman" w:hAnsi="Times New Roman"/>
-          <w:sz w:val="24"/>
-          <w:szCs w:val="24"/>
-        </w:rPr>
-        <w:t xml:space="preserve">and the assessed value should be no more than </w:t>
-      </w:r>
-      <w:r>
-        <w:rPr>
-          <w:rFonts w:cs="Times New Roman" w:ascii="Times New Roman" w:hAnsi="Times New Roman"/>
-          <w:sz w:val="24"/>
-          <w:szCs w:val="24"/>
-        </w:rPr>
-        <w:t>{{ contention_sev }}</w:t>
-      </w:r>
-      <w:r>
-        <w:rPr>
-          <w:rFonts w:eastAsia="Times New Roman" w:cs="Times New Roman" w:ascii="Times New Roman" w:hAnsi="Times New Roman"/>
-          <w:sz w:val="24"/>
-          <w:szCs w:val="24"/>
-        </w:rPr>
-        <w:t>.</w:t>
       </w:r>
     </w:p>
     <w:p>
@@ -904,19 +757,584 @@
           <w:sz w:val="24"/>
           <w:szCs w:val="24"/>
         </w:rPr>
-        <w:t>Here is the relevant data on the comparable properties:</w:t>
-      </w:r>
-    </w:p>
+        <w:t>Here is the relevant data on most similar property sold in the target property’s neighborhood during the last 24 months: ({{comp_address}}). This property sold for {{</w:t>
+      </w:r>
+      <w:r>
+        <w:rPr>
+          <w:rFonts w:eastAsia="Times New Roman" w:cs="Times New Roman" w:ascii="Times New Roman" w:hAnsi="Times New Roman"/>
+          <w:sz w:val="24"/>
+          <w:szCs w:val="24"/>
+        </w:rPr>
+        <w:t>primary_sale_price</w:t>
+      </w:r>
+      <w:r>
+        <w:rPr>
+          <w:rFonts w:eastAsia="Times New Roman" w:cs="Times New Roman" w:ascii="Times New Roman" w:hAnsi="Times New Roman"/>
+          <w:sz w:val="24"/>
+          <w:szCs w:val="24"/>
+        </w:rPr>
+        <w:t xml:space="preserve">}} on {{ </w:t>
+      </w:r>
+      <w:r>
+        <w:rPr>
+          <w:rFonts w:eastAsia="Times New Roman" w:cs="Times New Roman" w:ascii="Times New Roman" w:hAnsi="Times New Roman"/>
+          <w:sz w:val="24"/>
+          <w:szCs w:val="24"/>
+        </w:rPr>
+        <w:t xml:space="preserve">primary_sale_date </w:t>
+      </w:r>
+      <w:r>
+        <w:rPr>
+          <w:rFonts w:eastAsia="Times New Roman" w:cs="Times New Roman" w:ascii="Times New Roman" w:hAnsi="Times New Roman"/>
+          <w:sz w:val="24"/>
+          <w:szCs w:val="24"/>
+        </w:rPr>
+        <w:t xml:space="preserve">}}: </w:t>
+      </w:r>
+    </w:p>
+    <w:p>
+      <w:pPr>
+        <w:pStyle w:val="Normal"/>
+        <w:spacing w:before="0" w:after="0"/>
+        <w:ind w:left="720" w:hanging="0"/>
+        <w:jc w:val="both"/>
+        <w:rPr>
+          <w:rFonts w:ascii="Times New Roman" w:hAnsi="Times New Roman" w:eastAsia="Times New Roman" w:cs="Times New Roman"/>
+          <w:sz w:val="24"/>
+          <w:szCs w:val="24"/>
+        </w:rPr>
+      </w:pPr>
+      <w:r>
+        <w:rPr>
+          <w:rFonts w:eastAsia="Times New Roman" w:cs="Times New Roman" w:ascii="Times New Roman" w:hAnsi="Times New Roman"/>
+          <w:sz w:val="24"/>
+          <w:szCs w:val="24"/>
+        </w:rPr>
+      </w:r>
+    </w:p>
+    <w:tbl>
+      <w:tblPr>
+        <w:tblStyle w:val="a"/>
+        <w:tblpPr w:bottomFromText="180" w:horzAnchor="text" w:leftFromText="180" w:rightFromText="180" w:tblpX="90" w:tblpY="0" w:topFromText="180" w:vertAnchor="text"/>
+        <w:tblW w:w="9270" w:type="dxa"/>
+        <w:jc w:val="left"/>
+        <w:tblInd w:w="-5" w:type="dxa"/>
+        <w:tblLayout w:type="fixed"/>
+        <w:tblCellMar>
+          <w:top w:w="0" w:type="dxa"/>
+          <w:left w:w="108" w:type="dxa"/>
+          <w:bottom w:w="0" w:type="dxa"/>
+          <w:right w:w="108" w:type="dxa"/>
+        </w:tblCellMar>
+        <w:tblLook w:val="0400" w:noHBand="0" w:noVBand="1" w:firstColumn="0" w:lastRow="0" w:lastColumn="0" w:firstRow="0"/>
+      </w:tblPr>
+      <w:tblGrid>
+        <w:gridCol w:w="1075"/>
+        <w:gridCol w:w="1625"/>
+        <w:gridCol w:w="1263"/>
+        <w:gridCol w:w="1350"/>
+        <w:gridCol w:w="1612"/>
+        <w:gridCol w:w="2344"/>
+      </w:tblGrid>
+      <w:tr>
+        <w:trPr/>
+        <w:tc>
+          <w:tcPr>
+            <w:tcW w:w="1075" w:type="dxa"/>
+            <w:tcBorders>
+              <w:top w:val="single" w:sz="4" w:space="0" w:color="000000"/>
+              <w:left w:val="single" w:sz="4" w:space="0" w:color="000000"/>
+              <w:bottom w:val="single" w:sz="4" w:space="0" w:color="000000"/>
+              <w:right w:val="single" w:sz="4" w:space="0" w:color="000000"/>
+            </w:tcBorders>
+            <w:shd w:fill="EEEEEE" w:val="clear"/>
+          </w:tcPr>
+          <w:p>
+            <w:pPr>
+              <w:pStyle w:val="Normal"/>
+              <w:widowControl w:val="false"/>
+              <w:spacing w:before="0" w:after="160"/>
+              <w:rPr>
+                <w:b/>
+                <w:b/>
+                <w:bCs/>
+              </w:rPr>
+            </w:pPr>
+            <w:r>
+              <w:rPr>
+                <w:rFonts w:eastAsia="Times New Roman" w:cs="Times New Roman" w:ascii="Times New Roman" w:hAnsi="Times New Roman"/>
+                <w:b/>
+                <w:bCs/>
+              </w:rPr>
+              <w:t>Baths</w:t>
+            </w:r>
+          </w:p>
+        </w:tc>
+        <w:tc>
+          <w:tcPr>
+            <w:tcW w:w="1625" w:type="dxa"/>
+            <w:tcBorders>
+              <w:top w:val="single" w:sz="4" w:space="0" w:color="000000"/>
+              <w:left w:val="single" w:sz="4" w:space="0" w:color="000000"/>
+              <w:bottom w:val="single" w:sz="4" w:space="0" w:color="000000"/>
+              <w:right w:val="single" w:sz="4" w:space="0" w:color="000000"/>
+            </w:tcBorders>
+            <w:shd w:fill="EEEEEE" w:val="clear"/>
+          </w:tcPr>
+          <w:p>
+            <w:pPr>
+              <w:pStyle w:val="Normal"/>
+              <w:widowControl w:val="false"/>
+              <w:spacing w:before="0" w:after="160"/>
+              <w:rPr>
+                <w:b/>
+                <w:b/>
+                <w:bCs/>
+              </w:rPr>
+            </w:pPr>
+            <w:r>
+              <w:rPr>
+                <w:rFonts w:eastAsia="Times New Roman" w:cs="Times New Roman" w:ascii="Times New Roman" w:hAnsi="Times New Roman"/>
+                <w:b/>
+                <w:bCs/>
+              </w:rPr>
+              <w:t>Square Footage</w:t>
+            </w:r>
+          </w:p>
+        </w:tc>
+        <w:tc>
+          <w:tcPr>
+            <w:tcW w:w="1263" w:type="dxa"/>
+            <w:tcBorders>
+              <w:top w:val="single" w:sz="4" w:space="0" w:color="000000"/>
+              <w:left w:val="single" w:sz="4" w:space="0" w:color="000000"/>
+              <w:bottom w:val="single" w:sz="4" w:space="0" w:color="000000"/>
+              <w:right w:val="single" w:sz="4" w:space="0" w:color="000000"/>
+            </w:tcBorders>
+            <w:shd w:fill="EEEEEE" w:val="clear"/>
+          </w:tcPr>
+          <w:p>
+            <w:pPr>
+              <w:pStyle w:val="Normal"/>
+              <w:widowControl w:val="false"/>
+              <w:spacing w:before="0" w:after="160"/>
+              <w:rPr>
+                <w:b/>
+                <w:b/>
+                <w:bCs/>
+              </w:rPr>
+            </w:pPr>
+            <w:r>
+              <w:rPr>
+                <w:rFonts w:eastAsia="Times New Roman" w:cs="Times New Roman" w:ascii="Times New Roman" w:hAnsi="Times New Roman"/>
+                <w:b/>
+                <w:bCs/>
+              </w:rPr>
+              <w:t>Year Built</w:t>
+            </w:r>
+          </w:p>
+        </w:tc>
+        <w:tc>
+          <w:tcPr>
+            <w:tcW w:w="1350" w:type="dxa"/>
+            <w:tcBorders>
+              <w:top w:val="single" w:sz="4" w:space="0" w:color="000000"/>
+              <w:left w:val="single" w:sz="4" w:space="0" w:color="000000"/>
+              <w:bottom w:val="single" w:sz="4" w:space="0" w:color="000000"/>
+              <w:right w:val="single" w:sz="4" w:space="0" w:color="000000"/>
+            </w:tcBorders>
+            <w:shd w:fill="EEEEEE" w:val="clear"/>
+          </w:tcPr>
+          <w:p>
+            <w:pPr>
+              <w:pStyle w:val="Normal"/>
+              <w:widowControl w:val="false"/>
+              <w:spacing w:before="0" w:after="160"/>
+              <w:rPr>
+                <w:b/>
+                <w:b/>
+                <w:bCs/>
+              </w:rPr>
+            </w:pPr>
+            <w:r>
+              <w:rPr>
+                <w:rFonts w:eastAsia="Times New Roman" w:cs="Times New Roman" w:ascii="Times New Roman" w:hAnsi="Times New Roman"/>
+                <w:b/>
+                <w:bCs/>
+              </w:rPr>
+              <w:t>Exterior</w:t>
+            </w:r>
+          </w:p>
+        </w:tc>
+        <w:tc>
+          <w:tcPr>
+            <w:tcW w:w="1612" w:type="dxa"/>
+            <w:tcBorders>
+              <w:top w:val="single" w:sz="4" w:space="0" w:color="000000"/>
+              <w:left w:val="single" w:sz="4" w:space="0" w:color="000000"/>
+              <w:bottom w:val="single" w:sz="4" w:space="0" w:color="000000"/>
+              <w:right w:val="single" w:sz="4" w:space="0" w:color="000000"/>
+            </w:tcBorders>
+            <w:shd w:fill="EEEEEE" w:val="clear"/>
+          </w:tcPr>
+          <w:p>
+            <w:pPr>
+              <w:pStyle w:val="Normal"/>
+              <w:widowControl w:val="false"/>
+              <w:spacing w:before="0" w:after="160"/>
+              <w:rPr>
+                <w:b/>
+                <w:b/>
+                <w:bCs/>
+              </w:rPr>
+            </w:pPr>
+            <w:r>
+              <w:rPr>
+                <w:rFonts w:eastAsia="Times New Roman" w:cs="Times New Roman" w:ascii="Times New Roman" w:hAnsi="Times New Roman"/>
+                <w:b/>
+                <w:bCs/>
+              </w:rPr>
+              <w:t>Stories</w:t>
+            </w:r>
+          </w:p>
+        </w:tc>
+        <w:tc>
+          <w:tcPr>
+            <w:tcW w:w="2344" w:type="dxa"/>
+            <w:tcBorders>
+              <w:top w:val="single" w:sz="4" w:space="0" w:color="000000"/>
+              <w:left w:val="single" w:sz="4" w:space="0" w:color="000000"/>
+              <w:bottom w:val="single" w:sz="4" w:space="0" w:color="000000"/>
+              <w:right w:val="single" w:sz="4" w:space="0" w:color="000000"/>
+            </w:tcBorders>
+            <w:shd w:fill="EEEEEE" w:val="clear"/>
+          </w:tcPr>
+          <w:p>
+            <w:pPr>
+              <w:pStyle w:val="Normal"/>
+              <w:widowControl w:val="false"/>
+              <w:spacing w:before="0" w:after="160"/>
+              <w:rPr>
+                <w:b/>
+                <w:b/>
+                <w:bCs/>
+              </w:rPr>
+            </w:pPr>
+            <w:r>
+              <w:rPr>
+                <w:rFonts w:eastAsia="Times New Roman" w:cs="Times New Roman" w:ascii="Times New Roman" w:hAnsi="Times New Roman"/>
+                <w:b/>
+                <w:bCs/>
+              </w:rPr>
+              <w:t>Assessed Value</w:t>
+            </w:r>
+          </w:p>
+        </w:tc>
+      </w:tr>
+      <w:tr>
+        <w:trPr/>
+        <w:tc>
+          <w:tcPr>
+            <w:tcW w:w="1075" w:type="dxa"/>
+            <w:tcBorders>
+              <w:top w:val="single" w:sz="4" w:space="0" w:color="000000"/>
+              <w:left w:val="single" w:sz="4" w:space="0" w:color="000000"/>
+              <w:bottom w:val="single" w:sz="4" w:space="0" w:color="000000"/>
+              <w:right w:val="single" w:sz="4" w:space="0" w:color="000000"/>
+            </w:tcBorders>
+          </w:tcPr>
+          <w:p>
+            <w:pPr>
+              <w:pStyle w:val="Normal"/>
+              <w:widowControl w:val="false"/>
+              <w:spacing w:before="0" w:after="160"/>
+              <w:rPr>
+                <w:b w:val="false"/>
+                <w:b w:val="false"/>
+                <w:bCs w:val="false"/>
+              </w:rPr>
+            </w:pPr>
+            <w:r>
+              <w:rPr>
+                <w:rFonts w:eastAsia="Times New Roman" w:cs="Times New Roman" w:ascii="Times New Roman" w:hAnsi="Times New Roman"/>
+                <w:b w:val="false"/>
+                <w:bCs w:val="false"/>
+              </w:rPr>
+              <w:t xml:space="preserve">{{ </w:t>
+            </w:r>
+            <w:r>
+              <w:rPr>
+                <w:rFonts w:eastAsia="Times New Roman" w:cs="Times New Roman" w:ascii="Times New Roman" w:hAnsi="Times New Roman"/>
+                <w:b w:val="false"/>
+                <w:bCs w:val="false"/>
+              </w:rPr>
+              <w:t>primary</w:t>
+            </w:r>
+            <w:r>
+              <w:rPr>
+                <w:rFonts w:eastAsia="Times New Roman" w:cs="Times New Roman" w:ascii="Times New Roman" w:hAnsi="Times New Roman"/>
+                <w:b w:val="false"/>
+                <w:bCs w:val="false"/>
+              </w:rPr>
+              <w:t>.baths }}</w:t>
+            </w:r>
+          </w:p>
+        </w:tc>
+        <w:tc>
+          <w:tcPr>
+            <w:tcW w:w="1625" w:type="dxa"/>
+            <w:tcBorders>
+              <w:top w:val="single" w:sz="4" w:space="0" w:color="000000"/>
+              <w:left w:val="single" w:sz="4" w:space="0" w:color="000000"/>
+              <w:bottom w:val="single" w:sz="4" w:space="0" w:color="000000"/>
+              <w:right w:val="single" w:sz="4" w:space="0" w:color="000000"/>
+            </w:tcBorders>
+          </w:tcPr>
+          <w:p>
+            <w:pPr>
+              <w:pStyle w:val="Normal"/>
+              <w:widowControl w:val="false"/>
+              <w:spacing w:before="0" w:after="160"/>
+              <w:rPr>
+                <w:b w:val="false"/>
+                <w:b w:val="false"/>
+                <w:bCs w:val="false"/>
+              </w:rPr>
+            </w:pPr>
+            <w:r>
+              <w:rPr>
+                <w:rFonts w:eastAsia="Times New Roman" w:cs="Times New Roman" w:ascii="Times New Roman" w:hAnsi="Times New Roman"/>
+                <w:b w:val="false"/>
+                <w:bCs w:val="false"/>
+              </w:rPr>
+              <w:t xml:space="preserve">{{ </w:t>
+            </w:r>
+            <w:r>
+              <w:rPr>
+                <w:rFonts w:eastAsia="Times New Roman" w:cs="Times New Roman" w:ascii="Times New Roman" w:hAnsi="Times New Roman"/>
+                <w:b w:val="false"/>
+                <w:bCs w:val="false"/>
+              </w:rPr>
+              <w:t>primary</w:t>
+            </w:r>
+            <w:r>
+              <w:rPr>
+                <w:rFonts w:eastAsia="Times New Roman" w:cs="Times New Roman" w:ascii="Times New Roman" w:hAnsi="Times New Roman"/>
+                <w:b w:val="false"/>
+                <w:bCs w:val="false"/>
+              </w:rPr>
+              <w:t>.total_sq_ft }}</w:t>
+            </w:r>
+          </w:p>
+        </w:tc>
+        <w:tc>
+          <w:tcPr>
+            <w:tcW w:w="1263" w:type="dxa"/>
+            <w:tcBorders>
+              <w:top w:val="single" w:sz="4" w:space="0" w:color="000000"/>
+              <w:left w:val="single" w:sz="4" w:space="0" w:color="000000"/>
+              <w:bottom w:val="single" w:sz="4" w:space="0" w:color="000000"/>
+              <w:right w:val="single" w:sz="4" w:space="0" w:color="000000"/>
+            </w:tcBorders>
+          </w:tcPr>
+          <w:p>
+            <w:pPr>
+              <w:pStyle w:val="Normal"/>
+              <w:widowControl w:val="false"/>
+              <w:spacing w:before="0" w:after="160"/>
+              <w:rPr>
+                <w:b w:val="false"/>
+                <w:b w:val="false"/>
+                <w:bCs w:val="false"/>
+              </w:rPr>
+            </w:pPr>
+            <w:r>
+              <w:rPr>
+                <w:rFonts w:eastAsia="Times New Roman" w:cs="Times New Roman" w:ascii="Times New Roman" w:hAnsi="Times New Roman"/>
+                <w:b w:val="false"/>
+                <w:bCs w:val="false"/>
+              </w:rPr>
+              <w:t xml:space="preserve">{{ </w:t>
+            </w:r>
+            <w:r>
+              <w:rPr>
+                <w:rFonts w:eastAsia="Times New Roman" w:cs="Times New Roman" w:ascii="Times New Roman" w:hAnsi="Times New Roman"/>
+                <w:b w:val="false"/>
+                <w:bCs w:val="false"/>
+              </w:rPr>
+              <w:t>primary</w:t>
+            </w:r>
+            <w:r>
+              <w:rPr>
+                <w:rFonts w:eastAsia="Times New Roman" w:cs="Times New Roman" w:ascii="Times New Roman" w:hAnsi="Times New Roman"/>
+                <w:b w:val="false"/>
+                <w:bCs w:val="false"/>
+              </w:rPr>
+              <w:t>.year_built }}</w:t>
+            </w:r>
+          </w:p>
+        </w:tc>
+        <w:tc>
+          <w:tcPr>
+            <w:tcW w:w="1350" w:type="dxa"/>
+            <w:tcBorders>
+              <w:top w:val="single" w:sz="4" w:space="0" w:color="000000"/>
+              <w:left w:val="single" w:sz="4" w:space="0" w:color="000000"/>
+              <w:bottom w:val="single" w:sz="4" w:space="0" w:color="000000"/>
+              <w:right w:val="single" w:sz="4" w:space="0" w:color="000000"/>
+            </w:tcBorders>
+          </w:tcPr>
+          <w:p>
+            <w:pPr>
+              <w:pStyle w:val="Normal"/>
+              <w:widowControl w:val="false"/>
+              <w:spacing w:before="0" w:after="160"/>
+              <w:rPr>
+                <w:b w:val="false"/>
+                <w:b w:val="false"/>
+                <w:bCs w:val="false"/>
+              </w:rPr>
+            </w:pPr>
+            <w:r>
+              <w:rPr>
+                <w:rFonts w:eastAsia="Times New Roman" w:cs="Times New Roman" w:ascii="Times New Roman" w:hAnsi="Times New Roman"/>
+                <w:b w:val="false"/>
+                <w:bCs w:val="false"/>
+              </w:rPr>
+              <w:t xml:space="preserve">{{ </w:t>
+            </w:r>
+            <w:r>
+              <w:rPr>
+                <w:rFonts w:eastAsia="Times New Roman" w:cs="Times New Roman" w:ascii="Times New Roman" w:hAnsi="Times New Roman"/>
+                <w:b w:val="false"/>
+                <w:bCs w:val="false"/>
+              </w:rPr>
+              <w:t>primary</w:t>
+            </w:r>
+            <w:r>
+              <w:rPr>
+                <w:rFonts w:eastAsia="Times New Roman" w:cs="Times New Roman" w:ascii="Times New Roman" w:hAnsi="Times New Roman"/>
+                <w:b w:val="false"/>
+                <w:bCs w:val="false"/>
+              </w:rPr>
+              <w:t>.exterior }}</w:t>
+            </w:r>
+          </w:p>
+        </w:tc>
+        <w:tc>
+          <w:tcPr>
+            <w:tcW w:w="1612" w:type="dxa"/>
+            <w:tcBorders>
+              <w:top w:val="single" w:sz="4" w:space="0" w:color="000000"/>
+              <w:left w:val="single" w:sz="4" w:space="0" w:color="000000"/>
+              <w:bottom w:val="single" w:sz="4" w:space="0" w:color="000000"/>
+              <w:right w:val="single" w:sz="4" w:space="0" w:color="000000"/>
+            </w:tcBorders>
+          </w:tcPr>
+          <w:p>
+            <w:pPr>
+              <w:pStyle w:val="Normal"/>
+              <w:widowControl w:val="false"/>
+              <w:spacing w:before="0" w:after="160"/>
+              <w:rPr>
+                <w:b w:val="false"/>
+                <w:b w:val="false"/>
+                <w:bCs w:val="false"/>
+              </w:rPr>
+            </w:pPr>
+            <w:r>
+              <w:rPr>
+                <w:rFonts w:eastAsia="Times New Roman" w:cs="Times New Roman" w:ascii="Times New Roman" w:hAnsi="Times New Roman"/>
+                <w:b w:val="false"/>
+                <w:bCs w:val="false"/>
+              </w:rPr>
+              <w:t xml:space="preserve">{{ </w:t>
+            </w:r>
+            <w:r>
+              <w:rPr>
+                <w:rFonts w:eastAsia="Times New Roman" w:cs="Times New Roman" w:ascii="Times New Roman" w:hAnsi="Times New Roman"/>
+                <w:b w:val="false"/>
+                <w:bCs w:val="false"/>
+              </w:rPr>
+              <w:t>primary</w:t>
+            </w:r>
+            <w:r>
+              <w:rPr>
+                <w:rFonts w:eastAsia="Times New Roman" w:cs="Times New Roman" w:ascii="Times New Roman" w:hAnsi="Times New Roman"/>
+                <w:b w:val="false"/>
+                <w:bCs w:val="false"/>
+              </w:rPr>
+              <w:t>.stories }}</w:t>
+            </w:r>
+          </w:p>
+        </w:tc>
+        <w:tc>
+          <w:tcPr>
+            <w:tcW w:w="2344" w:type="dxa"/>
+            <w:tcBorders>
+              <w:top w:val="single" w:sz="4" w:space="0" w:color="000000"/>
+              <w:left w:val="single" w:sz="4" w:space="0" w:color="000000"/>
+              <w:bottom w:val="single" w:sz="4" w:space="0" w:color="000000"/>
+              <w:right w:val="single" w:sz="4" w:space="0" w:color="000000"/>
+            </w:tcBorders>
+          </w:tcPr>
+          <w:p>
+            <w:pPr>
+              <w:pStyle w:val="Normal"/>
+              <w:widowControl w:val="false"/>
+              <w:spacing w:before="0" w:after="160"/>
+              <w:rPr>
+                <w:b w:val="false"/>
+                <w:b w:val="false"/>
+                <w:bCs w:val="false"/>
+              </w:rPr>
+            </w:pPr>
+            <w:r>
+              <w:rPr>
+                <w:rFonts w:eastAsia="Times New Roman" w:cs="Times New Roman" w:ascii="Times New Roman" w:hAnsi="Times New Roman"/>
+                <w:b w:val="false"/>
+                <w:bCs w:val="false"/>
+              </w:rPr>
+              <w:t xml:space="preserve">{{ </w:t>
+            </w:r>
+            <w:r>
+              <w:rPr>
+                <w:rFonts w:eastAsia="Times New Roman" w:cs="Times New Roman" w:ascii="Times New Roman" w:hAnsi="Times New Roman"/>
+                <w:b w:val="false"/>
+                <w:bCs w:val="false"/>
+              </w:rPr>
+              <w:t>primary</w:t>
+            </w:r>
+            <w:r>
+              <w:rPr>
+                <w:rFonts w:eastAsia="Times New Roman" w:cs="Times New Roman" w:ascii="Times New Roman" w:hAnsi="Times New Roman"/>
+                <w:b w:val="false"/>
+                <w:bCs w:val="false"/>
+              </w:rPr>
+              <w:t>.assessed_value }}</w:t>
+            </w:r>
+          </w:p>
+        </w:tc>
+      </w:tr>
+    </w:tbl>
     <w:p>
       <w:pPr>
         <w:pStyle w:val="Normal"/>
         <w:spacing w:before="0" w:after="0"/>
         <w:ind w:hanging="0"/>
         <w:jc w:val="both"/>
-        <w:rPr/>
-      </w:pPr>
-      <w:r>
-        <w:rPr/>
+        <w:rPr>
+          <w:rFonts w:ascii="Times New Roman" w:hAnsi="Times New Roman" w:eastAsia="Times New Roman" w:cs="Times New Roman"/>
+          <w:sz w:val="24"/>
+          <w:szCs w:val="24"/>
+        </w:rPr>
+      </w:pPr>
+      <w:r>
+        <w:rPr>
+          <w:rFonts w:eastAsia="Times New Roman" w:cs="Times New Roman" w:ascii="Times New Roman" w:hAnsi="Times New Roman"/>
+          <w:sz w:val="24"/>
+          <w:szCs w:val="24"/>
+        </w:rPr>
       </w:r>
     </w:p>
     <w:p>
@@ -924,6 +1342,226 @@
         <w:pStyle w:val="Normal"/>
         <w:spacing w:before="0" w:after="0"/>
         <w:ind w:left="720" w:hanging="0"/>
+        <w:jc w:val="both"/>
+        <w:rPr>
+          <w:rFonts w:ascii="Times New Roman" w:hAnsi="Times New Roman" w:eastAsia="Times New Roman" w:cs="Times New Roman"/>
+          <w:sz w:val="24"/>
+          <w:szCs w:val="24"/>
+        </w:rPr>
+      </w:pPr>
+      <w:r>
+        <w:rPr>
+          <w:rFonts w:eastAsia="Times New Roman" w:cs="Times New Roman" w:ascii="Times New Roman" w:hAnsi="Times New Roman"/>
+          <w:sz w:val="24"/>
+          <w:szCs w:val="24"/>
+        </w:rPr>
+        <w:t>The City of Detroit assigned {{ address }} an assessed value of {{ target.assessed_value}}. This means that the Assessment Division calculates that this property has a fair market value of {{ current_faircash }}. Const 1963, art 9, § 3 (requiring that municipalities assess property at no more than 50 percent of their true cash value).</w:t>
+      </w:r>
+    </w:p>
+    <w:p>
+      <w:pPr>
+        <w:pStyle w:val="Normal"/>
+        <w:spacing w:before="0" w:after="0"/>
+        <w:ind w:left="720" w:hanging="0"/>
+        <w:jc w:val="both"/>
+        <w:rPr>
+          <w:rFonts w:ascii="Times New Roman" w:hAnsi="Times New Roman" w:eastAsia="Times New Roman" w:cs="Times New Roman"/>
+          <w:sz w:val="24"/>
+          <w:szCs w:val="24"/>
+        </w:rPr>
+      </w:pPr>
+      <w:r>
+        <w:rPr>
+          <w:rFonts w:eastAsia="Times New Roman" w:cs="Times New Roman" w:ascii="Times New Roman" w:hAnsi="Times New Roman"/>
+          <w:sz w:val="24"/>
+          <w:szCs w:val="24"/>
+        </w:rPr>
+      </w:r>
+    </w:p>
+    <w:p>
+      <w:pPr>
+        <w:pStyle w:val="Normal"/>
+        <w:spacing w:before="0" w:after="0"/>
+        <w:ind w:left="720" w:hanging="0"/>
+        <w:jc w:val="both"/>
+        <w:rPr>
+          <w:rFonts w:ascii="Times New Roman" w:hAnsi="Times New Roman" w:eastAsia="Times New Roman" w:cs="Times New Roman"/>
+          <w:sz w:val="24"/>
+          <w:szCs w:val="24"/>
+        </w:rPr>
+      </w:pPr>
+      <w:r>
+        <w:rPr>
+          <w:rFonts w:eastAsia="Times New Roman" w:cs="Times New Roman" w:ascii="Times New Roman" w:hAnsi="Times New Roman"/>
+          <w:sz w:val="24"/>
+          <w:szCs w:val="24"/>
+        </w:rPr>
+        <w:t>This assessment is inaccurate. The Michigan Constitution requires that properties by assessed at no more than 50% of their market value. Based on the above comparable, the true market value of {{ address }} is {{ contention_faircash }} and the assessed value should be no more than {{ contention_sev }}.</w:t>
+      </w:r>
+    </w:p>
+    <w:p>
+      <w:pPr>
+        <w:pStyle w:val="Normal"/>
+        <w:spacing w:before="0" w:after="0"/>
+        <w:ind w:left="720" w:hanging="0"/>
+        <w:jc w:val="both"/>
+        <w:rPr>
+          <w:rFonts w:ascii="Times New Roman" w:hAnsi="Times New Roman" w:eastAsia="Times New Roman" w:cs="Times New Roman"/>
+          <w:sz w:val="24"/>
+          <w:szCs w:val="24"/>
+        </w:rPr>
+      </w:pPr>
+      <w:r>
+        <w:rPr>
+          <w:rFonts w:eastAsia="Times New Roman" w:cs="Times New Roman" w:ascii="Times New Roman" w:hAnsi="Times New Roman"/>
+          <w:sz w:val="24"/>
+          <w:szCs w:val="24"/>
+        </w:rPr>
+      </w:r>
+    </w:p>
+    <w:p>
+      <w:pPr>
+        <w:pStyle w:val="Normal"/>
+        <w:spacing w:lineRule="auto" w:line="252" w:before="0" w:after="0"/>
+        <w:ind w:left="720" w:hanging="0"/>
+        <w:jc w:val="both"/>
+        <w:rPr>
+          <w:rFonts w:ascii="Times New Roman" w:hAnsi="Times New Roman" w:eastAsia="Times New Roman" w:cs="Times New Roman"/>
+          <w:sz w:val="24"/>
+          <w:szCs w:val="24"/>
+        </w:rPr>
+      </w:pPr>
+      <w:r>
+        <w:rPr>
+          <w:rFonts w:eastAsia="Times New Roman" w:cs="Times New Roman" w:ascii="Times New Roman" w:hAnsi="Times New Roman"/>
+          <w:sz w:val="24"/>
+          <w:szCs w:val="24"/>
+        </w:rPr>
+        <w:t>These comparable properties were selected from all the residential property sales marked arms-length by the Detroit Assessment Division between January 1</w:t>
+      </w:r>
+      <w:r>
+        <w:rPr>
+          <w:rFonts w:eastAsia="Times New Roman" w:cs="Times New Roman" w:ascii="Times New Roman" w:hAnsi="Times New Roman"/>
+          <w:sz w:val="24"/>
+          <w:szCs w:val="24"/>
+          <w:vertAlign w:val="superscript"/>
+        </w:rPr>
+        <w:t>st</w:t>
+      </w:r>
+      <w:r>
+        <w:rPr>
+          <w:rFonts w:eastAsia="Times New Roman" w:cs="Times New Roman" w:ascii="Times New Roman" w:hAnsi="Times New Roman"/>
+          <w:sz w:val="24"/>
+          <w:szCs w:val="24"/>
+        </w:rPr>
+        <w:t>, 2021 to December 31</w:t>
+      </w:r>
+      <w:r>
+        <w:rPr>
+          <w:rFonts w:eastAsia="Times New Roman" w:cs="Times New Roman" w:ascii="Times New Roman" w:hAnsi="Times New Roman"/>
+          <w:sz w:val="24"/>
+          <w:szCs w:val="24"/>
+          <w:vertAlign w:val="superscript"/>
+        </w:rPr>
+        <w:t>st</w:t>
+      </w:r>
+      <w:r>
+        <w:rPr>
+          <w:rFonts w:eastAsia="Times New Roman" w:cs="Times New Roman" w:ascii="Times New Roman" w:hAnsi="Times New Roman"/>
+          <w:sz w:val="24"/>
+          <w:szCs w:val="24"/>
+        </w:rPr>
+        <w:t>, 2023. All comparable properties have the same exterior type as the subject property. The comparable properties also have approximately the same number of rooms, square feet, and are a similar age as the subject property. In support of the argument that the assessed value of {{ address }} should be reduced, the comparable properties below had an average value of {{ contention_faircash2 }}.</w:t>
+      </w:r>
+    </w:p>
+    <w:p>
+      <w:pPr>
+        <w:pStyle w:val="Normal"/>
+        <w:spacing w:before="0" w:after="0"/>
+        <w:ind w:left="720" w:hanging="0"/>
+        <w:jc w:val="both"/>
+        <w:rPr>
+          <w:rFonts w:ascii="Times New Roman" w:hAnsi="Times New Roman" w:eastAsia="Times New Roman" w:cs="Times New Roman"/>
+          <w:sz w:val="24"/>
+          <w:szCs w:val="24"/>
+        </w:rPr>
+      </w:pPr>
+      <w:r>
+        <w:rPr>
+          <w:rFonts w:eastAsia="Times New Roman" w:cs="Times New Roman" w:ascii="Times New Roman" w:hAnsi="Times New Roman"/>
+          <w:sz w:val="24"/>
+          <w:szCs w:val="24"/>
+        </w:rPr>
+      </w:r>
+    </w:p>
+    <w:p>
+      <w:pPr>
+        <w:pStyle w:val="Normal"/>
+        <w:spacing w:lineRule="auto" w:line="252" w:before="0" w:after="0"/>
+        <w:ind w:left="720" w:hanging="0"/>
+        <w:jc w:val="both"/>
+        <w:rPr>
+          <w:rFonts w:ascii="Times New Roman" w:hAnsi="Times New Roman" w:eastAsia="Times New Roman" w:cs="Times New Roman"/>
+          <w:sz w:val="24"/>
+          <w:szCs w:val="24"/>
+        </w:rPr>
+      </w:pPr>
+      <w:r>
+        <w:rPr>
+          <w:rFonts w:eastAsia="Times New Roman" w:cs="Times New Roman" w:ascii="Times New Roman" w:hAnsi="Times New Roman"/>
+          <w:color w:val="000000" w:themeColor="text1"/>
+          <w:sz w:val="24"/>
+          <w:szCs w:val="24"/>
+        </w:rPr>
+        <w:t>To calculate {{ address }}’s market value, the most similar comparable property was selected. The sale price of this property should be the basis for calculating the assessed value of the subject property. The sales approach, which determines a property’s value by the sales of similar properties, is a more precise way to determine property values than the assessor’s cost to construct approach. The cost approach is a complicated multi-step approach that includes potential for error at each of the following steps: when depreciating the cost of the building, when localizing costs using the county multiplier, when drawing Economic Condition Factor (“ECF”) zones, and when localizing costs using ECF ratios. The sales approach avoids these pitfalls by evaluating how market forces are acting upon actual properties in using sales prices as the basis for valuation.</w:t>
+      </w:r>
+    </w:p>
+    <w:p>
+      <w:pPr>
+        <w:pStyle w:val="Normal"/>
+        <w:spacing w:lineRule="auto" w:line="252" w:before="0" w:after="0"/>
+        <w:ind w:left="720" w:hanging="0"/>
+        <w:jc w:val="both"/>
+        <w:rPr>
+          <w:rFonts w:ascii="Times New Roman" w:hAnsi="Times New Roman" w:eastAsia="Times New Roman" w:cs="Times New Roman"/>
+          <w:sz w:val="24"/>
+          <w:szCs w:val="24"/>
+        </w:rPr>
+      </w:pPr>
+      <w:r>
+        <w:rPr>
+          <w:rFonts w:eastAsia="Times New Roman" w:cs="Times New Roman" w:ascii="Times New Roman" w:hAnsi="Times New Roman"/>
+          <w:sz w:val="24"/>
+          <w:szCs w:val="24"/>
+        </w:rPr>
+      </w:r>
+    </w:p>
+    <w:p>
+      <w:pPr>
+        <w:pStyle w:val="Normal"/>
+        <w:spacing w:before="0" w:after="0"/>
+        <w:ind w:left="720" w:hanging="0"/>
+        <w:jc w:val="both"/>
+        <w:rPr>
+          <w:rFonts w:ascii="Times New Roman" w:hAnsi="Times New Roman" w:eastAsia="Times New Roman" w:cs="Times New Roman"/>
+          <w:sz w:val="24"/>
+          <w:szCs w:val="24"/>
+        </w:rPr>
+      </w:pPr>
+      <w:r>
+        <w:rPr>
+          <w:rFonts w:eastAsia="Times New Roman" w:cs="Times New Roman" w:ascii="Times New Roman" w:hAnsi="Times New Roman"/>
+          <w:sz w:val="24"/>
+          <w:szCs w:val="24"/>
+        </w:rPr>
+        <w:t>Here is the relevant data on the comparable properties:</w:t>
+      </w:r>
+    </w:p>
+    <w:p>
+      <w:pPr>
+        <w:pStyle w:val="Normal"/>
+        <w:spacing w:before="0" w:after="0"/>
+        <w:ind w:hanging="0"/>
         <w:jc w:val="both"/>
         <w:rPr>
           <w:rFonts w:ascii="Times New Roman" w:hAnsi="Times New Roman" w:eastAsia="Times New Roman" w:cs="Times New Roman"/>
@@ -955,16 +1593,16 @@
         <w:tblLook w:val="0400" w:noHBand="0" w:noVBand="1" w:firstColumn="0" w:lastRow="0" w:lastColumn="0" w:firstRow="0"/>
       </w:tblPr>
       <w:tblGrid>
-        <w:gridCol w:w="1347"/>
-        <w:gridCol w:w="728"/>
+        <w:gridCol w:w="1345"/>
+        <w:gridCol w:w="730"/>
         <w:gridCol w:w="800"/>
         <w:gridCol w:w="1174"/>
         <w:gridCol w:w="725"/>
         <w:gridCol w:w="1075"/>
         <w:gridCol w:w="726"/>
         <w:gridCol w:w="987"/>
-        <w:gridCol w:w="903"/>
-        <w:gridCol w:w="894"/>
+        <w:gridCol w:w="904"/>
+        <w:gridCol w:w="893"/>
       </w:tblGrid>
       <w:tr>
         <w:trPr>
@@ -972,7 +1610,7 @@
         </w:trPr>
         <w:tc>
           <w:tcPr>
-            <w:tcW w:w="1347" w:type="dxa"/>
+            <w:tcW w:w="1345" w:type="dxa"/>
             <w:tcBorders>
               <w:top w:val="single" w:sz="4" w:space="0" w:color="000000"/>
               <w:left w:val="single" w:sz="4" w:space="0" w:color="000000"/>
@@ -1008,7 +1646,7 @@
         </w:tc>
         <w:tc>
           <w:tcPr>
-            <w:tcW w:w="728" w:type="dxa"/>
+            <w:tcW w:w="730" w:type="dxa"/>
             <w:tcBorders>
               <w:top w:val="single" w:sz="4" w:space="0" w:color="000000"/>
               <w:left w:val="single" w:sz="4" w:space="0" w:color="000000"/>
@@ -1260,7 +1898,7 @@
         </w:tc>
         <w:tc>
           <w:tcPr>
-            <w:tcW w:w="903" w:type="dxa"/>
+            <w:tcW w:w="904" w:type="dxa"/>
             <w:tcBorders>
               <w:top w:val="single" w:sz="4" w:space="0" w:color="000000"/>
               <w:left w:val="single" w:sz="4" w:space="0" w:color="000000"/>
@@ -1296,7 +1934,7 @@
         </w:tc>
         <w:tc>
           <w:tcPr>
-            <w:tcW w:w="894" w:type="dxa"/>
+            <w:tcW w:w="893" w:type="dxa"/>
             <w:tcBorders>
               <w:top w:val="single" w:sz="4" w:space="0" w:color="000000"/>
               <w:left w:val="single" w:sz="4" w:space="0" w:color="000000"/>
@@ -1367,7 +2005,7 @@
         </w:trPr>
         <w:tc>
           <w:tcPr>
-            <w:tcW w:w="1347" w:type="dxa"/>
+            <w:tcW w:w="1345" w:type="dxa"/>
             <w:tcBorders>
               <w:left w:val="single" w:sz="4" w:space="0" w:color="000000"/>
               <w:bottom w:val="single" w:sz="4" w:space="0" w:color="000000"/>
@@ -1394,7 +2032,7 @@
         </w:tc>
         <w:tc>
           <w:tcPr>
-            <w:tcW w:w="728" w:type="dxa"/>
+            <w:tcW w:w="730" w:type="dxa"/>
             <w:tcBorders>
               <w:left w:val="single" w:sz="4" w:space="0" w:color="000000"/>
               <w:bottom w:val="single" w:sz="4" w:space="0" w:color="000000"/>
@@ -1583,7 +2221,7 @@
         </w:tc>
         <w:tc>
           <w:tcPr>
-            <w:tcW w:w="903" w:type="dxa"/>
+            <w:tcW w:w="904" w:type="dxa"/>
             <w:tcBorders>
               <w:left w:val="single" w:sz="4" w:space="0" w:color="000000"/>
               <w:bottom w:val="single" w:sz="4" w:space="0" w:color="000000"/>
@@ -1610,7 +2248,7 @@
         </w:tc>
         <w:tc>
           <w:tcPr>
-            <w:tcW w:w="894" w:type="dxa"/>
+            <w:tcW w:w="893" w:type="dxa"/>
             <w:tcBorders>
               <w:left w:val="single" w:sz="4" w:space="0" w:color="000000"/>
               <w:bottom w:val="single" w:sz="4" w:space="0" w:color="000000"/>
@@ -1669,6 +2307,46 @@
     <w:p>
       <w:pPr>
         <w:pStyle w:val="Normal"/>
+        <w:spacing w:lineRule="auto" w:line="252" w:before="0" w:after="0"/>
+        <w:ind w:hanging="0"/>
+        <w:jc w:val="both"/>
+        <w:rPr>
+          <w:rFonts w:ascii="Times New Roman" w:hAnsi="Times New Roman" w:eastAsia="Times New Roman" w:cs="Times New Roman"/>
+          <w:sz w:val="24"/>
+          <w:szCs w:val="24"/>
+        </w:rPr>
+      </w:pPr>
+      <w:r>
+        <w:rPr>
+          <w:rFonts w:eastAsia="Times New Roman" w:cs="Times New Roman" w:ascii="Times New Roman" w:hAnsi="Times New Roman"/>
+          <w:sz w:val="24"/>
+          <w:szCs w:val="24"/>
+        </w:rPr>
+      </w:r>
+    </w:p>
+    <w:p>
+      <w:pPr>
+        <w:pStyle w:val="Normal"/>
+        <w:spacing w:before="0" w:after="0"/>
+        <w:ind w:hanging="0"/>
+        <w:jc w:val="both"/>
+        <w:rPr>
+          <w:rFonts w:ascii="Times New Roman" w:hAnsi="Times New Roman" w:eastAsia="Times New Roman" w:cs="Times New Roman"/>
+          <w:sz w:val="24"/>
+          <w:szCs w:val="24"/>
+        </w:rPr>
+      </w:pPr>
+      <w:r>
+        <w:rPr>
+          <w:rFonts w:eastAsia="Times New Roman" w:cs="Times New Roman" w:ascii="Times New Roman" w:hAnsi="Times New Roman"/>
+          <w:sz w:val="24"/>
+          <w:szCs w:val="24"/>
+        </w:rPr>
+      </w:r>
+    </w:p>
+    <w:p>
+      <w:pPr>
+        <w:pStyle w:val="Normal"/>
         <w:spacing w:before="0" w:after="0"/>
         <w:ind w:left="720" w:hanging="0"/>
         <w:jc w:val="both"/>
@@ -1690,187 +2368,6 @@
       <w:pPr>
         <w:pStyle w:val="Normal"/>
         <w:spacing w:before="0" w:after="0"/>
-        <w:ind w:left="720" w:hanging="0"/>
-        <w:jc w:val="both"/>
-        <w:rPr>
-          <w:rFonts w:ascii="Times New Roman" w:hAnsi="Times New Roman" w:eastAsia="Times New Roman" w:cs="Times New Roman"/>
-          <w:sz w:val="24"/>
-          <w:szCs w:val="24"/>
-        </w:rPr>
-      </w:pPr>
-      <w:r>
-        <w:rPr>
-          <w:rFonts w:eastAsia="Times New Roman" w:cs="Times New Roman" w:ascii="Times New Roman" w:hAnsi="Times New Roman"/>
-          <w:sz w:val="24"/>
-          <w:szCs w:val="24"/>
-        </w:rPr>
-        <w:t>PTAP’s algorithm searches all Detroit sales from January 1</w:t>
-      </w:r>
-      <w:r>
-        <w:rPr>
-          <w:rFonts w:eastAsia="Times New Roman" w:cs="Times New Roman" w:ascii="Times New Roman" w:hAnsi="Times New Roman"/>
-          <w:sz w:val="24"/>
-          <w:szCs w:val="24"/>
-          <w:vertAlign w:val="superscript"/>
-        </w:rPr>
-        <w:t>st</w:t>
-      </w:r>
-      <w:r>
-        <w:rPr>
-          <w:rFonts w:eastAsia="Times New Roman" w:cs="Times New Roman" w:ascii="Times New Roman" w:hAnsi="Times New Roman"/>
-          <w:sz w:val="24"/>
-          <w:szCs w:val="24"/>
-        </w:rPr>
-        <w:t>, 2021 to December 31</w:t>
-      </w:r>
-      <w:r>
-        <w:rPr>
-          <w:rFonts w:eastAsia="Times New Roman" w:cs="Times New Roman" w:ascii="Times New Roman" w:hAnsi="Times New Roman"/>
-          <w:sz w:val="24"/>
-          <w:szCs w:val="24"/>
-          <w:vertAlign w:val="superscript"/>
-        </w:rPr>
-        <w:t>st</w:t>
-      </w:r>
-      <w:r>
-        <w:rPr>
-          <w:rFonts w:eastAsia="Times New Roman" w:cs="Times New Roman" w:ascii="Times New Roman" w:hAnsi="Times New Roman"/>
-          <w:sz w:val="24"/>
-          <w:szCs w:val="24"/>
-        </w:rPr>
-        <w:t>, 2023 marked arms-length by the Detroit Assessment Division. All comparable properties have the same exterior type, basement, and garage as the subject property. The comparable properties also have approximately the same number of rooms, square feet, and are a similar age as the subject property. To calculate the contention value for {{ formal_owner }}’s property, PTAP averaged the sales prices of the comparable properties, this average was then divided in half.</w:t>
-      </w:r>
-    </w:p>
-    <w:p>
-      <w:pPr>
-        <w:pStyle w:val="Normal"/>
-        <w:spacing w:before="0" w:after="0"/>
-        <w:ind w:left="720" w:hanging="0"/>
-        <w:jc w:val="both"/>
-        <w:rPr>
-          <w:rFonts w:ascii="Times New Roman" w:hAnsi="Times New Roman" w:eastAsia="Times New Roman" w:cs="Times New Roman"/>
-          <w:sz w:val="24"/>
-          <w:szCs w:val="24"/>
-        </w:rPr>
-      </w:pPr>
-      <w:r>
-        <w:rPr>
-          <w:rFonts w:eastAsia="Times New Roman" w:cs="Times New Roman" w:ascii="Times New Roman" w:hAnsi="Times New Roman"/>
-          <w:sz w:val="24"/>
-          <w:szCs w:val="24"/>
-        </w:rPr>
-      </w:r>
-    </w:p>
-    <w:p>
-      <w:pPr>
-        <w:pStyle w:val="Normal"/>
-        <w:spacing w:before="0" w:after="0"/>
-        <w:ind w:left="720" w:hanging="0"/>
-        <w:jc w:val="both"/>
-        <w:rPr>
-          <w:rFonts w:ascii="Times New Roman" w:hAnsi="Times New Roman" w:eastAsia="Times New Roman" w:cs="Times New Roman"/>
-          <w:sz w:val="24"/>
-          <w:szCs w:val="24"/>
-        </w:rPr>
-      </w:pPr>
-      <w:r>
-        <w:rPr>
-          <w:rFonts w:eastAsia="Times New Roman" w:cs="Times New Roman" w:ascii="Times New Roman" w:hAnsi="Times New Roman"/>
-          <w:sz w:val="24"/>
-          <w:szCs w:val="24"/>
-        </w:rPr>
-        <w:t>The Michigan Constitution requires that properties be assessed at no more than 50% of their market value. Given that the true market value of {{ pin }} is {{ contention_faircash }}, the assessed value should be no more than {{ contention_sev }}.</w:t>
-      </w:r>
-    </w:p>
-    <w:p>
-      <w:pPr>
-        <w:pStyle w:val="Normal"/>
-        <w:spacing w:before="0" w:after="0"/>
-        <w:ind w:left="720" w:hanging="0"/>
-        <w:jc w:val="both"/>
-        <w:rPr>
-          <w:rFonts w:ascii="Times New Roman" w:hAnsi="Times New Roman" w:eastAsia="Times New Roman" w:cs="Times New Roman"/>
-          <w:sz w:val="24"/>
-          <w:szCs w:val="24"/>
-        </w:rPr>
-      </w:pPr>
-      <w:r>
-        <w:rPr>
-          <w:rFonts w:eastAsia="Times New Roman" w:cs="Times New Roman" w:ascii="Times New Roman" w:hAnsi="Times New Roman"/>
-          <w:sz w:val="24"/>
-          <w:szCs w:val="24"/>
-        </w:rPr>
-      </w:r>
-    </w:p>
-    <w:p>
-      <w:pPr>
-        <w:pStyle w:val="Normal"/>
-        <w:spacing w:before="0" w:after="0"/>
-        <w:ind w:left="720" w:hanging="0"/>
-        <w:jc w:val="both"/>
-        <w:rPr>
-          <w:rFonts w:ascii="Times New Roman" w:hAnsi="Times New Roman" w:eastAsia="Times New Roman" w:cs="Times New Roman"/>
-          <w:color w:val="000000" w:themeColor="text1"/>
-          <w:sz w:val="24"/>
-          <w:szCs w:val="24"/>
-        </w:rPr>
-      </w:pPr>
-      <w:r>
-        <w:rPr>
-          <w:rFonts w:eastAsia="Times New Roman" w:cs="Times New Roman" w:ascii="Times New Roman" w:hAnsi="Times New Roman"/>
-          <w:color w:val="000000" w:themeColor="text1"/>
-          <w:sz w:val="24"/>
-          <w:szCs w:val="24"/>
-        </w:rPr>
-        <w:t>The sales approach, which determines a property’s value by the sales of similar properties, is a more precise way to determine property values than the assessor’s cost to construct approach. The cost approach is a complicated multi-step approach that includes potential for error at each of the following steps: when depreciating the cost of the building, when localizing costs using the county multiplier, when drawing Economic Condition Factor (“ECF”) zones, and when localizing costs using ECF ratios. The sales approach avoids these pitfalls by evaluating how market forces are acting upon actual properties in using sales prices as the basis for valuation.</w:t>
-      </w:r>
-    </w:p>
-    <w:p>
-      <w:pPr>
-        <w:pStyle w:val="Normal"/>
-        <w:spacing w:before="0" w:after="0"/>
-        <w:ind w:hanging="0"/>
-        <w:jc w:val="both"/>
-        <w:rPr>
-          <w:rFonts w:ascii="Times New Roman" w:hAnsi="Times New Roman" w:eastAsia="Times New Roman" w:cs="Times New Roman"/>
-          <w:sz w:val="24"/>
-          <w:szCs w:val="24"/>
-        </w:rPr>
-      </w:pPr>
-      <w:r>
-        <w:rPr>
-          <w:rFonts w:eastAsia="Times New Roman" w:cs="Times New Roman" w:ascii="Times New Roman" w:hAnsi="Times New Roman"/>
-          <w:sz w:val="24"/>
-          <w:szCs w:val="24"/>
-        </w:rPr>
-        <w:t>{% endif %}</w:t>
-      </w:r>
-    </w:p>
-    <w:p>
-      <w:pPr>
-        <w:pStyle w:val="Normal"/>
-        <w:spacing w:before="0" w:after="0"/>
-        <w:ind w:left="720" w:hanging="0"/>
-        <w:jc w:val="both"/>
-        <w:rPr>
-          <w:rFonts w:ascii="Times New Roman" w:hAnsi="Times New Roman" w:eastAsia="Times New Roman" w:cs="Times New Roman"/>
-          <w:sz w:val="24"/>
-          <w:szCs w:val="24"/>
-        </w:rPr>
-      </w:pPr>
-      <w:r>
-        <w:rPr>
-          <w:rFonts w:eastAsia="Times New Roman" w:cs="Times New Roman" w:ascii="Times New Roman" w:hAnsi="Times New Roman"/>
-          <w:sz w:val="24"/>
-          <w:szCs w:val="24"/>
-        </w:rPr>
-        <w:t>{% if show_depreciation %}</w:t>
-      </w:r>
-    </w:p>
-    <w:p>
-      <w:pPr>
-        <w:pStyle w:val="Normal"/>
-        <w:spacing w:before="0" w:after="0"/>
         <w:rPr>
           <w:rFonts w:ascii="Times New Roman" w:hAnsi="Times New Roman" w:eastAsia="Times New Roman" w:cs="Times New Roman"/>
           <w:b/>
@@ -1938,6 +2435,107 @@
           <w:sz w:val="24"/>
           <w:szCs w:val="24"/>
         </w:rPr>
+        <w:tab/>
+        <w:t>{% if schedule_incorrect %}</w:t>
+      </w:r>
+    </w:p>
+    <w:p>
+      <w:pPr>
+        <w:pStyle w:val="Normal"/>
+        <w:spacing w:lineRule="auto" w:line="252" w:before="0" w:after="0"/>
+        <w:ind w:left="720" w:hanging="0"/>
+        <w:rPr>
+          <w:rFonts w:ascii="Times New Roman" w:hAnsi="Times New Roman" w:eastAsia="Times New Roman" w:cs="Times New Roman"/>
+          <w:b w:val="false"/>
+          <w:b w:val="false"/>
+          <w:bCs w:val="false"/>
+          <w:sz w:val="24"/>
+          <w:szCs w:val="24"/>
+        </w:rPr>
+      </w:pPr>
+      <w:r>
+        <w:rPr>
+          <w:rFonts w:eastAsia="Times New Roman" w:cs="Times New Roman" w:ascii="Times New Roman" w:hAnsi="Times New Roman"/>
+          <w:b w:val="false"/>
+          <w:bCs w:val="false"/>
+          <w:sz w:val="24"/>
+          <w:szCs w:val="24"/>
+        </w:rPr>
+        <w:t>The City of Detroit has incorrectly depreciated {{ address}}. The City’s failure to accurately depreciate the property is based on the depreciation standards outlined in Volume I of the 2014 Assessor’s Manual. {{ address }} has an Actual Age of {{ target.age }} but the City assigned an Effective Age of {{ target.effective_age }}. Therefore, the City claimed that the property was {{ percent_good }}% good for purposes of determining the property’s depreciated cost and True Cash Value. According to the standard 1% value decrease per year, the City should have assigned the property an Effective Age of {{ actual_age }} with a percent good of {{ new_effective_age }}%. The City is only allowed to deviate from the 1% yearly depreciation for “exceptional maintenance, remodeling, replacements and additions,” including exceptionally poor maintenance. The property did not experience any such improvement that would warrant a deviation from the 1% yearly depreciation. As a result, the City incorrectly depreciated and assessed the property. Therefore, we are seeking a reduction of the assessed value of {{ address }}, in accordance with a change in Effective Age to {{ actual_age }}.</w:t>
+      </w:r>
+    </w:p>
+    <w:p>
+      <w:pPr>
+        <w:pStyle w:val="Normal"/>
+        <w:spacing w:lineRule="auto" w:line="252" w:before="0" w:after="0"/>
+        <w:ind w:left="720" w:hanging="0"/>
+        <w:rPr>
+          <w:rFonts w:ascii="Times New Roman" w:hAnsi="Times New Roman" w:eastAsia="Times New Roman" w:cs="Times New Roman"/>
+          <w:b w:val="false"/>
+          <w:b w:val="false"/>
+          <w:bCs w:val="false"/>
+          <w:sz w:val="24"/>
+          <w:szCs w:val="24"/>
+        </w:rPr>
+      </w:pPr>
+      <w:r>
+        <w:rPr>
+          <w:rFonts w:eastAsia="Times New Roman" w:cs="Times New Roman" w:ascii="Times New Roman" w:hAnsi="Times New Roman"/>
+          <w:b w:val="false"/>
+          <w:bCs w:val="false"/>
+          <w:sz w:val="24"/>
+          <w:szCs w:val="24"/>
+        </w:rPr>
+        <w:t>{% endif %}</w:t>
+      </w:r>
+    </w:p>
+    <w:p>
+      <w:pPr>
+        <w:pStyle w:val="Normal"/>
+        <w:spacing w:lineRule="auto" w:line="252" w:before="0" w:after="0"/>
+        <w:ind w:hanging="0"/>
+        <w:rPr>
+          <w:rFonts w:ascii="Times New Roman" w:hAnsi="Times New Roman" w:eastAsia="Times New Roman" w:cs="Times New Roman"/>
+          <w:b/>
+          <w:b/>
+          <w:bCs/>
+          <w:sz w:val="24"/>
+          <w:szCs w:val="24"/>
+        </w:rPr>
+      </w:pPr>
+      <w:r>
+        <w:rPr>
+          <w:rFonts w:eastAsia="Times New Roman" w:cs="Times New Roman" w:ascii="Times New Roman" w:hAnsi="Times New Roman"/>
+          <w:b/>
+          <w:bCs/>
+          <w:sz w:val="24"/>
+          <w:szCs w:val="24"/>
+        </w:rPr>
+      </w:r>
+    </w:p>
+    <w:p>
+      <w:pPr>
+        <w:pStyle w:val="Normal"/>
+        <w:spacing w:before="0" w:after="0"/>
+        <w:rPr>
+          <w:rFonts w:ascii="Times New Roman" w:hAnsi="Times New Roman" w:eastAsia="Times New Roman" w:cs="Times New Roman"/>
+          <w:b/>
+          <w:b/>
+          <w:bCs/>
+          <w:sz w:val="24"/>
+          <w:szCs w:val="24"/>
+        </w:rPr>
+      </w:pPr>
+      <w:r>
+        <w:rPr>
+          <w:rFonts w:eastAsia="Times New Roman" w:cs="Times New Roman" w:ascii="Times New Roman" w:hAnsi="Times New Roman"/>
+          <w:b/>
+          <w:bCs/>
+          <w:sz w:val="24"/>
+          <w:szCs w:val="24"/>
+        </w:rPr>
+        <w:tab/>
+        <w:t>{% if show_depreciation %}</w:t>
       </w:r>
     </w:p>
     <w:p>
@@ -1959,7 +2557,7 @@
           <w:sz w:val="24"/>
           <w:szCs w:val="24"/>
         </w:rPr>
-        <w:t>The City of Detroit has incorrectly depreciated {{ address }} by determining its Effective Age as {{ effective_age }} with a Corresponding Percent Condition of {{ percent_good }}. Due to {{ address }}’s condition evidenced in Appendix 1 and 2 below, the City should have rated the condition of the home as “{{ damage_level }},” with a Corresponding Percent Condition of {{ damage_midpoint }}. As a result, the assessed value of {{ address }} was improperly inflated pursuant to the depreciation standards outlined in Volume I of the 2014 Assessor’s Manual. Therefore, we are seeking a reduction of the assessed value of {{ address }}, in accordance with a change in Effective Age to {{ new_effective_age }}.</w:t>
+        <w:t>The City of Detroit has also incorrectly depreciated {{ address }} by determining its Effective Age as {{ effective_age }} with a Corresponding Percent Condition of {{ percent_good }} to determine that the property’s condition rating was “{{ assessor_damage_level }}”. Due to {{ address }}’s condition evidenced in Appendix 1 and 2 below, the City should have rated the condition of the home as “{{ damage_level }},” with a Corresponding Percent Condition of {{ damage_midpoint }}. As a result, the assessed value of {{ address }} was similarly improperly inflated pursuant to the depreciation standards outlined in Volume I of the 2014 Assessor’s Manual. Therefore, we are seeking a reduction of the assessed value of {{ address }}, in accordance with a change in Effective Age to {{ new_effective_age }}.</w:t>
       </w:r>
     </w:p>
     <w:p>

</xml_diff>

<commit_message>
Updates, tweaks from feedback
</commit_message>
<xml_diff>
--- a/api/templates/docs/detroit_template_2024.docx
+++ b/api/templates/docs/detroit_template_2024.docx
@@ -651,7 +651,23 @@
                 <w:b w:val="false"/>
                 <w:bCs w:val="false"/>
               </w:rPr>
-              <w:t>{{ target.exterior }}</w:t>
+              <w:t>{{ target.exterior_</w:t>
+            </w:r>
+            <w:r>
+              <w:rPr>
+                <w:rFonts w:eastAsia="Times New Roman" w:cs="Times New Roman" w:ascii="Times New Roman" w:hAnsi="Times New Roman"/>
+                <w:b w:val="false"/>
+                <w:bCs w:val="false"/>
+              </w:rPr>
+              <w:t>display</w:t>
+            </w:r>
+            <w:r>
+              <w:rPr>
+                <w:rFonts w:eastAsia="Times New Roman" w:cs="Times New Roman" w:ascii="Times New Roman" w:hAnsi="Times New Roman"/>
+                <w:b w:val="false"/>
+                <w:bCs w:val="false"/>
+              </w:rPr>
+              <w:t xml:space="preserve"> }}</w:t>
             </w:r>
           </w:p>
         </w:tc>
@@ -737,6 +753,28 @@
           <w:sz w:val="24"/>
           <w:szCs w:val="24"/>
         </w:rPr>
+        <w:t>{% if has_comparables %}</w:t>
+      </w:r>
+    </w:p>
+    <w:p>
+      <w:pPr>
+        <w:pStyle w:val="Normal"/>
+        <w:spacing w:before="0" w:after="0"/>
+        <w:ind w:hanging="0"/>
+        <w:jc w:val="both"/>
+        <w:rPr>
+          <w:rFonts w:ascii="Times New Roman" w:hAnsi="Times New Roman" w:eastAsia="Times New Roman" w:cs="Times New Roman"/>
+          <w:sz w:val="24"/>
+          <w:szCs w:val="24"/>
+        </w:rPr>
+      </w:pPr>
+      <w:r>
+        <w:rPr>
+          <w:rFonts w:eastAsia="Times New Roman" w:cs="Times New Roman" w:ascii="Times New Roman" w:hAnsi="Times New Roman"/>
+          <w:sz w:val="24"/>
+          <w:szCs w:val="24"/>
+        </w:rPr>
+        <w:t>{% if primary %}</w:t>
       </w:r>
     </w:p>
     <w:p>
@@ -757,46 +795,46 @@
           <w:sz w:val="24"/>
           <w:szCs w:val="24"/>
         </w:rPr>
-        <w:t>Here is the relevant data on most similar property sold in the target property’s neighborhood during the last 24 months: ({{comp_address}}). This property sold for {{</w:t>
-      </w:r>
-      <w:r>
-        <w:rPr>
-          <w:rFonts w:eastAsia="Times New Roman" w:cs="Times New Roman" w:ascii="Times New Roman" w:hAnsi="Times New Roman"/>
-          <w:sz w:val="24"/>
-          <w:szCs w:val="24"/>
-        </w:rPr>
-        <w:t>primary_sale_price</w:t>
-      </w:r>
-      <w:r>
-        <w:rPr>
-          <w:rFonts w:eastAsia="Times New Roman" w:cs="Times New Roman" w:ascii="Times New Roman" w:hAnsi="Times New Roman"/>
-          <w:sz w:val="24"/>
-          <w:szCs w:val="24"/>
-        </w:rPr>
-        <w:t xml:space="preserve">}} on {{ </w:t>
-      </w:r>
-      <w:r>
-        <w:rPr>
-          <w:rFonts w:eastAsia="Times New Roman" w:cs="Times New Roman" w:ascii="Times New Roman" w:hAnsi="Times New Roman"/>
-          <w:sz w:val="24"/>
-          <w:szCs w:val="24"/>
-        </w:rPr>
-        <w:t xml:space="preserve">primary_sale_date </w:t>
-      </w:r>
-      <w:r>
-        <w:rPr>
-          <w:rFonts w:eastAsia="Times New Roman" w:cs="Times New Roman" w:ascii="Times New Roman" w:hAnsi="Times New Roman"/>
-          <w:sz w:val="24"/>
-          <w:szCs w:val="24"/>
-        </w:rPr>
-        <w:t xml:space="preserve">}}: </w:t>
+        <w:t>Here is the relevant data on most similar property sold in the target property’s neighborhood during the last 24 months: ({{</w:t>
+      </w:r>
+      <w:r>
+        <w:rPr>
+          <w:rFonts w:eastAsia="Times New Roman" w:cs="Times New Roman" w:ascii="Times New Roman" w:hAnsi="Times New Roman"/>
+          <w:sz w:val="24"/>
+          <w:szCs w:val="24"/>
+        </w:rPr>
+        <w:t>primary.street_number</w:t>
+      </w:r>
+      <w:r>
+        <w:rPr>
+          <w:rFonts w:eastAsia="Times New Roman" w:cs="Times New Roman" w:ascii="Times New Roman" w:hAnsi="Times New Roman"/>
+          <w:sz w:val="24"/>
+          <w:szCs w:val="24"/>
+        </w:rPr>
+        <w:t xml:space="preserve">}} </w:t>
+      </w:r>
+      <w:r>
+        <w:rPr>
+          <w:rFonts w:eastAsia="Times New Roman" w:cs="Times New Roman" w:ascii="Times New Roman" w:hAnsi="Times New Roman"/>
+          <w:sz w:val="24"/>
+          <w:szCs w:val="24"/>
+        </w:rPr>
+        <w:t>{{primary.street_name}}</w:t>
+      </w:r>
+      <w:r>
+        <w:rPr>
+          <w:rFonts w:eastAsia="Times New Roman" w:cs="Times New Roman" w:ascii="Times New Roman" w:hAnsi="Times New Roman"/>
+          <w:sz w:val="24"/>
+          <w:szCs w:val="24"/>
+        </w:rPr>
+        <w:t xml:space="preserve">). This property sold for {{primary_sale_price}} on {{ primary_sale_date }}: </w:t>
       </w:r>
     </w:p>
     <w:p>
       <w:pPr>
         <w:pStyle w:val="Normal"/>
         <w:spacing w:before="0" w:after="0"/>
-        <w:ind w:left="720" w:hanging="0"/>
+        <w:ind w:hanging="0"/>
         <w:jc w:val="both"/>
         <w:rPr>
           <w:rFonts w:ascii="Times New Roman" w:hAnsi="Times New Roman" w:eastAsia="Times New Roman" w:cs="Times New Roman"/>
@@ -1060,23 +1098,7 @@
                 <w:b w:val="false"/>
                 <w:bCs w:val="false"/>
               </w:rPr>
-              <w:t xml:space="preserve">{{ </w:t>
-            </w:r>
-            <w:r>
-              <w:rPr>
-                <w:rFonts w:eastAsia="Times New Roman" w:cs="Times New Roman" w:ascii="Times New Roman" w:hAnsi="Times New Roman"/>
-                <w:b w:val="false"/>
-                <w:bCs w:val="false"/>
-              </w:rPr>
-              <w:t>primary</w:t>
-            </w:r>
-            <w:r>
-              <w:rPr>
-                <w:rFonts w:eastAsia="Times New Roman" w:cs="Times New Roman" w:ascii="Times New Roman" w:hAnsi="Times New Roman"/>
-                <w:b w:val="false"/>
-                <w:bCs w:val="false"/>
-              </w:rPr>
-              <w:t>.baths }}</w:t>
+              <w:t>{{ primary.baths }}</w:t>
             </w:r>
           </w:p>
         </w:tc>
@@ -1107,23 +1129,7 @@
                 <w:b w:val="false"/>
                 <w:bCs w:val="false"/>
               </w:rPr>
-              <w:t xml:space="preserve">{{ </w:t>
-            </w:r>
-            <w:r>
-              <w:rPr>
-                <w:rFonts w:eastAsia="Times New Roman" w:cs="Times New Roman" w:ascii="Times New Roman" w:hAnsi="Times New Roman"/>
-                <w:b w:val="false"/>
-                <w:bCs w:val="false"/>
-              </w:rPr>
-              <w:t>primary</w:t>
-            </w:r>
-            <w:r>
-              <w:rPr>
-                <w:rFonts w:eastAsia="Times New Roman" w:cs="Times New Roman" w:ascii="Times New Roman" w:hAnsi="Times New Roman"/>
-                <w:b w:val="false"/>
-                <w:bCs w:val="false"/>
-              </w:rPr>
-              <w:t>.total_sq_ft }}</w:t>
+              <w:t>{{ primary.total_sq_ft }}</w:t>
             </w:r>
           </w:p>
         </w:tc>
@@ -1154,23 +1160,7 @@
                 <w:b w:val="false"/>
                 <w:bCs w:val="false"/>
               </w:rPr>
-              <w:t xml:space="preserve">{{ </w:t>
-            </w:r>
-            <w:r>
-              <w:rPr>
-                <w:rFonts w:eastAsia="Times New Roman" w:cs="Times New Roman" w:ascii="Times New Roman" w:hAnsi="Times New Roman"/>
-                <w:b w:val="false"/>
-                <w:bCs w:val="false"/>
-              </w:rPr>
-              <w:t>primary</w:t>
-            </w:r>
-            <w:r>
-              <w:rPr>
-                <w:rFonts w:eastAsia="Times New Roman" w:cs="Times New Roman" w:ascii="Times New Roman" w:hAnsi="Times New Roman"/>
-                <w:b w:val="false"/>
-                <w:bCs w:val="false"/>
-              </w:rPr>
-              <w:t>.year_built }}</w:t>
+              <w:t>{{ primary.year_built }}</w:t>
             </w:r>
           </w:p>
         </w:tc>
@@ -1201,7 +1191,7 @@
                 <w:b w:val="false"/>
                 <w:bCs w:val="false"/>
               </w:rPr>
-              <w:t xml:space="preserve">{{ </w:t>
+              <w:t>{{ primary.exterior_</w:t>
             </w:r>
             <w:r>
               <w:rPr>
@@ -1209,7 +1199,7 @@
                 <w:b w:val="false"/>
                 <w:bCs w:val="false"/>
               </w:rPr>
-              <w:t>primary</w:t>
+              <w:t>display</w:t>
             </w:r>
             <w:r>
               <w:rPr>
@@ -1217,7 +1207,7 @@
                 <w:b w:val="false"/>
                 <w:bCs w:val="false"/>
               </w:rPr>
-              <w:t>.exterior }}</w:t>
+              <w:t xml:space="preserve"> }}</w:t>
             </w:r>
           </w:p>
         </w:tc>
@@ -1248,23 +1238,7 @@
                 <w:b w:val="false"/>
                 <w:bCs w:val="false"/>
               </w:rPr>
-              <w:t xml:space="preserve">{{ </w:t>
-            </w:r>
-            <w:r>
-              <w:rPr>
-                <w:rFonts w:eastAsia="Times New Roman" w:cs="Times New Roman" w:ascii="Times New Roman" w:hAnsi="Times New Roman"/>
-                <w:b w:val="false"/>
-                <w:bCs w:val="false"/>
-              </w:rPr>
-              <w:t>primary</w:t>
-            </w:r>
-            <w:r>
-              <w:rPr>
-                <w:rFonts w:eastAsia="Times New Roman" w:cs="Times New Roman" w:ascii="Times New Roman" w:hAnsi="Times New Roman"/>
-                <w:b w:val="false"/>
-                <w:bCs w:val="false"/>
-              </w:rPr>
-              <w:t>.stories }}</w:t>
+              <w:t>{{ primary.stories }}</w:t>
             </w:r>
           </w:p>
         </w:tc>
@@ -1295,23 +1269,7 @@
                 <w:b w:val="false"/>
                 <w:bCs w:val="false"/>
               </w:rPr>
-              <w:t xml:space="preserve">{{ </w:t>
-            </w:r>
-            <w:r>
-              <w:rPr>
-                <w:rFonts w:eastAsia="Times New Roman" w:cs="Times New Roman" w:ascii="Times New Roman" w:hAnsi="Times New Roman"/>
-                <w:b w:val="false"/>
-                <w:bCs w:val="false"/>
-              </w:rPr>
-              <w:t>primary</w:t>
-            </w:r>
-            <w:r>
-              <w:rPr>
-                <w:rFonts w:eastAsia="Times New Roman" w:cs="Times New Roman" w:ascii="Times New Roman" w:hAnsi="Times New Roman"/>
-                <w:b w:val="false"/>
-                <w:bCs w:val="false"/>
-              </w:rPr>
-              <w:t>.assessed_value }}</w:t>
+              <w:t>{{ primary.assessed_value }}</w:t>
             </w:r>
           </w:p>
         </w:tc>
@@ -1335,6 +1293,7 @@
           <w:sz w:val="24"/>
           <w:szCs w:val="24"/>
         </w:rPr>
+        <w:t>{% endif %}</w:t>
       </w:r>
     </w:p>
     <w:p>
@@ -1471,7 +1430,23 @@
           <w:sz w:val="24"/>
           <w:szCs w:val="24"/>
         </w:rPr>
-        <w:t>, 2023. All comparable properties have the same exterior type as the subject property. The comparable properties also have approximately the same number of rooms, square feet, and are a similar age as the subject property. In support of the argument that the assessed value of {{ address }} should be reduced, the comparable properties below had an average value of {{ contention_faircash2 }}.</w:t>
+        <w:t xml:space="preserve">, 2023. All comparable properties have the same exterior type as the subject property. The comparable properties also have approximately the same number of rooms, square feet, and are a similar age as the subject property. In support of the argument that the assessed value of {{ address }} should be reduced, the comparable properties below had an average </w:t>
+      </w:r>
+      <w:r>
+        <w:rPr>
+          <w:rFonts w:eastAsia="Times New Roman" w:cs="Times New Roman" w:ascii="Times New Roman" w:hAnsi="Times New Roman"/>
+          <w:sz w:val="24"/>
+          <w:szCs w:val="24"/>
+        </w:rPr>
+        <w:t xml:space="preserve">fair market </w:t>
+      </w:r>
+      <w:r>
+        <w:rPr>
+          <w:rFonts w:eastAsia="Times New Roman" w:cs="Times New Roman" w:ascii="Times New Roman" w:hAnsi="Times New Roman"/>
+          <w:sz w:val="24"/>
+          <w:szCs w:val="24"/>
+        </w:rPr>
+        <w:t>value of {{ contention_faircash2 }}.</w:t>
       </w:r>
     </w:p>
     <w:p>
@@ -1593,8 +1568,8 @@
         <w:tblLook w:val="0400" w:noHBand="0" w:noVBand="1" w:firstColumn="0" w:lastRow="0" w:lastColumn="0" w:firstRow="0"/>
       </w:tblPr>
       <w:tblGrid>
-        <w:gridCol w:w="1345"/>
-        <w:gridCol w:w="730"/>
+        <w:gridCol w:w="1344"/>
+        <w:gridCol w:w="731"/>
         <w:gridCol w:w="800"/>
         <w:gridCol w:w="1174"/>
         <w:gridCol w:w="725"/>
@@ -1610,7 +1585,7 @@
         </w:trPr>
         <w:tc>
           <w:tcPr>
-            <w:tcW w:w="1345" w:type="dxa"/>
+            <w:tcW w:w="1344" w:type="dxa"/>
             <w:tcBorders>
               <w:top w:val="single" w:sz="4" w:space="0" w:color="000000"/>
               <w:left w:val="single" w:sz="4" w:space="0" w:color="000000"/>
@@ -1646,7 +1621,7 @@
         </w:tc>
         <w:tc>
           <w:tcPr>
-            <w:tcW w:w="730" w:type="dxa"/>
+            <w:tcW w:w="731" w:type="dxa"/>
             <w:tcBorders>
               <w:top w:val="single" w:sz="4" w:space="0" w:color="000000"/>
               <w:left w:val="single" w:sz="4" w:space="0" w:color="000000"/>
@@ -2005,7 +1980,7 @@
         </w:trPr>
         <w:tc>
           <w:tcPr>
-            <w:tcW w:w="1345" w:type="dxa"/>
+            <w:tcW w:w="1344" w:type="dxa"/>
             <w:tcBorders>
               <w:left w:val="single" w:sz="4" w:space="0" w:color="000000"/>
               <w:bottom w:val="single" w:sz="4" w:space="0" w:color="000000"/>
@@ -2032,7 +2007,7 @@
         </w:tc>
         <w:tc>
           <w:tcPr>
-            <w:tcW w:w="730" w:type="dxa"/>
+            <w:tcW w:w="731" w:type="dxa"/>
             <w:tcBorders>
               <w:left w:val="single" w:sz="4" w:space="0" w:color="000000"/>
               <w:bottom w:val="single" w:sz="4" w:space="0" w:color="000000"/>
@@ -2215,7 +2190,23 @@
                 <w:sz w:val="20"/>
                 <w:szCs w:val="20"/>
               </w:rPr>
-              <w:t>{{ item.exterior}}</w:t>
+              <w:t>{{ item.exterior_</w:t>
+            </w:r>
+            <w:r>
+              <w:rPr>
+                <w:rFonts w:cs="Times New Roman" w:ascii="Times New Roman" w:hAnsi="Times New Roman"/>
+                <w:sz w:val="20"/>
+                <w:szCs w:val="20"/>
+              </w:rPr>
+              <w:t>display</w:t>
+            </w:r>
+            <w:r>
+              <w:rPr>
+                <w:rFonts w:cs="Times New Roman" w:ascii="Times New Roman" w:hAnsi="Times New Roman"/>
+                <w:sz w:val="20"/>
+                <w:szCs w:val="20"/>
+              </w:rPr>
+              <w:t>}}</w:t>
             </w:r>
           </w:p>
         </w:tc>
@@ -2322,6 +2313,7 @@
           <w:sz w:val="24"/>
           <w:szCs w:val="24"/>
         </w:rPr>
+        <w:t>{% endif %}</w:t>
       </w:r>
     </w:p>
     <w:p>
@@ -2461,7 +2453,67 @@
           <w:sz w:val="24"/>
           <w:szCs w:val="24"/>
         </w:rPr>
-        <w:t>The City of Detroit has incorrectly depreciated {{ address}}. The City’s failure to accurately depreciate the property is based on the depreciation standards outlined in Volume I of the 2014 Assessor’s Manual. {{ address }} has an Actual Age of {{ target.age }} but the City assigned an Effective Age of {{ target.effective_age }}. Therefore, the City claimed that the property was {{ percent_good }}% good for purposes of determining the property’s depreciated cost and True Cash Value. According to the standard 1% value decrease per year, the City should have assigned the property an Effective Age of {{ actual_age }} with a percent good of {{ new_effective_age }}%. The City is only allowed to deviate from the 1% yearly depreciation for “exceptional maintenance, remodeling, replacements and additions,” including exceptionally poor maintenance. The property did not experience any such improvement that would warrant a deviation from the 1% yearly depreciation. As a result, the City incorrectly depreciated and assessed the property. Therefore, we are seeking a reduction of the assessed value of {{ address }}, in accordance with a change in Effective Age to {{ actual_age }}.</w:t>
+        <w:t xml:space="preserve">The City of Detroit has incorrectly depreciated {{ address}}. The City’s failure to accurately depreciate the property is based on the depreciation standards outlined in Volume I of the 2014 Assessor’s Manual. {{ address }} has an Actual Age of {{ target.age }} but the City assigned an Effective Age of {{ target.effective_age }}. Therefore, the City claimed that the property was {{ percent_good }}% good for purposes of determining the property’s depreciated cost and True Cash Value. According to the standard 1% value decrease per year, the City should have assigned the property an Effective Age of {{ </w:t>
+      </w:r>
+      <w:r>
+        <w:rPr>
+          <w:rFonts w:eastAsia="Times New Roman" w:cs="Times New Roman" w:ascii="Times New Roman" w:hAnsi="Times New Roman"/>
+          <w:b w:val="false"/>
+          <w:bCs w:val="false"/>
+          <w:sz w:val="24"/>
+          <w:szCs w:val="24"/>
+        </w:rPr>
+        <w:t>capped</w:t>
+      </w:r>
+      <w:r>
+        <w:rPr>
+          <w:rFonts w:eastAsia="Times New Roman" w:cs="Times New Roman" w:ascii="Times New Roman" w:hAnsi="Times New Roman"/>
+          <w:b w:val="false"/>
+          <w:bCs w:val="false"/>
+          <w:sz w:val="24"/>
+          <w:szCs w:val="24"/>
+        </w:rPr>
+        <w:t xml:space="preserve">_age }} with a percent good of {{ </w:t>
+      </w:r>
+      <w:r>
+        <w:rPr>
+          <w:rFonts w:eastAsia="Times New Roman" w:cs="Times New Roman" w:ascii="Times New Roman" w:hAnsi="Times New Roman"/>
+          <w:b w:val="false"/>
+          <w:bCs w:val="false"/>
+          <w:sz w:val="24"/>
+          <w:szCs w:val="24"/>
+        </w:rPr>
+        <w:t>capped_percent_good</w:t>
+      </w:r>
+      <w:r>
+        <w:rPr>
+          <w:rFonts w:eastAsia="Times New Roman" w:cs="Times New Roman" w:ascii="Times New Roman" w:hAnsi="Times New Roman"/>
+          <w:b w:val="false"/>
+          <w:bCs w:val="false"/>
+          <w:sz w:val="24"/>
+          <w:szCs w:val="24"/>
+        </w:rPr>
+        <w:t xml:space="preserve"> }}%. The City is only allowed to deviate from the 1% yearly depreciation for “exceptional maintenance, remodeling, replacements and additions,” including exceptionally poor maintenance. The property did not experience any such improvement that would warrant a deviation from the 1% yearly depreciation. As a result, the City incorrectly depreciated and assessed the property. Therefore, we are seeking a reduction of the assessed value of {{ address }}, in accordance with a change in Effective Age to {{ </w:t>
+      </w:r>
+      <w:r>
+        <w:rPr>
+          <w:rFonts w:eastAsia="Times New Roman" w:cs="Times New Roman" w:ascii="Times New Roman" w:hAnsi="Times New Roman"/>
+          <w:b w:val="false"/>
+          <w:bCs w:val="false"/>
+          <w:sz w:val="24"/>
+          <w:szCs w:val="24"/>
+        </w:rPr>
+        <w:t>capped</w:t>
+      </w:r>
+      <w:r>
+        <w:rPr>
+          <w:rFonts w:eastAsia="Times New Roman" w:cs="Times New Roman" w:ascii="Times New Roman" w:hAnsi="Times New Roman"/>
+          <w:b w:val="false"/>
+          <w:bCs w:val="false"/>
+          <w:sz w:val="24"/>
+          <w:szCs w:val="24"/>
+        </w:rPr>
+        <w:t>_age }}.</w:t>
       </w:r>
     </w:p>
     <w:p>
@@ -4081,6 +4133,29 @@
       <w:szCs w:val="20"/>
     </w:rPr>
   </w:style>
+  <w:style w:type="paragraph" w:styleId="TableContents">
+    <w:name w:val="Table Contents"/>
+    <w:basedOn w:val="Normal"/>
+    <w:qFormat/>
+    <w:pPr>
+      <w:widowControl w:val="false"/>
+      <w:suppressLineNumbers/>
+    </w:pPr>
+    <w:rPr/>
+  </w:style>
+  <w:style w:type="paragraph" w:styleId="TableHeading">
+    <w:name w:val="Table Heading"/>
+    <w:basedOn w:val="TableContents"/>
+    <w:qFormat/>
+    <w:pPr>
+      <w:suppressLineNumbers/>
+      <w:jc w:val="center"/>
+    </w:pPr>
+    <w:rPr>
+      <w:b/>
+      <w:bCs/>
+    </w:rPr>
+  </w:style>
   <w:style w:type="numbering" w:styleId="NoList" w:default="1">
     <w:name w:val="No List"/>
     <w:uiPriority w:val="99"/>

</xml_diff>

<commit_message>
Detroit template updates, summary
</commit_message>
<xml_diff>
--- a/api/templates/docs/detroit_template_2024.docx
+++ b/api/templates/docs/detroit_template_2024.docx
@@ -247,6 +247,532 @@
           <w:szCs w:val="24"/>
         </w:rPr>
         <w:t>This protest is submitted on behalf of {{ formal_owner }} by [HIS/HER] authorized representative, the Property Tax Appeal Project (“PTAP”) at the Coalition for Property Tax Justice. (See attached: Representation Agreement)</w:t>
+      </w:r>
+    </w:p>
+    <w:p>
+      <w:pPr>
+        <w:pStyle w:val="Normal"/>
+        <w:spacing w:before="0" w:after="0"/>
+        <w:ind w:left="720" w:hanging="0"/>
+        <w:jc w:val="both"/>
+        <w:rPr>
+          <w:rFonts w:ascii="Times New Roman" w:hAnsi="Times New Roman" w:eastAsia="Times New Roman" w:cs="Times New Roman"/>
+          <w:sz w:val="24"/>
+          <w:szCs w:val="24"/>
+        </w:rPr>
+      </w:pPr>
+      <w:r>
+        <w:rPr/>
+      </w:r>
+    </w:p>
+    <w:p>
+      <w:pPr>
+        <w:pStyle w:val="Normal"/>
+        <w:spacing w:before="0" w:after="0"/>
+        <w:ind w:left="720" w:hanging="0"/>
+        <w:jc w:val="both"/>
+        <w:rPr>
+          <w:rFonts w:ascii="Times New Roman" w:hAnsi="Times New Roman" w:eastAsia="Times New Roman" w:cs="Times New Roman"/>
+          <w:sz w:val="24"/>
+          <w:szCs w:val="24"/>
+        </w:rPr>
+      </w:pPr>
+      <w:r>
+        <w:rPr>
+          <w:rFonts w:eastAsia="Times New Roman" w:cs="Times New Roman" w:ascii="Times New Roman" w:hAnsi="Times New Roman"/>
+          <w:b/>
+          <w:bCs/>
+          <w:sz w:val="24"/>
+          <w:szCs w:val="24"/>
+        </w:rPr>
+        <w:t>Summary of the Argument</w:t>
+      </w:r>
+    </w:p>
+    <w:p>
+      <w:pPr>
+        <w:pStyle w:val="Normal"/>
+        <w:spacing w:before="0" w:after="0"/>
+        <w:ind w:hanging="0"/>
+        <w:jc w:val="both"/>
+        <w:rPr>
+          <w:rFonts w:ascii="Times New Roman;serif" w:hAnsi="Times New Roman;serif"/>
+          <w:b w:val="false"/>
+          <w:i w:val="false"/>
+          <w:caps w:val="false"/>
+          <w:smallCaps w:val="false"/>
+          <w:strike w:val="false"/>
+          <w:dstrike w:val="false"/>
+          <w:color w:val="000000"/>
+          <w:sz w:val="24"/>
+          <w:u w:val="none"/>
+          <w:effect w:val="none"/>
+        </w:rPr>
+      </w:pPr>
+      <w:r>
+        <w:rPr>
+          <w:rFonts w:ascii="Times New Roman;serif" w:hAnsi="Times New Roman;serif"/>
+          <w:b w:val="false"/>
+          <w:i w:val="false"/>
+          <w:caps w:val="false"/>
+          <w:smallCaps w:val="false"/>
+          <w:strike w:val="false"/>
+          <w:dstrike w:val="false"/>
+          <w:color w:val="000000"/>
+          <w:sz w:val="24"/>
+          <w:u w:val="none"/>
+          <w:effect w:val="none"/>
+        </w:rPr>
+      </w:r>
+    </w:p>
+    <w:p>
+      <w:pPr>
+        <w:pStyle w:val="Normal"/>
+        <w:numPr>
+          <w:ilvl w:val="0"/>
+          <w:numId w:val="4"/>
+        </w:numPr>
+        <w:pBdr/>
+        <w:tabs>
+          <w:tab w:val="clear" w:pos="720"/>
+          <w:tab w:val="left" w:pos="0" w:leader="none"/>
+        </w:tabs>
+        <w:bidi w:val="0"/>
+        <w:spacing w:lineRule="auto" w:line="307" w:before="0" w:after="0"/>
+        <w:ind w:left="1429" w:hanging="283"/>
+        <w:jc w:val="both"/>
+        <w:rPr>
+          <w:rFonts w:ascii="Times New Roman" w:hAnsi="Times New Roman" w:eastAsia="Times New Roman" w:cs="Times New Roman"/>
+          <w:sz w:val="24"/>
+          <w:szCs w:val="24"/>
+        </w:rPr>
+      </w:pPr>
+      <w:bookmarkStart w:id="0" w:name="docs-internal-guid-fede189d-7fff-af85-e5"/>
+      <w:bookmarkEnd w:id="0"/>
+      <w:r>
+        <w:rPr>
+          <w:rFonts w:ascii="Times New Roman;serif" w:hAnsi="Times New Roman;serif"/>
+          <w:b w:val="false"/>
+          <w:bCs/>
+          <w:i w:val="false"/>
+          <w:caps w:val="false"/>
+          <w:smallCaps w:val="false"/>
+          <w:strike w:val="false"/>
+          <w:dstrike w:val="false"/>
+          <w:color w:val="000000"/>
+          <w:sz w:val="24"/>
+          <w:u w:val="none"/>
+          <w:effect w:val="none"/>
+          <w:shd w:fill="auto" w:val="clear"/>
+        </w:rPr>
+        <w:t xml:space="preserve">Current assessed value: </w:t>
+      </w:r>
+      <w:r>
+        <w:rPr>
+          <w:rFonts w:eastAsia="Times New Roman" w:cs="Times New Roman" w:ascii="Times New Roman" w:hAnsi="Times New Roman"/>
+          <w:b w:val="false"/>
+          <w:bCs/>
+          <w:i w:val="false"/>
+          <w:caps w:val="false"/>
+          <w:smallCaps w:val="false"/>
+          <w:strike w:val="false"/>
+          <w:dstrike w:val="false"/>
+          <w:color w:val="000000"/>
+          <w:sz w:val="24"/>
+          <w:szCs w:val="24"/>
+          <w:u w:val="none"/>
+          <w:effect w:val="none"/>
+          <w:shd w:fill="auto" w:val="clear"/>
+        </w:rPr>
+        <w:t>{{ target.assessed_value}}{% if has_primary %}</w:t>
+      </w:r>
+    </w:p>
+    <w:p>
+      <w:pPr>
+        <w:pStyle w:val="TextBody"/>
+        <w:numPr>
+          <w:ilvl w:val="0"/>
+          <w:numId w:val="5"/>
+        </w:numPr>
+        <w:pBdr/>
+        <w:tabs>
+          <w:tab w:val="clear" w:pos="720"/>
+          <w:tab w:val="left" w:pos="0" w:leader="none"/>
+        </w:tabs>
+        <w:bidi w:val="0"/>
+        <w:spacing w:lineRule="auto" w:line="307" w:before="0" w:after="0"/>
+        <w:ind w:left="1429" w:right="0" w:hanging="283"/>
+        <w:jc w:val="both"/>
+        <w:rPr>
+          <w:rFonts w:ascii="Times New Roman" w:hAnsi="Times New Roman" w:eastAsia="Times New Roman" w:cs="Times New Roman"/>
+          <w:sz w:val="24"/>
+          <w:szCs w:val="24"/>
+        </w:rPr>
+      </w:pPr>
+      <w:r>
+        <w:rPr>
+          <w:rFonts w:ascii="Times New Roman;serif" w:hAnsi="Times New Roman;serif"/>
+          <w:b w:val="false"/>
+          <w:bCs/>
+          <w:i w:val="false"/>
+          <w:caps w:val="false"/>
+          <w:smallCaps w:val="false"/>
+          <w:strike w:val="false"/>
+          <w:dstrike w:val="false"/>
+          <w:color w:val="000000"/>
+          <w:sz w:val="24"/>
+          <w:u w:val="none"/>
+          <w:effect w:val="none"/>
+          <w:shd w:fill="auto" w:val="clear"/>
+        </w:rPr>
+        <w:t xml:space="preserve">Comparable sales: </w:t>
+      </w:r>
+      <w:r>
+        <w:rPr>
+          <w:rFonts w:ascii="Times New Roman;serif" w:hAnsi="Times New Roman;serif"/>
+          <w:b/>
+          <w:bCs/>
+          <w:i w:val="false"/>
+          <w:caps w:val="false"/>
+          <w:smallCaps w:val="false"/>
+          <w:strike w:val="false"/>
+          <w:dstrike w:val="false"/>
+          <w:color w:val="000000"/>
+          <w:sz w:val="24"/>
+          <w:u w:val="none"/>
+          <w:effect w:val="none"/>
+          <w:shd w:fill="auto" w:val="clear"/>
+        </w:rPr>
+        <w:t>The assessed value should be no more than {{ contention_sev }}</w:t>
+      </w:r>
+      <w:r>
+        <w:rPr>
+          <w:rFonts w:ascii="Times New Roman;serif" w:hAnsi="Times New Roman;serif"/>
+          <w:b w:val="false"/>
+          <w:bCs/>
+          <w:i w:val="false"/>
+          <w:caps w:val="false"/>
+          <w:smallCaps w:val="false"/>
+          <w:strike w:val="false"/>
+          <w:dstrike w:val="false"/>
+          <w:color w:val="000000"/>
+          <w:sz w:val="24"/>
+          <w:u w:val="none"/>
+          <w:effect w:val="none"/>
+          <w:shd w:fill="auto" w:val="clear"/>
+        </w:rPr>
+        <w:t xml:space="preserve"> based on the most similar recent sale of a comparable property: {{ primary.street_address }} {{ primary.street_name }}.{% endif %}{% if schedule_incorrect %}</w:t>
+      </w:r>
+    </w:p>
+    <w:p>
+      <w:pPr>
+        <w:pStyle w:val="TextBody"/>
+        <w:numPr>
+          <w:ilvl w:val="0"/>
+          <w:numId w:val="6"/>
+        </w:numPr>
+        <w:pBdr/>
+        <w:tabs>
+          <w:tab w:val="clear" w:pos="720"/>
+          <w:tab w:val="left" w:pos="0" w:leader="none"/>
+        </w:tabs>
+        <w:bidi w:val="0"/>
+        <w:spacing w:lineRule="auto" w:line="307" w:before="0" w:after="0"/>
+        <w:ind w:left="1429" w:right="0" w:hanging="283"/>
+        <w:jc w:val="both"/>
+        <w:rPr>
+          <w:rFonts w:ascii="Times New Roman;serif" w:hAnsi="Times New Roman;serif"/>
+          <w:b w:val="false"/>
+          <w:i w:val="false"/>
+          <w:caps w:val="false"/>
+          <w:smallCaps w:val="false"/>
+          <w:strike w:val="false"/>
+          <w:dstrike w:val="false"/>
+          <w:color w:val="000000"/>
+          <w:sz w:val="24"/>
+          <w:u w:val="none"/>
+          <w:effect w:val="none"/>
+        </w:rPr>
+      </w:pPr>
+      <w:r>
+        <w:rPr>
+          <w:rFonts w:ascii="Times New Roman;serif" w:hAnsi="Times New Roman;serif"/>
+          <w:b w:val="false"/>
+          <w:i w:val="false"/>
+          <w:caps w:val="false"/>
+          <w:smallCaps w:val="false"/>
+          <w:strike w:val="false"/>
+          <w:dstrike w:val="false"/>
+          <w:color w:val="000000"/>
+          <w:sz w:val="24"/>
+          <w:u w:val="none"/>
+          <w:effect w:val="none"/>
+          <w:shd w:fill="auto" w:val="clear"/>
+        </w:rPr>
+        <w:t xml:space="preserve">Yearly depreciation: The assessed value of {{ address }} should be further reduced under the 1% yearly depreciation guideline in accordance with a correct </w:t>
+      </w:r>
+      <w:r>
+        <w:rPr>
+          <w:rFonts w:ascii="Times New Roman;serif" w:hAnsi="Times New Roman;serif"/>
+          <w:b/>
+          <w:i w:val="false"/>
+          <w:caps w:val="false"/>
+          <w:smallCaps w:val="false"/>
+          <w:strike w:val="false"/>
+          <w:dstrike w:val="false"/>
+          <w:color w:val="000000"/>
+          <w:sz w:val="24"/>
+          <w:u w:val="none"/>
+          <w:effect w:val="none"/>
+          <w:shd w:fill="auto" w:val="clear"/>
+        </w:rPr>
+        <w:t xml:space="preserve">Effective Age of </w:t>
+      </w:r>
+      <w:r>
+        <w:rPr>
+          <w:rFonts w:ascii="Times New Roman;serif" w:hAnsi="Times New Roman;serif"/>
+          <w:b/>
+          <w:i w:val="false"/>
+          <w:caps w:val="false"/>
+          <w:smallCaps w:val="false"/>
+          <w:strike w:val="false"/>
+          <w:dstrike w:val="false"/>
+          <w:color w:val="000000"/>
+          <w:sz w:val="24"/>
+          <w:u w:val="none"/>
+          <w:effect w:val="none"/>
+          <w:shd w:fill="auto" w:val="clear"/>
+        </w:rPr>
+        <w:t>{{ capped_age }}</w:t>
+      </w:r>
+      <w:r>
+        <w:rPr>
+          <w:rFonts w:ascii="Times New Roman;serif" w:hAnsi="Times New Roman;serif"/>
+          <w:b w:val="false"/>
+          <w:i w:val="false"/>
+          <w:caps w:val="false"/>
+          <w:smallCaps w:val="false"/>
+          <w:strike w:val="false"/>
+          <w:dstrike w:val="false"/>
+          <w:color w:val="000000"/>
+          <w:sz w:val="24"/>
+          <w:u w:val="none"/>
+          <w:effect w:val="none"/>
+          <w:shd w:fill="auto" w:val="clear"/>
+        </w:rPr>
+        <w:t>.</w:t>
+      </w:r>
+    </w:p>
+    <w:p>
+      <w:pPr>
+        <w:pStyle w:val="TextBody"/>
+        <w:numPr>
+          <w:ilvl w:val="0"/>
+          <w:numId w:val="7"/>
+        </w:numPr>
+        <w:pBdr/>
+        <w:tabs>
+          <w:tab w:val="clear" w:pos="720"/>
+          <w:tab w:val="left" w:pos="0" w:leader="none"/>
+        </w:tabs>
+        <w:bidi w:val="0"/>
+        <w:spacing w:lineRule="auto" w:line="307" w:before="0" w:after="0"/>
+        <w:ind w:left="1429" w:right="0" w:hanging="283"/>
+        <w:rPr/>
+      </w:pPr>
+      <w:r>
+        <w:rPr>
+          <w:rFonts w:ascii="Times New Roman;serif" w:hAnsi="Times New Roman;serif"/>
+          <w:b w:val="false"/>
+          <w:i w:val="false"/>
+          <w:caps w:val="false"/>
+          <w:smallCaps w:val="false"/>
+          <w:strike w:val="false"/>
+          <w:dstrike w:val="false"/>
+          <w:color w:val="000000"/>
+          <w:sz w:val="24"/>
+          <w:u w:val="none"/>
+          <w:effect w:val="none"/>
+          <w:shd w:fill="auto" w:val="clear"/>
+        </w:rPr>
+        <w:t>{% endif %}{% if show_depreciation %}</w:t>
+      </w:r>
+      <w:r>
+        <w:rPr>
+          <w:rFonts w:ascii="Times New Roman;serif" w:hAnsi="Times New Roman;serif"/>
+          <w:b w:val="false"/>
+          <w:i w:val="false"/>
+          <w:caps w:val="false"/>
+          <w:smallCaps w:val="false"/>
+          <w:strike w:val="false"/>
+          <w:dstrike w:val="false"/>
+          <w:color w:val="000000"/>
+          <w:sz w:val="24"/>
+          <w:u w:val="none"/>
+          <w:effect w:val="none"/>
+          <w:shd w:fill="auto" w:val="clear"/>
+        </w:rPr>
+        <w:t xml:space="preserve">Condition of the home: If the City of Detroit deviates from the 1% yearly depreciation guideline, the assessed value of {{ address }} should be reduced in accordance with a change in </w:t>
+      </w:r>
+      <w:r>
+        <w:rPr>
+          <w:rFonts w:ascii="Times New Roman;serif" w:hAnsi="Times New Roman;serif"/>
+          <w:b/>
+          <w:i w:val="false"/>
+          <w:caps w:val="false"/>
+          <w:smallCaps w:val="false"/>
+          <w:strike w:val="false"/>
+          <w:dstrike w:val="false"/>
+          <w:color w:val="000000"/>
+          <w:sz w:val="24"/>
+          <w:u w:val="none"/>
+          <w:effect w:val="none"/>
+          <w:shd w:fill="auto" w:val="clear"/>
+        </w:rPr>
+        <w:t xml:space="preserve">Effective Age to </w:t>
+      </w:r>
+      <w:r>
+        <w:rPr>
+          <w:rFonts w:ascii="Times New Roman;serif" w:hAnsi="Times New Roman;serif"/>
+          <w:b/>
+          <w:i w:val="false"/>
+          <w:caps w:val="false"/>
+          <w:smallCaps w:val="false"/>
+          <w:strike w:val="false"/>
+          <w:dstrike w:val="false"/>
+          <w:color w:val="000000"/>
+          <w:sz w:val="24"/>
+          <w:u w:val="none"/>
+          <w:effect w:val="none"/>
+          <w:shd w:fill="auto" w:val="clear"/>
+        </w:rPr>
+        <w:t>{{ new_effective_age }}</w:t>
+      </w:r>
+      <w:r>
+        <w:rPr>
+          <w:rFonts w:ascii="Times New Roman;serif" w:hAnsi="Times New Roman;serif"/>
+          <w:b w:val="false"/>
+          <w:i w:val="false"/>
+          <w:caps w:val="false"/>
+          <w:smallCaps w:val="false"/>
+          <w:strike w:val="false"/>
+          <w:dstrike w:val="false"/>
+          <w:color w:val="000000"/>
+          <w:sz w:val="24"/>
+          <w:u w:val="none"/>
+          <w:effect w:val="none"/>
+          <w:shd w:fill="auto" w:val="clear"/>
+        </w:rPr>
+        <w:t>.</w:t>
+      </w:r>
+      <w:r>
+        <w:rPr>
+          <w:rFonts w:ascii="Times New Roman;serif" w:hAnsi="Times New Roman;serif"/>
+          <w:b w:val="false"/>
+          <w:i w:val="false"/>
+          <w:caps w:val="false"/>
+          <w:smallCaps w:val="false"/>
+          <w:strike w:val="false"/>
+          <w:dstrike w:val="false"/>
+          <w:color w:val="000000"/>
+          <w:sz w:val="24"/>
+          <w:u w:val="none"/>
+          <w:effect w:val="none"/>
+          <w:shd w:fill="auto" w:val="clear"/>
+        </w:rPr>
+        <w:t>{% endif %}{% if economic_obsolescence %}</w:t>
+      </w:r>
+    </w:p>
+    <w:p>
+      <w:pPr>
+        <w:pStyle w:val="TextBody"/>
+        <w:numPr>
+          <w:ilvl w:val="0"/>
+          <w:numId w:val="8"/>
+        </w:numPr>
+        <w:pBdr/>
+        <w:tabs>
+          <w:tab w:val="clear" w:pos="720"/>
+          <w:tab w:val="left" w:pos="0" w:leader="none"/>
+        </w:tabs>
+        <w:bidi w:val="0"/>
+        <w:spacing w:lineRule="auto" w:line="307" w:before="0" w:after="0"/>
+        <w:ind w:left="1429" w:right="0" w:hanging="283"/>
+        <w:rPr/>
+      </w:pPr>
+      <w:r>
+        <w:rPr>
+          <w:rFonts w:ascii="Times New Roman;serif" w:hAnsi="Times New Roman;serif"/>
+          <w:b w:val="false"/>
+          <w:i w:val="false"/>
+          <w:caps w:val="false"/>
+          <w:smallCaps w:val="false"/>
+          <w:strike w:val="false"/>
+          <w:dstrike w:val="false"/>
+          <w:color w:val="000000"/>
+          <w:sz w:val="24"/>
+          <w:u w:val="none"/>
+          <w:effect w:val="none"/>
+          <w:shd w:fill="auto" w:val="clear"/>
+        </w:rPr>
+        <w:t xml:space="preserve">Economic obsolescence: The assessed value of {{ address }} should be </w:t>
+      </w:r>
+      <w:r>
+        <w:rPr>
+          <w:rFonts w:ascii="Times New Roman;serif" w:hAnsi="Times New Roman;serif"/>
+          <w:b/>
+          <w:i w:val="false"/>
+          <w:caps w:val="false"/>
+          <w:smallCaps w:val="false"/>
+          <w:strike w:val="false"/>
+          <w:dstrike w:val="false"/>
+          <w:color w:val="000000"/>
+          <w:sz w:val="24"/>
+          <w:u w:val="none"/>
+          <w:effect w:val="none"/>
+          <w:shd w:fill="auto" w:val="clear"/>
+        </w:rPr>
+        <w:t>further reduced</w:t>
+      </w:r>
+      <w:r>
+        <w:rPr>
+          <w:caps w:val="false"/>
+          <w:smallCaps w:val="false"/>
+          <w:strike w:val="false"/>
+          <w:dstrike w:val="false"/>
+          <w:color w:val="000000"/>
+          <w:u w:val="none"/>
+          <w:effect w:val="none"/>
+          <w:shd w:fill="auto" w:val="clear"/>
+        </w:rPr>
+        <w:t xml:space="preserve"> </w:t>
+      </w:r>
+      <w:r>
+        <w:rPr>
+          <w:rFonts w:ascii="Times New Roman;serif" w:hAnsi="Times New Roman;serif"/>
+          <w:b w:val="false"/>
+          <w:i w:val="false"/>
+          <w:caps w:val="false"/>
+          <w:smallCaps w:val="false"/>
+          <w:strike w:val="false"/>
+          <w:dstrike w:val="false"/>
+          <w:color w:val="000000"/>
+          <w:sz w:val="24"/>
+          <w:u w:val="none"/>
+          <w:effect w:val="none"/>
+          <w:shd w:fill="auto" w:val="clear"/>
+        </w:rPr>
+        <w:t>as a result of impairment in its utility and/or desirability caused by factors outside the property’s boundaries.</w:t>
+      </w:r>
+      <w:r>
+        <w:rPr>
+          <w:rFonts w:eastAsia="Times New Roman" w:cs="Times New Roman" w:ascii="Times New Roman" w:hAnsi="Times New Roman"/>
+          <w:sz w:val="24"/>
+          <w:szCs w:val="24"/>
+        </w:rPr>
+        <w:t>{% endif %}</w:t>
+      </w:r>
+      <w:r>
+        <w:br w:type="page"/>
       </w:r>
     </w:p>
     <w:p>
@@ -327,8 +853,8 @@
       </w:tblPr>
       <w:tblGrid>
         <w:gridCol w:w="2879"/>
-        <w:gridCol w:w="1171"/>
-        <w:gridCol w:w="1525"/>
+        <w:gridCol w:w="1170"/>
+        <w:gridCol w:w="1526"/>
         <w:gridCol w:w="1000"/>
         <w:gridCol w:w="987"/>
         <w:gridCol w:w="904"/>
@@ -376,7 +902,7 @@
         </w:tc>
         <w:tc>
           <w:tcPr>
-            <w:tcW w:w="1171" w:type="dxa"/>
+            <w:tcW w:w="1170" w:type="dxa"/>
             <w:tcBorders>
               <w:top w:val="single" w:sz="4" w:space="0" w:color="000000"/>
               <w:left w:val="single" w:sz="4" w:space="0" w:color="000000"/>
@@ -412,7 +938,7 @@
         </w:tc>
         <w:tc>
           <w:tcPr>
-            <w:tcW w:w="1525" w:type="dxa"/>
+            <w:tcW w:w="1526" w:type="dxa"/>
             <w:tcBorders>
               <w:top w:val="single" w:sz="4" w:space="0" w:color="000000"/>
               <w:left w:val="single" w:sz="4" w:space="0" w:color="000000"/>
@@ -628,7 +1154,7 @@
         </w:tc>
         <w:tc>
           <w:tcPr>
-            <w:tcW w:w="1171" w:type="dxa"/>
+            <w:tcW w:w="1170" w:type="dxa"/>
             <w:tcBorders>
               <w:left w:val="single" w:sz="4" w:space="0" w:color="000000"/>
               <w:bottom w:val="single" w:sz="4" w:space="0" w:color="000000"/>
@@ -671,7 +1197,7 @@
         </w:tc>
         <w:tc>
           <w:tcPr>
-            <w:tcW w:w="1525" w:type="dxa"/>
+            <w:tcW w:w="1526" w:type="dxa"/>
             <w:tcBorders>
               <w:left w:val="single" w:sz="4" w:space="0" w:color="000000"/>
               <w:bottom w:val="single" w:sz="4" w:space="0" w:color="000000"/>
@@ -924,7 +1450,23 @@
           <w:sz w:val="24"/>
           <w:szCs w:val="24"/>
         </w:rPr>
-        <w:t>{% if primary %}</w:t>
+        <w:t xml:space="preserve">{% if </w:t>
+      </w:r>
+      <w:r>
+        <w:rPr>
+          <w:rFonts w:eastAsia="Times New Roman" w:cs="Times New Roman" w:ascii="Times New Roman" w:hAnsi="Times New Roman"/>
+          <w:sz w:val="24"/>
+          <w:szCs w:val="24"/>
+        </w:rPr>
+        <w:t>has_</w:t>
+      </w:r>
+      <w:r>
+        <w:rPr>
+          <w:rFonts w:eastAsia="Times New Roman" w:cs="Times New Roman" w:ascii="Times New Roman" w:hAnsi="Times New Roman"/>
+          <w:sz w:val="24"/>
+          <w:szCs w:val="24"/>
+        </w:rPr>
+        <w:t>primary %}</w:t>
       </w:r>
     </w:p>
     <w:p>
@@ -1735,7 +2277,11 @@
         </w:rPr>
       </w:pPr>
       <w:r>
-        <w:rPr/>
+        <w:rPr>
+          <w:rFonts w:eastAsia="Times New Roman" w:cs="Times New Roman" w:ascii="Times New Roman" w:hAnsi="Times New Roman"/>
+          <w:sz w:val="24"/>
+          <w:szCs w:val="24"/>
+        </w:rPr>
       </w:r>
     </w:p>
     <w:p>
@@ -1778,28 +2324,7 @@
           <w:sz w:val="24"/>
           <w:szCs w:val="24"/>
         </w:rPr>
-        <w:t>{% endif %}</w:t>
-      </w:r>
-    </w:p>
-    <w:p>
-      <w:pPr>
-        <w:pStyle w:val="Normal"/>
-        <w:spacing w:lineRule="auto" w:line="252" w:before="0" w:after="0"/>
-        <w:ind w:hanging="0"/>
-        <w:jc w:val="both"/>
-        <w:rPr>
-          <w:rFonts w:ascii="Times New Roman" w:hAnsi="Times New Roman" w:eastAsia="Times New Roman" w:cs="Times New Roman"/>
-          <w:sz w:val="24"/>
-          <w:szCs w:val="24"/>
-        </w:rPr>
-      </w:pPr>
-      <w:r>
-        <w:rPr>
-          <w:rFonts w:eastAsia="Times New Roman" w:cs="Times New Roman" w:ascii="Times New Roman" w:hAnsi="Times New Roman"/>
-          <w:sz w:val="24"/>
-          <w:szCs w:val="24"/>
-        </w:rPr>
-        <w:t>{% if has_comparables %}</w:t>
+        <w:t>{% endif %}{% if has_comparables %}</w:t>
       </w:r>
     </w:p>
     <w:p>
@@ -2670,26 +3195,6 @@
       <w:pPr>
         <w:pStyle w:val="Normal"/>
         <w:spacing w:before="0" w:after="0"/>
-        <w:ind w:left="720" w:hanging="0"/>
-        <w:jc w:val="both"/>
-        <w:rPr>
-          <w:rFonts w:ascii="Times New Roman" w:hAnsi="Times New Roman" w:eastAsia="Times New Roman" w:cs="Times New Roman"/>
-          <w:sz w:val="24"/>
-          <w:szCs w:val="24"/>
-        </w:rPr>
-      </w:pPr>
-      <w:r>
-        <w:rPr>
-          <w:rFonts w:eastAsia="Times New Roman" w:cs="Times New Roman" w:ascii="Times New Roman" w:hAnsi="Times New Roman"/>
-          <w:sz w:val="24"/>
-          <w:szCs w:val="24"/>
-        </w:rPr>
-      </w:r>
-    </w:p>
-    <w:p>
-      <w:pPr>
-        <w:pStyle w:val="Normal"/>
-        <w:spacing w:before="0" w:after="0"/>
         <w:rPr>
           <w:rFonts w:ascii="Times New Roman" w:hAnsi="Times New Roman" w:eastAsia="Times New Roman" w:cs="Times New Roman"/>
           <w:b/>
@@ -2814,8 +3319,7 @@
     <w:p>
       <w:pPr>
         <w:pStyle w:val="Normal"/>
-        <w:spacing w:lineRule="auto" w:line="252" w:before="0" w:after="0"/>
-        <w:ind w:hanging="0"/>
+        <w:spacing w:before="0" w:after="0"/>
         <w:rPr>
           <w:rFonts w:ascii="Times New Roman" w:hAnsi="Times New Roman" w:eastAsia="Times New Roman" w:cs="Times New Roman"/>
           <w:b/>
@@ -2833,12 +3337,239 @@
           <w:sz w:val="24"/>
           <w:szCs w:val="24"/>
         </w:rPr>
+        <w:tab/>
+        <w:t>{% if show_depreciation %}</w:t>
       </w:r>
     </w:p>
     <w:p>
       <w:pPr>
         <w:pStyle w:val="Normal"/>
         <w:spacing w:before="0" w:after="0"/>
+        <w:ind w:left="720" w:hanging="0"/>
+        <w:rPr>
+          <w:rFonts w:ascii="Times New Roman" w:hAnsi="Times New Roman" w:eastAsia="Times New Roman" w:cs="Times New Roman"/>
+          <w:color w:val="000000" w:themeColor="text1"/>
+          <w:sz w:val="24"/>
+          <w:szCs w:val="24"/>
+        </w:rPr>
+      </w:pPr>
+      <w:r>
+        <w:rPr>
+          <w:rFonts w:eastAsia="Times New Roman" w:cs="Times New Roman" w:ascii="Times New Roman" w:hAnsi="Times New Roman"/>
+          <w:color w:val="000000" w:themeColor="text1"/>
+          <w:sz w:val="24"/>
+          <w:szCs w:val="24"/>
+        </w:rPr>
+        <w:t>The City of Detroit has also incorrectly depreciated {{ address }} by determining its Effective Age as {{ effective_age }} with a Corresponding Percent Condition of {{ percent_good }} to determine that the property’s condition rating was “{{ assessor_damage_level }}”. Due to {{ address }}’s condition evidenced in Appendix 1 and 2 below, the City should have rated the condition of the home as “{{ damage_level }},” with a Corresponding Percent Condition of {{ damage_midpoint }}. As a result, the assessed value of {{ address }} was similarly improperly inflated pursuant to the depreciation standards outlined in Volume I of the 2014 Assessor’s Manual. Therefore, if the City of Detroit deviates from the 1% yearly depreciation guideline, we are seeking a reduction of the assessed value of {{ address }}, in accordance with a change in Effective Age to {{ new_effective_age }}.</w:t>
+      </w:r>
+    </w:p>
+    <w:p>
+      <w:pPr>
+        <w:pStyle w:val="Normal"/>
+        <w:spacing w:before="0" w:after="0"/>
+        <w:ind w:left="720" w:hanging="0"/>
+        <w:rPr>
+          <w:rFonts w:ascii="Times New Roman" w:hAnsi="Times New Roman" w:eastAsia="Times New Roman" w:cs="Times New Roman"/>
+          <w:color w:val="000000" w:themeColor="text1"/>
+          <w:sz w:val="24"/>
+          <w:szCs w:val="24"/>
+        </w:rPr>
+      </w:pPr>
+      <w:r>
+        <w:rPr>
+          <w:rFonts w:eastAsia="Times New Roman" w:cs="Times New Roman" w:ascii="Times New Roman" w:hAnsi="Times New Roman"/>
+          <w:color w:val="000000" w:themeColor="text1"/>
+          <w:sz w:val="24"/>
+          <w:szCs w:val="24"/>
+        </w:rPr>
+        <w:t>{% endif %}</w:t>
+      </w:r>
+      <w:r>
+        <w:rPr/>
+        <w:t>{% if economic_obsolescence %}</w:t>
+      </w:r>
+    </w:p>
+    <w:p>
+      <w:pPr>
+        <w:pStyle w:val="Normal"/>
+        <w:ind w:left="720" w:hanging="0"/>
+        <w:rPr/>
+      </w:pPr>
+      <w:r>
+        <w:rPr>
+          <w:rFonts w:eastAsia="Times New Roman" w:cs="Times New Roman" w:ascii="Times New Roman" w:hAnsi="Times New Roman"/>
+          <w:color w:val="000000" w:themeColor="text1"/>
+          <w:sz w:val="24"/>
+          <w:szCs w:val="24"/>
+        </w:rPr>
+        <w:t xml:space="preserve">The City of Detroit should also reduce the assessed value of {{ address }} because of its economic obsolescence. Due to the description provided in Appendix 1 of the property’s surrounding conditions, the assessed value of {{ address }} should be further reduced as a result of impairment in its utility and/or desirability caused by factors outside the property’s boundaries.  </w:t>
+      </w:r>
+    </w:p>
+    <w:p>
+      <w:pPr>
+        <w:pStyle w:val="Normal"/>
+        <w:spacing w:before="0" w:after="0"/>
+        <w:ind w:left="720" w:right="-20" w:hanging="0"/>
+        <w:rPr>
+          <w:rFonts w:ascii="Times New Roman" w:hAnsi="Times New Roman" w:eastAsia="Times New Roman" w:cs="Times New Roman"/>
+          <w:color w:val="000000" w:themeColor="text1"/>
+          <w:sz w:val="24"/>
+          <w:szCs w:val="24"/>
+        </w:rPr>
+      </w:pPr>
+      <w:r>
+        <w:rPr>
+          <w:rFonts w:eastAsia="Times New Roman" w:cs="Times New Roman" w:ascii="Times New Roman" w:hAnsi="Times New Roman"/>
+          <w:color w:val="000000" w:themeColor="text1"/>
+          <w:sz w:val="24"/>
+          <w:szCs w:val="24"/>
+        </w:rPr>
+        <w:t>{% endif %}</w:t>
+      </w:r>
+    </w:p>
+    <w:p>
+      <w:pPr>
+        <w:pStyle w:val="Normal"/>
+        <w:spacing w:before="0" w:after="0"/>
+        <w:rPr>
+          <w:rFonts w:ascii="Times New Roman" w:hAnsi="Times New Roman" w:eastAsia="Times New Roman" w:cs="Times New Roman"/>
+          <w:sz w:val="24"/>
+          <w:szCs w:val="24"/>
+        </w:rPr>
+      </w:pPr>
+      <w:r>
+        <w:rPr>
+          <w:rFonts w:eastAsia="Times New Roman" w:cs="Times New Roman" w:ascii="Times New Roman" w:hAnsi="Times New Roman"/>
+          <w:sz w:val="24"/>
+          <w:szCs w:val="24"/>
+        </w:rPr>
+      </w:r>
+    </w:p>
+    <w:p>
+      <w:pPr>
+        <w:pStyle w:val="Normal"/>
+        <w:spacing w:before="0" w:after="0"/>
+        <w:rPr>
+          <w:rFonts w:ascii="Times New Roman" w:hAnsi="Times New Roman" w:eastAsia="Times New Roman" w:cs="Times New Roman"/>
+          <w:sz w:val="24"/>
+          <w:szCs w:val="24"/>
+        </w:rPr>
+      </w:pPr>
+      <w:r>
+        <w:rPr>
+          <w:rFonts w:eastAsia="Times New Roman" w:cs="Times New Roman" w:ascii="Times New Roman" w:hAnsi="Times New Roman"/>
+          <w:sz w:val="24"/>
+          <w:szCs w:val="24"/>
+        </w:rPr>
+        <w:t xml:space="preserve">Sincerely, </w:t>
+      </w:r>
+    </w:p>
+    <w:p>
+      <w:pPr>
+        <w:pStyle w:val="Normal"/>
+        <w:spacing w:before="0" w:after="0"/>
+        <w:rPr>
+          <w:rFonts w:ascii="Times New Roman" w:hAnsi="Times New Roman" w:eastAsia="Times New Roman" w:cs="Times New Roman"/>
+          <w:sz w:val="24"/>
+          <w:szCs w:val="24"/>
+        </w:rPr>
+      </w:pPr>
+      <w:r>
+        <w:rPr>
+          <w:rFonts w:eastAsia="Times New Roman" w:cs="Times New Roman" w:ascii="Times New Roman" w:hAnsi="Times New Roman"/>
+          <w:sz w:val="24"/>
+          <w:szCs w:val="24"/>
+        </w:rPr>
+      </w:r>
+    </w:p>
+    <w:p>
+      <w:pPr>
+        <w:pStyle w:val="Normal"/>
+        <w:spacing w:before="0" w:after="0"/>
+        <w:rPr>
+          <w:rFonts w:ascii="Times New Roman" w:hAnsi="Times New Roman" w:eastAsia="Times New Roman" w:cs="Times New Roman"/>
+          <w:sz w:val="24"/>
+          <w:szCs w:val="24"/>
+        </w:rPr>
+      </w:pPr>
+      <w:r>
+        <w:rPr>
+          <w:rFonts w:eastAsia="Times New Roman" w:cs="Times New Roman" w:ascii="Times New Roman" w:hAnsi="Times New Roman"/>
+          <w:sz w:val="24"/>
+          <w:szCs w:val="24"/>
+        </w:rPr>
+        <w:t>__________________________________</w:t>
+      </w:r>
+    </w:p>
+    <w:p>
+      <w:pPr>
+        <w:pStyle w:val="Normal"/>
+        <w:spacing w:before="0" w:after="0"/>
+        <w:rPr>
+          <w:rFonts w:ascii="Times New Roman" w:hAnsi="Times New Roman" w:eastAsia="Times New Roman" w:cs="Times New Roman"/>
+          <w:b/>
+          <w:b/>
+          <w:sz w:val="24"/>
+          <w:szCs w:val="24"/>
+        </w:rPr>
+      </w:pPr>
+      <w:r>
+        <w:rPr>
+          <w:rFonts w:eastAsia="Times New Roman" w:cs="Times New Roman" w:ascii="Times New Roman" w:hAnsi="Times New Roman"/>
+          <w:b/>
+          <w:sz w:val="24"/>
+          <w:szCs w:val="24"/>
+        </w:rPr>
+        <w:t>Property Tax Appeal Project, Coalition for Property Tax Justice</w:t>
+      </w:r>
+    </w:p>
+    <w:p>
+      <w:pPr>
+        <w:pStyle w:val="Normal"/>
+        <w:spacing w:before="0" w:after="0"/>
+        <w:rPr>
+          <w:rFonts w:ascii="Times New Roman" w:hAnsi="Times New Roman" w:eastAsia="Times New Roman" w:cs="Times New Roman"/>
+          <w:sz w:val="24"/>
+          <w:szCs w:val="24"/>
+        </w:rPr>
+      </w:pPr>
+      <w:r>
+        <w:rPr>
+          <w:rFonts w:eastAsia="Times New Roman" w:cs="Times New Roman" w:ascii="Times New Roman" w:hAnsi="Times New Roman"/>
+          <w:sz w:val="24"/>
+          <w:szCs w:val="24"/>
+        </w:rPr>
+        <w:t>Legal Representative</w:t>
+      </w:r>
+    </w:p>
+    <w:p>
+      <w:pPr>
+        <w:pStyle w:val="Normal"/>
+        <w:spacing w:before="0" w:after="0"/>
+        <w:rPr>
+          <w:rFonts w:ascii="Times New Roman" w:hAnsi="Times New Roman" w:eastAsia="Times New Roman" w:cs="Times New Roman"/>
+          <w:sz w:val="24"/>
+          <w:szCs w:val="24"/>
+        </w:rPr>
+      </w:pPr>
+      <w:r>
+        <w:rPr>
+          <w:rFonts w:eastAsia="Times New Roman" w:cs="Times New Roman" w:ascii="Times New Roman" w:hAnsi="Times New Roman"/>
+          <w:b/>
+          <w:bCs/>
+          <w:sz w:val="24"/>
+          <w:szCs w:val="24"/>
+        </w:rPr>
+        <w:t>{% if  economic_obsolescence or show_depreciation %}</w:t>
+      </w:r>
+      <w:r>
+        <w:br w:type="page"/>
+      </w:r>
+    </w:p>
+    <w:p>
+      <w:pPr>
+        <w:pStyle w:val="Normal"/>
+        <w:jc w:val="center"/>
         <w:rPr>
           <w:rFonts w:ascii="Times New Roman" w:hAnsi="Times New Roman" w:eastAsia="Times New Roman" w:cs="Times New Roman"/>
           <w:b/>
@@ -2849,241 +3580,7 @@
         </w:rPr>
       </w:pPr>
       <w:r>
-        <w:rPr>
-          <w:rFonts w:eastAsia="Times New Roman" w:cs="Times New Roman" w:ascii="Times New Roman" w:hAnsi="Times New Roman"/>
-          <w:b/>
-          <w:bCs/>
-          <w:sz w:val="24"/>
-          <w:szCs w:val="24"/>
-        </w:rPr>
-        <w:tab/>
-        <w:t>{% if show_depreciation %}</w:t>
-      </w:r>
-    </w:p>
-    <w:p>
-      <w:pPr>
-        <w:pStyle w:val="Normal"/>
-        <w:spacing w:before="0" w:after="0"/>
-        <w:ind w:left="720" w:hanging="0"/>
-        <w:rPr>
-          <w:rFonts w:ascii="Times New Roman" w:hAnsi="Times New Roman" w:eastAsia="Times New Roman" w:cs="Times New Roman"/>
-          <w:color w:val="000000" w:themeColor="text1"/>
-          <w:sz w:val="24"/>
-          <w:szCs w:val="24"/>
-        </w:rPr>
-      </w:pPr>
-      <w:r>
-        <w:rPr>
-          <w:rFonts w:eastAsia="Times New Roman" w:cs="Times New Roman" w:ascii="Times New Roman" w:hAnsi="Times New Roman"/>
-          <w:color w:val="000000" w:themeColor="text1"/>
-          <w:sz w:val="24"/>
-          <w:szCs w:val="24"/>
-        </w:rPr>
-        <w:t>The City of Detroit has also incorrectly depreciated {{ address }} by determining its Effective Age as {{ effective_age }} with a Corresponding Percent Condition of {{ percent_good }} to determine that the property’s condition rating was “{{ assessor_damage_level }}”. Due to {{ address }}’s condition evidenced in Appendix 1 and 2 below, the City should have rated the condition of the home as “{{ damage_level }},” with a Corresponding Percent Condition of {{ damage_midpoint }}. As a result, the assessed value of {{ address }} was similarly improperly inflated pursuant to the depreciation standards outlined in Volume I of the 2014 Assessor’s Manual. Therefore, if the City of Detroit deviates from the 1% yearly depreciation guideline, we are seeking a reduction of the assessed value of {{ address }}, in accordance with a change in Effective Age to {{ new_effective_age }}.</w:t>
-      </w:r>
-    </w:p>
-    <w:p>
-      <w:pPr>
-        <w:pStyle w:val="Normal"/>
-        <w:spacing w:before="0" w:after="0"/>
-        <w:ind w:left="720" w:hanging="0"/>
-        <w:rPr>
-          <w:rFonts w:ascii="Times New Roman" w:hAnsi="Times New Roman" w:eastAsia="Times New Roman" w:cs="Times New Roman"/>
-          <w:color w:val="000000" w:themeColor="text1"/>
-          <w:sz w:val="24"/>
-          <w:szCs w:val="24"/>
-        </w:rPr>
-      </w:pPr>
-      <w:r>
-        <w:rPr>
-          <w:rFonts w:eastAsia="Times New Roman" w:cs="Times New Roman" w:ascii="Times New Roman" w:hAnsi="Times New Roman"/>
-          <w:color w:val="000000" w:themeColor="text1"/>
-          <w:sz w:val="24"/>
-          <w:szCs w:val="24"/>
-        </w:rPr>
-        <w:t>{% endif %}</w:t>
-      </w:r>
-    </w:p>
-    <w:p>
-      <w:pPr>
-        <w:pStyle w:val="Normal"/>
-        <w:ind w:left="720" w:hanging="0"/>
         <w:rPr/>
-      </w:pPr>
-      <w:r>
-        <w:rPr/>
-        <w:t>{% if economic_obsolescence %}</w:t>
-      </w:r>
-    </w:p>
-    <w:p>
-      <w:pPr>
-        <w:pStyle w:val="Normal"/>
-        <w:spacing w:before="0" w:after="0"/>
-        <w:ind w:left="720" w:right="-20" w:hanging="0"/>
-        <w:rPr>
-          <w:rFonts w:ascii="Times New Roman" w:hAnsi="Times New Roman" w:eastAsia="Times New Roman" w:cs="Times New Roman"/>
-          <w:color w:val="000000" w:themeColor="text1"/>
-          <w:sz w:val="24"/>
-          <w:szCs w:val="24"/>
-        </w:rPr>
-      </w:pPr>
-      <w:r>
-        <w:rPr>
-          <w:rFonts w:eastAsia="Times New Roman" w:cs="Times New Roman" w:ascii="Times New Roman" w:hAnsi="Times New Roman"/>
-          <w:color w:val="000000" w:themeColor="text1"/>
-          <w:sz w:val="24"/>
-          <w:szCs w:val="24"/>
-        </w:rPr>
-        <w:t xml:space="preserve">The City of Detroit should also reduce the assessed value of {{ address }} because of its economic obsolescence. Due to the description provided in Appendix 1 of the property’s surrounding conditions, the assessed value of {{ address }} should be further reduced as a result of impairment in its utility and/or desirability caused by factors outside the property’s boundaries.  </w:t>
-      </w:r>
-    </w:p>
-    <w:p>
-      <w:pPr>
-        <w:pStyle w:val="Normal"/>
-        <w:spacing w:before="0" w:after="0"/>
-        <w:ind w:left="720" w:right="-20" w:hanging="0"/>
-        <w:rPr>
-          <w:rFonts w:ascii="Times New Roman" w:hAnsi="Times New Roman" w:eastAsia="Times New Roman" w:cs="Times New Roman"/>
-          <w:color w:val="000000" w:themeColor="text1"/>
-          <w:sz w:val="24"/>
-          <w:szCs w:val="24"/>
-        </w:rPr>
-      </w:pPr>
-      <w:r>
-        <w:rPr>
-          <w:rFonts w:eastAsia="Times New Roman" w:cs="Times New Roman" w:ascii="Times New Roman" w:hAnsi="Times New Roman"/>
-          <w:color w:val="000000" w:themeColor="text1"/>
-          <w:sz w:val="24"/>
-          <w:szCs w:val="24"/>
-        </w:rPr>
-        <w:t>{% endif %}</w:t>
-      </w:r>
-    </w:p>
-    <w:p>
-      <w:pPr>
-        <w:pStyle w:val="Normal"/>
-        <w:spacing w:before="0" w:after="0"/>
-        <w:rPr>
-          <w:rFonts w:ascii="Times New Roman" w:hAnsi="Times New Roman" w:eastAsia="Times New Roman" w:cs="Times New Roman"/>
-          <w:sz w:val="24"/>
-          <w:szCs w:val="24"/>
-        </w:rPr>
-      </w:pPr>
-      <w:r>
-        <w:rPr>
-          <w:rFonts w:eastAsia="Times New Roman" w:cs="Times New Roman" w:ascii="Times New Roman" w:hAnsi="Times New Roman"/>
-          <w:sz w:val="24"/>
-          <w:szCs w:val="24"/>
-        </w:rPr>
-      </w:r>
-    </w:p>
-    <w:p>
-      <w:pPr>
-        <w:pStyle w:val="Normal"/>
-        <w:spacing w:before="0" w:after="0"/>
-        <w:rPr>
-          <w:rFonts w:ascii="Times New Roman" w:hAnsi="Times New Roman" w:eastAsia="Times New Roman" w:cs="Times New Roman"/>
-          <w:sz w:val="24"/>
-          <w:szCs w:val="24"/>
-        </w:rPr>
-      </w:pPr>
-      <w:r>
-        <w:rPr>
-          <w:rFonts w:eastAsia="Times New Roman" w:cs="Times New Roman" w:ascii="Times New Roman" w:hAnsi="Times New Roman"/>
-          <w:sz w:val="24"/>
-          <w:szCs w:val="24"/>
-        </w:rPr>
-        <w:t xml:space="preserve">Sincerely, </w:t>
-      </w:r>
-    </w:p>
-    <w:p>
-      <w:pPr>
-        <w:pStyle w:val="Normal"/>
-        <w:spacing w:before="0" w:after="0"/>
-        <w:rPr>
-          <w:rFonts w:ascii="Times New Roman" w:hAnsi="Times New Roman" w:eastAsia="Times New Roman" w:cs="Times New Roman"/>
-          <w:sz w:val="24"/>
-          <w:szCs w:val="24"/>
-        </w:rPr>
-      </w:pPr>
-      <w:r>
-        <w:rPr>
-          <w:rFonts w:eastAsia="Times New Roman" w:cs="Times New Roman" w:ascii="Times New Roman" w:hAnsi="Times New Roman"/>
-          <w:sz w:val="24"/>
-          <w:szCs w:val="24"/>
-        </w:rPr>
-      </w:r>
-    </w:p>
-    <w:p>
-      <w:pPr>
-        <w:pStyle w:val="Normal"/>
-        <w:spacing w:before="0" w:after="0"/>
-        <w:rPr>
-          <w:rFonts w:ascii="Times New Roman" w:hAnsi="Times New Roman" w:eastAsia="Times New Roman" w:cs="Times New Roman"/>
-          <w:sz w:val="24"/>
-          <w:szCs w:val="24"/>
-        </w:rPr>
-      </w:pPr>
-      <w:r>
-        <w:rPr>
-          <w:rFonts w:eastAsia="Times New Roman" w:cs="Times New Roman" w:ascii="Times New Roman" w:hAnsi="Times New Roman"/>
-          <w:sz w:val="24"/>
-          <w:szCs w:val="24"/>
-        </w:rPr>
-        <w:t>__________________________________</w:t>
-      </w:r>
-    </w:p>
-    <w:p>
-      <w:pPr>
-        <w:pStyle w:val="Normal"/>
-        <w:spacing w:before="0" w:after="0"/>
-        <w:rPr>
-          <w:rFonts w:ascii="Times New Roman" w:hAnsi="Times New Roman" w:eastAsia="Times New Roman" w:cs="Times New Roman"/>
-          <w:b/>
-          <w:b/>
-          <w:sz w:val="24"/>
-          <w:szCs w:val="24"/>
-        </w:rPr>
-      </w:pPr>
-      <w:r>
-        <w:rPr>
-          <w:rFonts w:eastAsia="Times New Roman" w:cs="Times New Roman" w:ascii="Times New Roman" w:hAnsi="Times New Roman"/>
-          <w:b/>
-          <w:sz w:val="24"/>
-          <w:szCs w:val="24"/>
-        </w:rPr>
-        <w:t>Property Tax Appeal Project, Coalition for Property Tax Justice</w:t>
-      </w:r>
-    </w:p>
-    <w:p>
-      <w:pPr>
-        <w:pStyle w:val="Normal"/>
-        <w:spacing w:before="0" w:after="0"/>
-        <w:rPr>
-          <w:rFonts w:ascii="Times New Roman" w:hAnsi="Times New Roman" w:eastAsia="Times New Roman" w:cs="Times New Roman"/>
-          <w:sz w:val="24"/>
-          <w:szCs w:val="24"/>
-        </w:rPr>
-      </w:pPr>
-      <w:r>
-        <w:rPr>
-          <w:rFonts w:eastAsia="Times New Roman" w:cs="Times New Roman" w:ascii="Times New Roman" w:hAnsi="Times New Roman"/>
-          <w:sz w:val="24"/>
-          <w:szCs w:val="24"/>
-        </w:rPr>
-        <w:t>Legal Representative</w:t>
-      </w:r>
-    </w:p>
-    <w:p>
-      <w:pPr>
-        <w:pStyle w:val="Normal"/>
-        <w:rPr/>
-      </w:pPr>
-      <w:r>
-        <w:rPr/>
-      </w:r>
-      <w:r>
-        <w:br w:type="page"/>
       </w:r>
     </w:p>
     <w:p>
@@ -3107,115 +3604,72 @@
           <w:sz w:val="24"/>
           <w:szCs w:val="24"/>
         </w:rPr>
-        <w:t>{% if  economic_obsolescence or show_depreciation %}</w:t>
+        <w:t>Appendix 1</w:t>
       </w:r>
     </w:p>
     <w:p>
       <w:pPr>
         <w:pStyle w:val="Normal"/>
-        <w:jc w:val="center"/>
         <w:rPr>
           <w:rFonts w:ascii="Times New Roman" w:hAnsi="Times New Roman" w:eastAsia="Times New Roman" w:cs="Times New Roman"/>
-          <w:b/>
+          <w:sz w:val="24"/>
+          <w:szCs w:val="24"/>
+        </w:rPr>
+      </w:pPr>
+      <w:r>
+        <w:rPr>
+          <w:rFonts w:eastAsia="Times New Roman" w:cs="Times New Roman" w:ascii="Times New Roman" w:hAnsi="Times New Roman"/>
+          <w:sz w:val="24"/>
+          <w:szCs w:val="24"/>
+        </w:rPr>
+        <w:t>The damage to {{ address }} is described as the following:</w:t>
+      </w:r>
+    </w:p>
+    <w:p>
+      <w:pPr>
+        <w:pStyle w:val="Normal"/>
+        <w:rPr>
+          <w:rFonts w:ascii="Times New Roman" w:hAnsi="Times New Roman" w:eastAsia="Times New Roman" w:cs="Times New Roman"/>
+          <w:sz w:val="24"/>
+          <w:szCs w:val="24"/>
+        </w:rPr>
+      </w:pPr>
+      <w:r>
+        <w:rPr>
+          <w:rFonts w:eastAsia="Times New Roman" w:cs="Times New Roman" w:ascii="Times New Roman" w:hAnsi="Times New Roman"/>
+          <w:sz w:val="24"/>
+          <w:szCs w:val="24"/>
+        </w:rPr>
+        <w:t>{{ damage }</w:t>
+      </w:r>
+      <w:r>
+        <w:rPr>
+          <w:rFonts w:eastAsia="Times New Roman" w:cs="Times New Roman" w:ascii="Times New Roman" w:hAnsi="Times New Roman"/>
+          <w:sz w:val="24"/>
+          <w:szCs w:val="24"/>
+        </w:rPr>
+        <w:t>}</w:t>
+      </w:r>
+    </w:p>
+    <w:p>
+      <w:pPr>
+        <w:pStyle w:val="Normal"/>
+        <w:rPr>
+          <w:rFonts w:ascii="Times New Roman" w:hAnsi="Times New Roman" w:eastAsia="Times New Roman" w:cs="Times New Roman"/>
+          <w:sz w:val="24"/>
+          <w:szCs w:val="24"/>
+        </w:rPr>
+      </w:pPr>
+      <w:r>
+        <w:rPr>
+          <w:rFonts w:eastAsia="Times New Roman" w:cs="Times New Roman" w:ascii="Times New Roman" w:hAnsi="Times New Roman"/>
           <w:b/>
           <w:bCs/>
-          <w:sz w:val="24"/>
-          <w:szCs w:val="24"/>
-        </w:rPr>
-      </w:pPr>
-      <w:r>
-        <w:rPr>
-          <w:rFonts w:eastAsia="Times New Roman" w:cs="Times New Roman" w:ascii="Times New Roman" w:hAnsi="Times New Roman"/>
-          <w:b/>
-          <w:bCs/>
-          <w:sz w:val="24"/>
-          <w:szCs w:val="24"/>
-        </w:rPr>
-        <w:t>Appendix 1</w:t>
-      </w:r>
-    </w:p>
-    <w:p>
-      <w:pPr>
-        <w:pStyle w:val="Normal"/>
-        <w:rPr>
-          <w:rFonts w:ascii="Times New Roman" w:hAnsi="Times New Roman" w:eastAsia="Times New Roman" w:cs="Times New Roman"/>
-          <w:sz w:val="24"/>
-          <w:szCs w:val="24"/>
-        </w:rPr>
-      </w:pPr>
-      <w:r>
-        <w:rPr>
-          <w:rFonts w:eastAsia="Times New Roman" w:cs="Times New Roman" w:ascii="Times New Roman" w:hAnsi="Times New Roman"/>
-          <w:sz w:val="24"/>
-          <w:szCs w:val="24"/>
-        </w:rPr>
-        <w:t>The damage to {{ address }} is described as the following:</w:t>
-      </w:r>
-    </w:p>
-    <w:p>
-      <w:pPr>
-        <w:pStyle w:val="Normal"/>
-        <w:rPr>
-          <w:rFonts w:ascii="Times New Roman" w:hAnsi="Times New Roman" w:eastAsia="Times New Roman" w:cs="Times New Roman"/>
-          <w:sz w:val="24"/>
-          <w:szCs w:val="24"/>
-        </w:rPr>
-      </w:pPr>
-      <w:r>
-        <w:rPr>
-          <w:rFonts w:eastAsia="Times New Roman" w:cs="Times New Roman" w:ascii="Times New Roman" w:hAnsi="Times New Roman"/>
-          <w:sz w:val="24"/>
-          <w:szCs w:val="24"/>
-        </w:rPr>
-        <w:t>{{ damage }}</w:t>
-      </w:r>
-    </w:p>
-    <w:p>
-      <w:pPr>
-        <w:pStyle w:val="Normal"/>
-        <w:rPr>
-          <w:rFonts w:ascii="Times New Roman" w:hAnsi="Times New Roman" w:eastAsia="Times New Roman" w:cs="Times New Roman"/>
-          <w:sz w:val="24"/>
-          <w:szCs w:val="24"/>
-        </w:rPr>
-      </w:pPr>
-      <w:r>
-        <w:rPr>
-          <w:rFonts w:eastAsia="Times New Roman" w:cs="Times New Roman" w:ascii="Times New Roman" w:hAnsi="Times New Roman"/>
-          <w:sz w:val="24"/>
-          <w:szCs w:val="24"/>
-        </w:rPr>
-      </w:r>
-    </w:p>
-    <w:p>
-      <w:pPr>
-        <w:pStyle w:val="Normal"/>
-        <w:rPr>
-          <w:rFonts w:ascii="Times New Roman" w:hAnsi="Times New Roman" w:eastAsia="Times New Roman" w:cs="Times New Roman"/>
-          <w:b/>
-          <w:b/>
-          <w:bCs/>
-          <w:sz w:val="24"/>
-          <w:szCs w:val="24"/>
-        </w:rPr>
-      </w:pPr>
-      <w:r>
-        <w:rPr>
-          <w:rFonts w:eastAsia="Times New Roman" w:cs="Times New Roman" w:ascii="Times New Roman" w:hAnsi="Times New Roman"/>
-          <w:b/>
-          <w:bCs/>
-          <w:sz w:val="24"/>
-          <w:szCs w:val="24"/>
-        </w:rPr>
-      </w:r>
-    </w:p>
-    <w:p>
-      <w:pPr>
-        <w:pStyle w:val="Normal"/>
-        <w:rPr/>
-      </w:pPr>
-      <w:r>
-        <w:rPr/>
+          <w:color w:val="000000" w:themeColor="text1"/>
+          <w:sz w:val="24"/>
+          <w:szCs w:val="24"/>
+        </w:rPr>
+        <w:t>{% if show_depreciation and has_images %}</w:t>
       </w:r>
       <w:r>
         <w:br w:type="page"/>
@@ -3234,15 +3688,7 @@
         </w:rPr>
       </w:pPr>
       <w:r>
-        <w:rPr>
-          <w:rFonts w:eastAsia="Times New Roman" w:cs="Times New Roman" w:ascii="Times New Roman" w:hAnsi="Times New Roman"/>
-          <w:b/>
-          <w:bCs/>
-          <w:color w:val="000000" w:themeColor="text1"/>
-          <w:sz w:val="24"/>
-          <w:szCs w:val="24"/>
-        </w:rPr>
-        <w:t>{% if show_depreciation and has_images %}</w:t>
+        <w:rPr/>
       </w:r>
     </w:p>
     <w:p>
@@ -3467,6 +3913,1233 @@
     </w:r>
   </w:p>
 </w:hdr>
+</file>
+
+<file path=word/numbering.xml><?xml version="1.0" encoding="utf-8"?>
+<w:numbering xmlns:w="http://schemas.openxmlformats.org/wordprocessingml/2006/main" xmlns:o="urn:schemas-microsoft-com:office:office" xmlns:r="http://schemas.openxmlformats.org/officeDocument/2006/relationships" xmlns:v="urn:schemas-microsoft-com:vml" xmlns:mc="http://schemas.openxmlformats.org/markup-compatibility/2006" xmlns:w14="http://schemas.microsoft.com/office/word/2010/wordml" mc:Ignorable="w14">
+  <w:abstractNum w:abstractNumId="1">
+    <w:lvl w:ilvl="0">
+      <w:start w:val="1"/>
+      <w:numFmt w:val="bullet"/>
+      <w:lvlText w:val=""/>
+      <w:lvlJc w:val="left"/>
+      <w:pPr>
+        <w:tabs>
+          <w:tab w:val="num" w:pos="1440"/>
+        </w:tabs>
+        <w:ind w:left="1440" w:hanging="360"/>
+      </w:pPr>
+      <w:rPr>
+        <w:rFonts w:ascii="Symbol" w:hAnsi="Symbol" w:cs="Symbol" w:hint="default"/>
+      </w:rPr>
+    </w:lvl>
+    <w:lvl w:ilvl="1">
+      <w:start w:val="1"/>
+      <w:numFmt w:val="bullet"/>
+      <w:lvlText w:val="◦"/>
+      <w:lvlJc w:val="left"/>
+      <w:pPr>
+        <w:tabs>
+          <w:tab w:val="num" w:pos="1800"/>
+        </w:tabs>
+        <w:ind w:left="1800" w:hanging="360"/>
+      </w:pPr>
+      <w:rPr>
+        <w:rFonts w:ascii="OpenSymbol" w:hAnsi="OpenSymbol" w:cs="OpenSymbol" w:hint="default"/>
+      </w:rPr>
+    </w:lvl>
+    <w:lvl w:ilvl="2">
+      <w:start w:val="1"/>
+      <w:numFmt w:val="bullet"/>
+      <w:lvlText w:val="▪"/>
+      <w:lvlJc w:val="left"/>
+      <w:pPr>
+        <w:tabs>
+          <w:tab w:val="num" w:pos="2160"/>
+        </w:tabs>
+        <w:ind w:left="2160" w:hanging="360"/>
+      </w:pPr>
+      <w:rPr>
+        <w:rFonts w:ascii="OpenSymbol" w:hAnsi="OpenSymbol" w:cs="OpenSymbol" w:hint="default"/>
+      </w:rPr>
+    </w:lvl>
+    <w:lvl w:ilvl="3">
+      <w:start w:val="1"/>
+      <w:numFmt w:val="bullet"/>
+      <w:lvlText w:val=""/>
+      <w:lvlJc w:val="left"/>
+      <w:pPr>
+        <w:tabs>
+          <w:tab w:val="num" w:pos="2520"/>
+        </w:tabs>
+        <w:ind w:left="2520" w:hanging="360"/>
+      </w:pPr>
+      <w:rPr>
+        <w:rFonts w:ascii="Symbol" w:hAnsi="Symbol" w:cs="Symbol" w:hint="default"/>
+      </w:rPr>
+    </w:lvl>
+    <w:lvl w:ilvl="4">
+      <w:start w:val="1"/>
+      <w:numFmt w:val="bullet"/>
+      <w:lvlText w:val="◦"/>
+      <w:lvlJc w:val="left"/>
+      <w:pPr>
+        <w:tabs>
+          <w:tab w:val="num" w:pos="2880"/>
+        </w:tabs>
+        <w:ind w:left="2880" w:hanging="360"/>
+      </w:pPr>
+      <w:rPr>
+        <w:rFonts w:ascii="OpenSymbol" w:hAnsi="OpenSymbol" w:cs="OpenSymbol" w:hint="default"/>
+      </w:rPr>
+    </w:lvl>
+    <w:lvl w:ilvl="5">
+      <w:start w:val="1"/>
+      <w:numFmt w:val="bullet"/>
+      <w:lvlText w:val="▪"/>
+      <w:lvlJc w:val="left"/>
+      <w:pPr>
+        <w:tabs>
+          <w:tab w:val="num" w:pos="3240"/>
+        </w:tabs>
+        <w:ind w:left="3240" w:hanging="360"/>
+      </w:pPr>
+      <w:rPr>
+        <w:rFonts w:ascii="OpenSymbol" w:hAnsi="OpenSymbol" w:cs="OpenSymbol" w:hint="default"/>
+      </w:rPr>
+    </w:lvl>
+    <w:lvl w:ilvl="6">
+      <w:start w:val="1"/>
+      <w:numFmt w:val="bullet"/>
+      <w:lvlText w:val=""/>
+      <w:lvlJc w:val="left"/>
+      <w:pPr>
+        <w:tabs>
+          <w:tab w:val="num" w:pos="3600"/>
+        </w:tabs>
+        <w:ind w:left="3600" w:hanging="360"/>
+      </w:pPr>
+      <w:rPr>
+        <w:rFonts w:ascii="Symbol" w:hAnsi="Symbol" w:cs="Symbol" w:hint="default"/>
+      </w:rPr>
+    </w:lvl>
+    <w:lvl w:ilvl="7">
+      <w:start w:val="1"/>
+      <w:numFmt w:val="bullet"/>
+      <w:lvlText w:val="◦"/>
+      <w:lvlJc w:val="left"/>
+      <w:pPr>
+        <w:tabs>
+          <w:tab w:val="num" w:pos="3960"/>
+        </w:tabs>
+        <w:ind w:left="3960" w:hanging="360"/>
+      </w:pPr>
+      <w:rPr>
+        <w:rFonts w:ascii="OpenSymbol" w:hAnsi="OpenSymbol" w:cs="OpenSymbol" w:hint="default"/>
+      </w:rPr>
+    </w:lvl>
+    <w:lvl w:ilvl="8">
+      <w:start w:val="1"/>
+      <w:numFmt w:val="bullet"/>
+      <w:lvlText w:val="▪"/>
+      <w:lvlJc w:val="left"/>
+      <w:pPr>
+        <w:tabs>
+          <w:tab w:val="num" w:pos="4320"/>
+        </w:tabs>
+        <w:ind w:left="4320" w:hanging="360"/>
+      </w:pPr>
+      <w:rPr>
+        <w:rFonts w:ascii="OpenSymbol" w:hAnsi="OpenSymbol" w:cs="OpenSymbol" w:hint="default"/>
+      </w:rPr>
+    </w:lvl>
+  </w:abstractNum>
+  <w:abstractNum w:abstractNumId="2">
+    <w:lvl w:ilvl="0">
+      <w:start w:val="1"/>
+      <w:numFmt w:val="bullet"/>
+      <w:lvlText w:val=""/>
+      <w:lvlJc w:val="left"/>
+      <w:pPr>
+        <w:tabs>
+          <w:tab w:val="num" w:pos="709"/>
+        </w:tabs>
+        <w:ind w:left="709" w:hanging="283"/>
+      </w:pPr>
+      <w:rPr>
+        <w:rFonts w:ascii="Symbol" w:hAnsi="Symbol" w:cs="Symbol" w:hint="default"/>
+      </w:rPr>
+    </w:lvl>
+    <w:lvl w:ilvl="1">
+      <w:start w:val="1"/>
+      <w:numFmt w:val="bullet"/>
+      <w:lvlText w:val=""/>
+      <w:lvlJc w:val="left"/>
+      <w:pPr>
+        <w:tabs>
+          <w:tab w:val="num" w:pos="1418"/>
+        </w:tabs>
+        <w:ind w:left="1418" w:hanging="283"/>
+      </w:pPr>
+      <w:rPr>
+        <w:rFonts w:ascii="Symbol" w:hAnsi="Symbol" w:cs="Symbol" w:hint="default"/>
+      </w:rPr>
+    </w:lvl>
+    <w:lvl w:ilvl="2">
+      <w:start w:val="1"/>
+      <w:numFmt w:val="bullet"/>
+      <w:lvlText w:val=""/>
+      <w:lvlJc w:val="left"/>
+      <w:pPr>
+        <w:tabs>
+          <w:tab w:val="num" w:pos="2127"/>
+        </w:tabs>
+        <w:ind w:left="2127" w:hanging="283"/>
+      </w:pPr>
+      <w:rPr>
+        <w:rFonts w:ascii="Symbol" w:hAnsi="Symbol" w:cs="Symbol" w:hint="default"/>
+      </w:rPr>
+    </w:lvl>
+    <w:lvl w:ilvl="3">
+      <w:start w:val="1"/>
+      <w:numFmt w:val="bullet"/>
+      <w:lvlText w:val=""/>
+      <w:lvlJc w:val="left"/>
+      <w:pPr>
+        <w:tabs>
+          <w:tab w:val="num" w:pos="2836"/>
+        </w:tabs>
+        <w:ind w:left="2836" w:hanging="283"/>
+      </w:pPr>
+      <w:rPr>
+        <w:rFonts w:ascii="Symbol" w:hAnsi="Symbol" w:cs="Symbol" w:hint="default"/>
+      </w:rPr>
+    </w:lvl>
+    <w:lvl w:ilvl="4">
+      <w:start w:val="1"/>
+      <w:numFmt w:val="bullet"/>
+      <w:lvlText w:val=""/>
+      <w:lvlJc w:val="left"/>
+      <w:pPr>
+        <w:tabs>
+          <w:tab w:val="num" w:pos="3545"/>
+        </w:tabs>
+        <w:ind w:left="3545" w:hanging="283"/>
+      </w:pPr>
+      <w:rPr>
+        <w:rFonts w:ascii="Symbol" w:hAnsi="Symbol" w:cs="Symbol" w:hint="default"/>
+      </w:rPr>
+    </w:lvl>
+    <w:lvl w:ilvl="5">
+      <w:start w:val="1"/>
+      <w:numFmt w:val="bullet"/>
+      <w:lvlText w:val=""/>
+      <w:lvlJc w:val="left"/>
+      <w:pPr>
+        <w:tabs>
+          <w:tab w:val="num" w:pos="4254"/>
+        </w:tabs>
+        <w:ind w:left="4254" w:hanging="283"/>
+      </w:pPr>
+      <w:rPr>
+        <w:rFonts w:ascii="Symbol" w:hAnsi="Symbol" w:cs="Symbol" w:hint="default"/>
+      </w:rPr>
+    </w:lvl>
+    <w:lvl w:ilvl="6">
+      <w:start w:val="1"/>
+      <w:numFmt w:val="bullet"/>
+      <w:lvlText w:val=""/>
+      <w:lvlJc w:val="left"/>
+      <w:pPr>
+        <w:tabs>
+          <w:tab w:val="num" w:pos="4963"/>
+        </w:tabs>
+        <w:ind w:left="4963" w:hanging="283"/>
+      </w:pPr>
+      <w:rPr>
+        <w:rFonts w:ascii="Symbol" w:hAnsi="Symbol" w:cs="Symbol" w:hint="default"/>
+      </w:rPr>
+    </w:lvl>
+    <w:lvl w:ilvl="7">
+      <w:start w:val="1"/>
+      <w:numFmt w:val="bullet"/>
+      <w:lvlText w:val=""/>
+      <w:lvlJc w:val="left"/>
+      <w:pPr>
+        <w:tabs>
+          <w:tab w:val="num" w:pos="5672"/>
+        </w:tabs>
+        <w:ind w:left="5672" w:hanging="283"/>
+      </w:pPr>
+      <w:rPr>
+        <w:rFonts w:ascii="Symbol" w:hAnsi="Symbol" w:cs="Symbol" w:hint="default"/>
+      </w:rPr>
+    </w:lvl>
+    <w:lvl w:ilvl="8">
+      <w:start w:val="1"/>
+      <w:numFmt w:val="bullet"/>
+      <w:lvlText w:val=""/>
+      <w:lvlJc w:val="left"/>
+      <w:pPr>
+        <w:tabs>
+          <w:tab w:val="num" w:pos="6381"/>
+        </w:tabs>
+        <w:ind w:left="6381" w:hanging="283"/>
+      </w:pPr>
+      <w:rPr>
+        <w:rFonts w:ascii="Symbol" w:hAnsi="Symbol" w:cs="Symbol" w:hint="default"/>
+      </w:rPr>
+    </w:lvl>
+  </w:abstractNum>
+  <w:abstractNum w:abstractNumId="3">
+    <w:lvl w:ilvl="0">
+      <w:start w:val="1"/>
+      <w:numFmt w:val="none"/>
+      <w:suff w:val="nothing"/>
+      <w:lvlText w:val=""/>
+      <w:lvlJc w:val="left"/>
+      <w:pPr>
+        <w:tabs>
+          <w:tab w:val="num" w:pos="0"/>
+        </w:tabs>
+        <w:ind w:left="0" w:hanging="0"/>
+      </w:pPr>
+    </w:lvl>
+    <w:lvl w:ilvl="1">
+      <w:start w:val="1"/>
+      <w:numFmt w:val="none"/>
+      <w:suff w:val="nothing"/>
+      <w:lvlText w:val=""/>
+      <w:lvlJc w:val="left"/>
+      <w:pPr>
+        <w:tabs>
+          <w:tab w:val="num" w:pos="0"/>
+        </w:tabs>
+        <w:ind w:left="0" w:hanging="0"/>
+      </w:pPr>
+    </w:lvl>
+    <w:lvl w:ilvl="2">
+      <w:start w:val="1"/>
+      <w:numFmt w:val="none"/>
+      <w:suff w:val="nothing"/>
+      <w:lvlText w:val=""/>
+      <w:lvlJc w:val="left"/>
+      <w:pPr>
+        <w:tabs>
+          <w:tab w:val="num" w:pos="0"/>
+        </w:tabs>
+        <w:ind w:left="0" w:hanging="0"/>
+      </w:pPr>
+    </w:lvl>
+    <w:lvl w:ilvl="3">
+      <w:start w:val="1"/>
+      <w:numFmt w:val="none"/>
+      <w:suff w:val="nothing"/>
+      <w:lvlText w:val=""/>
+      <w:lvlJc w:val="left"/>
+      <w:pPr>
+        <w:tabs>
+          <w:tab w:val="num" w:pos="0"/>
+        </w:tabs>
+        <w:ind w:left="0" w:hanging="0"/>
+      </w:pPr>
+    </w:lvl>
+    <w:lvl w:ilvl="4">
+      <w:start w:val="1"/>
+      <w:numFmt w:val="none"/>
+      <w:suff w:val="nothing"/>
+      <w:lvlText w:val=""/>
+      <w:lvlJc w:val="left"/>
+      <w:pPr>
+        <w:tabs>
+          <w:tab w:val="num" w:pos="0"/>
+        </w:tabs>
+        <w:ind w:left="0" w:hanging="0"/>
+      </w:pPr>
+    </w:lvl>
+    <w:lvl w:ilvl="5">
+      <w:start w:val="1"/>
+      <w:numFmt w:val="none"/>
+      <w:suff w:val="nothing"/>
+      <w:lvlText w:val=""/>
+      <w:lvlJc w:val="left"/>
+      <w:pPr>
+        <w:tabs>
+          <w:tab w:val="num" w:pos="0"/>
+        </w:tabs>
+        <w:ind w:left="0" w:hanging="0"/>
+      </w:pPr>
+    </w:lvl>
+    <w:lvl w:ilvl="6">
+      <w:start w:val="1"/>
+      <w:numFmt w:val="none"/>
+      <w:suff w:val="nothing"/>
+      <w:lvlText w:val=""/>
+      <w:lvlJc w:val="left"/>
+      <w:pPr>
+        <w:tabs>
+          <w:tab w:val="num" w:pos="0"/>
+        </w:tabs>
+        <w:ind w:left="0" w:hanging="0"/>
+      </w:pPr>
+    </w:lvl>
+    <w:lvl w:ilvl="7">
+      <w:start w:val="1"/>
+      <w:numFmt w:val="none"/>
+      <w:suff w:val="nothing"/>
+      <w:lvlText w:val=""/>
+      <w:lvlJc w:val="left"/>
+      <w:pPr>
+        <w:tabs>
+          <w:tab w:val="num" w:pos="0"/>
+        </w:tabs>
+        <w:ind w:left="0" w:hanging="0"/>
+      </w:pPr>
+    </w:lvl>
+    <w:lvl w:ilvl="8">
+      <w:start w:val="1"/>
+      <w:numFmt w:val="none"/>
+      <w:suff w:val="nothing"/>
+      <w:lvlText w:val=""/>
+      <w:lvlJc w:val="left"/>
+      <w:pPr>
+        <w:tabs>
+          <w:tab w:val="num" w:pos="0"/>
+        </w:tabs>
+        <w:ind w:left="0" w:hanging="0"/>
+      </w:pPr>
+    </w:lvl>
+  </w:abstractNum>
+  <w:num w:numId="1">
+    <w:abstractNumId w:val="1"/>
+  </w:num>
+  <w:num w:numId="2">
+    <w:abstractNumId w:val="2"/>
+  </w:num>
+  <w:num w:numId="3">
+    <w:abstractNumId w:val="3"/>
+  </w:num>
+  <w:num w:numId="4">
+    <w:abstractNumId w:val="1"/>
+    <w:lvlOverride w:ilvl="0">
+      <w:lvl w:ilvl="0">
+        <w:start w:val="1"/>
+        <w:numFmt w:val="bullet"/>
+        <w:lvlText w:val=""/>
+        <w:lvlJc w:val="left"/>
+        <w:pPr>
+          <w:tabs>
+            <w:tab w:val="num" w:pos="709"/>
+          </w:tabs>
+          <w:ind w:left="709" w:hanging="283"/>
+        </w:pPr>
+        <w:rPr>
+          <w:rFonts w:ascii="Symbol" w:hAnsi="Symbol" w:cs="Symbol" w:hint="default"/>
+        </w:rPr>
+      </w:lvl>
+    </w:lvlOverride>
+    <w:lvlOverride w:ilvl="0"/>
+    <w:lvlOverride w:ilvl="1">
+      <w:lvl w:ilvl="1">
+        <w:start w:val="1"/>
+        <w:numFmt w:val="bullet"/>
+        <w:lvlText w:val=""/>
+        <w:lvlJc w:val="left"/>
+        <w:pPr>
+          <w:tabs>
+            <w:tab w:val="num" w:pos="1418"/>
+          </w:tabs>
+          <w:ind w:left="1418" w:hanging="283"/>
+        </w:pPr>
+        <w:rPr>
+          <w:rFonts w:ascii="Symbol" w:hAnsi="Symbol" w:cs="Symbol" w:hint="default"/>
+        </w:rPr>
+      </w:lvl>
+    </w:lvlOverride>
+    <w:lvlOverride w:ilvl="1"/>
+    <w:lvlOverride w:ilvl="2">
+      <w:lvl w:ilvl="2">
+        <w:start w:val="1"/>
+        <w:numFmt w:val="bullet"/>
+        <w:lvlText w:val=""/>
+        <w:lvlJc w:val="left"/>
+        <w:pPr>
+          <w:tabs>
+            <w:tab w:val="num" w:pos="2127"/>
+          </w:tabs>
+          <w:ind w:left="2127" w:hanging="283"/>
+        </w:pPr>
+        <w:rPr>
+          <w:rFonts w:ascii="Symbol" w:hAnsi="Symbol" w:cs="Symbol" w:hint="default"/>
+        </w:rPr>
+      </w:lvl>
+    </w:lvlOverride>
+    <w:lvlOverride w:ilvl="2"/>
+    <w:lvlOverride w:ilvl="3">
+      <w:lvl w:ilvl="3">
+        <w:start w:val="1"/>
+        <w:numFmt w:val="bullet"/>
+        <w:lvlText w:val=""/>
+        <w:lvlJc w:val="left"/>
+        <w:pPr>
+          <w:tabs>
+            <w:tab w:val="num" w:pos="2836"/>
+          </w:tabs>
+          <w:ind w:left="2836" w:hanging="283"/>
+        </w:pPr>
+        <w:rPr>
+          <w:rFonts w:ascii="Symbol" w:hAnsi="Symbol" w:cs="Symbol" w:hint="default"/>
+        </w:rPr>
+      </w:lvl>
+    </w:lvlOverride>
+    <w:lvlOverride w:ilvl="3"/>
+    <w:lvlOverride w:ilvl="4">
+      <w:lvl w:ilvl="4">
+        <w:start w:val="1"/>
+        <w:numFmt w:val="bullet"/>
+        <w:lvlText w:val=""/>
+        <w:lvlJc w:val="left"/>
+        <w:pPr>
+          <w:tabs>
+            <w:tab w:val="num" w:pos="3545"/>
+          </w:tabs>
+          <w:ind w:left="3545" w:hanging="283"/>
+        </w:pPr>
+        <w:rPr>
+          <w:rFonts w:ascii="Symbol" w:hAnsi="Symbol" w:cs="Symbol" w:hint="default"/>
+        </w:rPr>
+      </w:lvl>
+    </w:lvlOverride>
+    <w:lvlOverride w:ilvl="4"/>
+    <w:lvlOverride w:ilvl="5">
+      <w:lvl w:ilvl="5">
+        <w:start w:val="1"/>
+        <w:numFmt w:val="bullet"/>
+        <w:lvlText w:val=""/>
+        <w:lvlJc w:val="left"/>
+        <w:pPr>
+          <w:tabs>
+            <w:tab w:val="num" w:pos="4254"/>
+          </w:tabs>
+          <w:ind w:left="4254" w:hanging="283"/>
+        </w:pPr>
+        <w:rPr>
+          <w:rFonts w:ascii="Symbol" w:hAnsi="Symbol" w:cs="Symbol" w:hint="default"/>
+        </w:rPr>
+      </w:lvl>
+    </w:lvlOverride>
+    <w:lvlOverride w:ilvl="5"/>
+    <w:lvlOverride w:ilvl="6">
+      <w:lvl w:ilvl="6">
+        <w:start w:val="1"/>
+        <w:numFmt w:val="bullet"/>
+        <w:lvlText w:val=""/>
+        <w:lvlJc w:val="left"/>
+        <w:pPr>
+          <w:tabs>
+            <w:tab w:val="num" w:pos="4963"/>
+          </w:tabs>
+          <w:ind w:left="4963" w:hanging="283"/>
+        </w:pPr>
+        <w:rPr>
+          <w:rFonts w:ascii="Symbol" w:hAnsi="Symbol" w:cs="Symbol" w:hint="default"/>
+        </w:rPr>
+      </w:lvl>
+    </w:lvlOverride>
+    <w:lvlOverride w:ilvl="6"/>
+    <w:lvlOverride w:ilvl="7">
+      <w:lvl w:ilvl="7">
+        <w:start w:val="1"/>
+        <w:numFmt w:val="bullet"/>
+        <w:lvlText w:val=""/>
+        <w:lvlJc w:val="left"/>
+        <w:pPr>
+          <w:tabs>
+            <w:tab w:val="num" w:pos="5672"/>
+          </w:tabs>
+          <w:ind w:left="5672" w:hanging="283"/>
+        </w:pPr>
+        <w:rPr>
+          <w:rFonts w:ascii="Symbol" w:hAnsi="Symbol" w:cs="Symbol" w:hint="default"/>
+        </w:rPr>
+      </w:lvl>
+    </w:lvlOverride>
+    <w:lvlOverride w:ilvl="7"/>
+    <w:lvlOverride w:ilvl="8">
+      <w:lvl w:ilvl="8">
+        <w:start w:val="1"/>
+        <w:numFmt w:val="bullet"/>
+        <w:lvlText w:val=""/>
+        <w:lvlJc w:val="left"/>
+        <w:pPr>
+          <w:tabs>
+            <w:tab w:val="num" w:pos="6381"/>
+          </w:tabs>
+          <w:ind w:left="6381" w:hanging="283"/>
+        </w:pPr>
+        <w:rPr>
+          <w:rFonts w:ascii="Symbol" w:hAnsi="Symbol" w:cs="Symbol" w:hint="default"/>
+        </w:rPr>
+      </w:lvl>
+    </w:lvlOverride>
+  </w:num>
+  <w:num w:numId="5">
+    <w:abstractNumId w:val="1"/>
+    <w:lvlOverride w:ilvl="0">
+      <w:lvl w:ilvl="0">
+        <w:start w:val="1"/>
+        <w:numFmt w:val="bullet"/>
+        <w:lvlText w:val=""/>
+        <w:lvlJc w:val="left"/>
+        <w:pPr>
+          <w:tabs>
+            <w:tab w:val="num" w:pos="709"/>
+          </w:tabs>
+          <w:ind w:left="709" w:hanging="283"/>
+        </w:pPr>
+        <w:rPr>
+          <w:rFonts w:ascii="Symbol" w:hAnsi="Symbol" w:cs="Symbol" w:hint="default"/>
+        </w:rPr>
+      </w:lvl>
+    </w:lvlOverride>
+    <w:lvlOverride w:ilvl="0"/>
+    <w:lvlOverride w:ilvl="1">
+      <w:lvl w:ilvl="1">
+        <w:start w:val="1"/>
+        <w:numFmt w:val="bullet"/>
+        <w:lvlText w:val=""/>
+        <w:lvlJc w:val="left"/>
+        <w:pPr>
+          <w:tabs>
+            <w:tab w:val="num" w:pos="1418"/>
+          </w:tabs>
+          <w:ind w:left="1418" w:hanging="283"/>
+        </w:pPr>
+        <w:rPr>
+          <w:rFonts w:ascii="Symbol" w:hAnsi="Symbol" w:cs="Symbol" w:hint="default"/>
+        </w:rPr>
+      </w:lvl>
+    </w:lvlOverride>
+    <w:lvlOverride w:ilvl="1"/>
+    <w:lvlOverride w:ilvl="2">
+      <w:lvl w:ilvl="2">
+        <w:start w:val="1"/>
+        <w:numFmt w:val="bullet"/>
+        <w:lvlText w:val=""/>
+        <w:lvlJc w:val="left"/>
+        <w:pPr>
+          <w:tabs>
+            <w:tab w:val="num" w:pos="2127"/>
+          </w:tabs>
+          <w:ind w:left="2127" w:hanging="283"/>
+        </w:pPr>
+        <w:rPr>
+          <w:rFonts w:ascii="Symbol" w:hAnsi="Symbol" w:cs="Symbol" w:hint="default"/>
+        </w:rPr>
+      </w:lvl>
+    </w:lvlOverride>
+    <w:lvlOverride w:ilvl="2"/>
+    <w:lvlOverride w:ilvl="3">
+      <w:lvl w:ilvl="3">
+        <w:start w:val="1"/>
+        <w:numFmt w:val="bullet"/>
+        <w:lvlText w:val=""/>
+        <w:lvlJc w:val="left"/>
+        <w:pPr>
+          <w:tabs>
+            <w:tab w:val="num" w:pos="2836"/>
+          </w:tabs>
+          <w:ind w:left="2836" w:hanging="283"/>
+        </w:pPr>
+        <w:rPr>
+          <w:rFonts w:ascii="Symbol" w:hAnsi="Symbol" w:cs="Symbol" w:hint="default"/>
+        </w:rPr>
+      </w:lvl>
+    </w:lvlOverride>
+    <w:lvlOverride w:ilvl="3"/>
+    <w:lvlOverride w:ilvl="4">
+      <w:lvl w:ilvl="4">
+        <w:start w:val="1"/>
+        <w:numFmt w:val="bullet"/>
+        <w:lvlText w:val=""/>
+        <w:lvlJc w:val="left"/>
+        <w:pPr>
+          <w:tabs>
+            <w:tab w:val="num" w:pos="3545"/>
+          </w:tabs>
+          <w:ind w:left="3545" w:hanging="283"/>
+        </w:pPr>
+        <w:rPr>
+          <w:rFonts w:ascii="Symbol" w:hAnsi="Symbol" w:cs="Symbol" w:hint="default"/>
+        </w:rPr>
+      </w:lvl>
+    </w:lvlOverride>
+    <w:lvlOverride w:ilvl="4"/>
+    <w:lvlOverride w:ilvl="5">
+      <w:lvl w:ilvl="5">
+        <w:start w:val="1"/>
+        <w:numFmt w:val="bullet"/>
+        <w:lvlText w:val=""/>
+        <w:lvlJc w:val="left"/>
+        <w:pPr>
+          <w:tabs>
+            <w:tab w:val="num" w:pos="4254"/>
+          </w:tabs>
+          <w:ind w:left="4254" w:hanging="283"/>
+        </w:pPr>
+        <w:rPr>
+          <w:rFonts w:ascii="Symbol" w:hAnsi="Symbol" w:cs="Symbol" w:hint="default"/>
+        </w:rPr>
+      </w:lvl>
+    </w:lvlOverride>
+    <w:lvlOverride w:ilvl="5"/>
+    <w:lvlOverride w:ilvl="6">
+      <w:lvl w:ilvl="6">
+        <w:start w:val="1"/>
+        <w:numFmt w:val="bullet"/>
+        <w:lvlText w:val=""/>
+        <w:lvlJc w:val="left"/>
+        <w:pPr>
+          <w:tabs>
+            <w:tab w:val="num" w:pos="4963"/>
+          </w:tabs>
+          <w:ind w:left="4963" w:hanging="283"/>
+        </w:pPr>
+        <w:rPr>
+          <w:rFonts w:ascii="Symbol" w:hAnsi="Symbol" w:cs="Symbol" w:hint="default"/>
+        </w:rPr>
+      </w:lvl>
+    </w:lvlOverride>
+    <w:lvlOverride w:ilvl="6"/>
+    <w:lvlOverride w:ilvl="7">
+      <w:lvl w:ilvl="7">
+        <w:start w:val="1"/>
+        <w:numFmt w:val="bullet"/>
+        <w:lvlText w:val=""/>
+        <w:lvlJc w:val="left"/>
+        <w:pPr>
+          <w:tabs>
+            <w:tab w:val="num" w:pos="5672"/>
+          </w:tabs>
+          <w:ind w:left="5672" w:hanging="283"/>
+        </w:pPr>
+        <w:rPr>
+          <w:rFonts w:ascii="Symbol" w:hAnsi="Symbol" w:cs="Symbol" w:hint="default"/>
+        </w:rPr>
+      </w:lvl>
+    </w:lvlOverride>
+    <w:lvlOverride w:ilvl="7"/>
+    <w:lvlOverride w:ilvl="8">
+      <w:lvl w:ilvl="8">
+        <w:start w:val="1"/>
+        <w:numFmt w:val="bullet"/>
+        <w:lvlText w:val=""/>
+        <w:lvlJc w:val="left"/>
+        <w:pPr>
+          <w:tabs>
+            <w:tab w:val="num" w:pos="6381"/>
+          </w:tabs>
+          <w:ind w:left="6381" w:hanging="283"/>
+        </w:pPr>
+        <w:rPr>
+          <w:rFonts w:ascii="Symbol" w:hAnsi="Symbol" w:cs="Symbol" w:hint="default"/>
+        </w:rPr>
+      </w:lvl>
+    </w:lvlOverride>
+  </w:num>
+  <w:num w:numId="6">
+    <w:abstractNumId w:val="1"/>
+    <w:lvlOverride w:ilvl="0">
+      <w:lvl w:ilvl="0">
+        <w:start w:val="1"/>
+        <w:numFmt w:val="bullet"/>
+        <w:lvlText w:val=""/>
+        <w:lvlJc w:val="left"/>
+        <w:pPr>
+          <w:tabs>
+            <w:tab w:val="num" w:pos="709"/>
+          </w:tabs>
+          <w:ind w:left="709" w:hanging="283"/>
+        </w:pPr>
+        <w:rPr>
+          <w:rFonts w:ascii="Symbol" w:hAnsi="Symbol" w:cs="Symbol" w:hint="default"/>
+        </w:rPr>
+      </w:lvl>
+    </w:lvlOverride>
+    <w:lvlOverride w:ilvl="0"/>
+    <w:lvlOverride w:ilvl="1">
+      <w:lvl w:ilvl="1">
+        <w:start w:val="1"/>
+        <w:numFmt w:val="bullet"/>
+        <w:lvlText w:val=""/>
+        <w:lvlJc w:val="left"/>
+        <w:pPr>
+          <w:tabs>
+            <w:tab w:val="num" w:pos="1418"/>
+          </w:tabs>
+          <w:ind w:left="1418" w:hanging="283"/>
+        </w:pPr>
+        <w:rPr>
+          <w:rFonts w:ascii="Symbol" w:hAnsi="Symbol" w:cs="Symbol" w:hint="default"/>
+        </w:rPr>
+      </w:lvl>
+    </w:lvlOverride>
+    <w:lvlOverride w:ilvl="1"/>
+    <w:lvlOverride w:ilvl="2">
+      <w:lvl w:ilvl="2">
+        <w:start w:val="1"/>
+        <w:numFmt w:val="bullet"/>
+        <w:lvlText w:val=""/>
+        <w:lvlJc w:val="left"/>
+        <w:pPr>
+          <w:tabs>
+            <w:tab w:val="num" w:pos="2127"/>
+          </w:tabs>
+          <w:ind w:left="2127" w:hanging="283"/>
+        </w:pPr>
+        <w:rPr>
+          <w:rFonts w:ascii="Symbol" w:hAnsi="Symbol" w:cs="Symbol" w:hint="default"/>
+        </w:rPr>
+      </w:lvl>
+    </w:lvlOverride>
+    <w:lvlOverride w:ilvl="2"/>
+    <w:lvlOverride w:ilvl="3">
+      <w:lvl w:ilvl="3">
+        <w:start w:val="1"/>
+        <w:numFmt w:val="bullet"/>
+        <w:lvlText w:val=""/>
+        <w:lvlJc w:val="left"/>
+        <w:pPr>
+          <w:tabs>
+            <w:tab w:val="num" w:pos="2836"/>
+          </w:tabs>
+          <w:ind w:left="2836" w:hanging="283"/>
+        </w:pPr>
+        <w:rPr>
+          <w:rFonts w:ascii="Symbol" w:hAnsi="Symbol" w:cs="Symbol" w:hint="default"/>
+        </w:rPr>
+      </w:lvl>
+    </w:lvlOverride>
+    <w:lvlOverride w:ilvl="3"/>
+    <w:lvlOverride w:ilvl="4">
+      <w:lvl w:ilvl="4">
+        <w:start w:val="1"/>
+        <w:numFmt w:val="bullet"/>
+        <w:lvlText w:val=""/>
+        <w:lvlJc w:val="left"/>
+        <w:pPr>
+          <w:tabs>
+            <w:tab w:val="num" w:pos="3545"/>
+          </w:tabs>
+          <w:ind w:left="3545" w:hanging="283"/>
+        </w:pPr>
+        <w:rPr>
+          <w:rFonts w:ascii="Symbol" w:hAnsi="Symbol" w:cs="Symbol" w:hint="default"/>
+        </w:rPr>
+      </w:lvl>
+    </w:lvlOverride>
+    <w:lvlOverride w:ilvl="4"/>
+    <w:lvlOverride w:ilvl="5">
+      <w:lvl w:ilvl="5">
+        <w:start w:val="1"/>
+        <w:numFmt w:val="bullet"/>
+        <w:lvlText w:val=""/>
+        <w:lvlJc w:val="left"/>
+        <w:pPr>
+          <w:tabs>
+            <w:tab w:val="num" w:pos="4254"/>
+          </w:tabs>
+          <w:ind w:left="4254" w:hanging="283"/>
+        </w:pPr>
+        <w:rPr>
+          <w:rFonts w:ascii="Symbol" w:hAnsi="Symbol" w:cs="Symbol" w:hint="default"/>
+        </w:rPr>
+      </w:lvl>
+    </w:lvlOverride>
+    <w:lvlOverride w:ilvl="5"/>
+    <w:lvlOverride w:ilvl="6">
+      <w:lvl w:ilvl="6">
+        <w:start w:val="1"/>
+        <w:numFmt w:val="bullet"/>
+        <w:lvlText w:val=""/>
+        <w:lvlJc w:val="left"/>
+        <w:pPr>
+          <w:tabs>
+            <w:tab w:val="num" w:pos="4963"/>
+          </w:tabs>
+          <w:ind w:left="4963" w:hanging="283"/>
+        </w:pPr>
+        <w:rPr>
+          <w:rFonts w:ascii="Symbol" w:hAnsi="Symbol" w:cs="Symbol" w:hint="default"/>
+        </w:rPr>
+      </w:lvl>
+    </w:lvlOverride>
+    <w:lvlOverride w:ilvl="6"/>
+    <w:lvlOverride w:ilvl="7">
+      <w:lvl w:ilvl="7">
+        <w:start w:val="1"/>
+        <w:numFmt w:val="bullet"/>
+        <w:lvlText w:val=""/>
+        <w:lvlJc w:val="left"/>
+        <w:pPr>
+          <w:tabs>
+            <w:tab w:val="num" w:pos="5672"/>
+          </w:tabs>
+          <w:ind w:left="5672" w:hanging="283"/>
+        </w:pPr>
+        <w:rPr>
+          <w:rFonts w:ascii="Symbol" w:hAnsi="Symbol" w:cs="Symbol" w:hint="default"/>
+        </w:rPr>
+      </w:lvl>
+    </w:lvlOverride>
+    <w:lvlOverride w:ilvl="7"/>
+    <w:lvlOverride w:ilvl="8">
+      <w:lvl w:ilvl="8">
+        <w:start w:val="1"/>
+        <w:numFmt w:val="bullet"/>
+        <w:lvlText w:val=""/>
+        <w:lvlJc w:val="left"/>
+        <w:pPr>
+          <w:tabs>
+            <w:tab w:val="num" w:pos="6381"/>
+          </w:tabs>
+          <w:ind w:left="6381" w:hanging="283"/>
+        </w:pPr>
+        <w:rPr>
+          <w:rFonts w:ascii="Symbol" w:hAnsi="Symbol" w:cs="Symbol" w:hint="default"/>
+        </w:rPr>
+      </w:lvl>
+    </w:lvlOverride>
+  </w:num>
+  <w:num w:numId="7">
+    <w:abstractNumId w:val="1"/>
+    <w:lvlOverride w:ilvl="0">
+      <w:lvl w:ilvl="0">
+        <w:start w:val="1"/>
+        <w:numFmt w:val="bullet"/>
+        <w:lvlText w:val=""/>
+        <w:lvlJc w:val="left"/>
+        <w:pPr>
+          <w:tabs>
+            <w:tab w:val="num" w:pos="709"/>
+          </w:tabs>
+          <w:ind w:left="709" w:hanging="283"/>
+        </w:pPr>
+        <w:rPr>
+          <w:rFonts w:ascii="Symbol" w:hAnsi="Symbol" w:cs="Symbol" w:hint="default"/>
+        </w:rPr>
+      </w:lvl>
+    </w:lvlOverride>
+    <w:lvlOverride w:ilvl="0"/>
+    <w:lvlOverride w:ilvl="1">
+      <w:lvl w:ilvl="1">
+        <w:start w:val="1"/>
+        <w:numFmt w:val="bullet"/>
+        <w:lvlText w:val=""/>
+        <w:lvlJc w:val="left"/>
+        <w:pPr>
+          <w:tabs>
+            <w:tab w:val="num" w:pos="1418"/>
+          </w:tabs>
+          <w:ind w:left="1418" w:hanging="283"/>
+        </w:pPr>
+        <w:rPr>
+          <w:rFonts w:ascii="Symbol" w:hAnsi="Symbol" w:cs="Symbol" w:hint="default"/>
+        </w:rPr>
+      </w:lvl>
+    </w:lvlOverride>
+    <w:lvlOverride w:ilvl="1"/>
+    <w:lvlOverride w:ilvl="2">
+      <w:lvl w:ilvl="2">
+        <w:start w:val="1"/>
+        <w:numFmt w:val="bullet"/>
+        <w:lvlText w:val=""/>
+        <w:lvlJc w:val="left"/>
+        <w:pPr>
+          <w:tabs>
+            <w:tab w:val="num" w:pos="2127"/>
+          </w:tabs>
+          <w:ind w:left="2127" w:hanging="283"/>
+        </w:pPr>
+        <w:rPr>
+          <w:rFonts w:ascii="Symbol" w:hAnsi="Symbol" w:cs="Symbol" w:hint="default"/>
+        </w:rPr>
+      </w:lvl>
+    </w:lvlOverride>
+    <w:lvlOverride w:ilvl="2"/>
+    <w:lvlOverride w:ilvl="3">
+      <w:lvl w:ilvl="3">
+        <w:start w:val="1"/>
+        <w:numFmt w:val="bullet"/>
+        <w:lvlText w:val=""/>
+        <w:lvlJc w:val="left"/>
+        <w:pPr>
+          <w:tabs>
+            <w:tab w:val="num" w:pos="2836"/>
+          </w:tabs>
+          <w:ind w:left="2836" w:hanging="283"/>
+        </w:pPr>
+        <w:rPr>
+          <w:rFonts w:ascii="Symbol" w:hAnsi="Symbol" w:cs="Symbol" w:hint="default"/>
+        </w:rPr>
+      </w:lvl>
+    </w:lvlOverride>
+    <w:lvlOverride w:ilvl="3"/>
+    <w:lvlOverride w:ilvl="4">
+      <w:lvl w:ilvl="4">
+        <w:start w:val="1"/>
+        <w:numFmt w:val="bullet"/>
+        <w:lvlText w:val=""/>
+        <w:lvlJc w:val="left"/>
+        <w:pPr>
+          <w:tabs>
+            <w:tab w:val="num" w:pos="3545"/>
+          </w:tabs>
+          <w:ind w:left="3545" w:hanging="283"/>
+        </w:pPr>
+        <w:rPr>
+          <w:rFonts w:ascii="Symbol" w:hAnsi="Symbol" w:cs="Symbol" w:hint="default"/>
+        </w:rPr>
+      </w:lvl>
+    </w:lvlOverride>
+    <w:lvlOverride w:ilvl="4"/>
+    <w:lvlOverride w:ilvl="5">
+      <w:lvl w:ilvl="5">
+        <w:start w:val="1"/>
+        <w:numFmt w:val="bullet"/>
+        <w:lvlText w:val=""/>
+        <w:lvlJc w:val="left"/>
+        <w:pPr>
+          <w:tabs>
+            <w:tab w:val="num" w:pos="4254"/>
+          </w:tabs>
+          <w:ind w:left="4254" w:hanging="283"/>
+        </w:pPr>
+        <w:rPr>
+          <w:rFonts w:ascii="Symbol" w:hAnsi="Symbol" w:cs="Symbol" w:hint="default"/>
+        </w:rPr>
+      </w:lvl>
+    </w:lvlOverride>
+    <w:lvlOverride w:ilvl="5"/>
+    <w:lvlOverride w:ilvl="6">
+      <w:lvl w:ilvl="6">
+        <w:start w:val="1"/>
+        <w:numFmt w:val="bullet"/>
+        <w:lvlText w:val=""/>
+        <w:lvlJc w:val="left"/>
+        <w:pPr>
+          <w:tabs>
+            <w:tab w:val="num" w:pos="4963"/>
+          </w:tabs>
+          <w:ind w:left="4963" w:hanging="283"/>
+        </w:pPr>
+        <w:rPr>
+          <w:rFonts w:ascii="Symbol" w:hAnsi="Symbol" w:cs="Symbol" w:hint="default"/>
+        </w:rPr>
+      </w:lvl>
+    </w:lvlOverride>
+    <w:lvlOverride w:ilvl="6"/>
+    <w:lvlOverride w:ilvl="7">
+      <w:lvl w:ilvl="7">
+        <w:start w:val="1"/>
+        <w:numFmt w:val="bullet"/>
+        <w:lvlText w:val=""/>
+        <w:lvlJc w:val="left"/>
+        <w:pPr>
+          <w:tabs>
+            <w:tab w:val="num" w:pos="5672"/>
+          </w:tabs>
+          <w:ind w:left="5672" w:hanging="283"/>
+        </w:pPr>
+        <w:rPr>
+          <w:rFonts w:ascii="Symbol" w:hAnsi="Symbol" w:cs="Symbol" w:hint="default"/>
+        </w:rPr>
+      </w:lvl>
+    </w:lvlOverride>
+    <w:lvlOverride w:ilvl="7"/>
+    <w:lvlOverride w:ilvl="8">
+      <w:lvl w:ilvl="8">
+        <w:start w:val="1"/>
+        <w:numFmt w:val="bullet"/>
+        <w:lvlText w:val=""/>
+        <w:lvlJc w:val="left"/>
+        <w:pPr>
+          <w:tabs>
+            <w:tab w:val="num" w:pos="6381"/>
+          </w:tabs>
+          <w:ind w:left="6381" w:hanging="283"/>
+        </w:pPr>
+        <w:rPr>
+          <w:rFonts w:ascii="Symbol" w:hAnsi="Symbol" w:cs="Symbol" w:hint="default"/>
+        </w:rPr>
+      </w:lvl>
+    </w:lvlOverride>
+  </w:num>
+  <w:num w:numId="8">
+    <w:abstractNumId w:val="1"/>
+    <w:lvlOverride w:ilvl="0">
+      <w:lvl w:ilvl="0">
+        <w:start w:val="1"/>
+        <w:numFmt w:val="bullet"/>
+        <w:lvlText w:val=""/>
+        <w:lvlJc w:val="left"/>
+        <w:pPr>
+          <w:tabs>
+            <w:tab w:val="num" w:pos="709"/>
+          </w:tabs>
+          <w:ind w:left="709" w:hanging="283"/>
+        </w:pPr>
+        <w:rPr>
+          <w:rFonts w:ascii="Symbol" w:hAnsi="Symbol" w:cs="Symbol" w:hint="default"/>
+        </w:rPr>
+      </w:lvl>
+    </w:lvlOverride>
+    <w:lvlOverride w:ilvl="0"/>
+    <w:lvlOverride w:ilvl="1">
+      <w:lvl w:ilvl="1">
+        <w:start w:val="1"/>
+        <w:numFmt w:val="bullet"/>
+        <w:lvlText w:val=""/>
+        <w:lvlJc w:val="left"/>
+        <w:pPr>
+          <w:tabs>
+            <w:tab w:val="num" w:pos="1418"/>
+          </w:tabs>
+          <w:ind w:left="1418" w:hanging="283"/>
+        </w:pPr>
+        <w:rPr>
+          <w:rFonts w:ascii="Symbol" w:hAnsi="Symbol" w:cs="Symbol" w:hint="default"/>
+        </w:rPr>
+      </w:lvl>
+    </w:lvlOverride>
+    <w:lvlOverride w:ilvl="1"/>
+    <w:lvlOverride w:ilvl="2">
+      <w:lvl w:ilvl="2">
+        <w:start w:val="1"/>
+        <w:numFmt w:val="bullet"/>
+        <w:lvlText w:val=""/>
+        <w:lvlJc w:val="left"/>
+        <w:pPr>
+          <w:tabs>
+            <w:tab w:val="num" w:pos="2127"/>
+          </w:tabs>
+          <w:ind w:left="2127" w:hanging="283"/>
+        </w:pPr>
+        <w:rPr>
+          <w:rFonts w:ascii="Symbol" w:hAnsi="Symbol" w:cs="Symbol" w:hint="default"/>
+        </w:rPr>
+      </w:lvl>
+    </w:lvlOverride>
+    <w:lvlOverride w:ilvl="2"/>
+    <w:lvlOverride w:ilvl="3">
+      <w:lvl w:ilvl="3">
+        <w:start w:val="1"/>
+        <w:numFmt w:val="bullet"/>
+        <w:lvlText w:val=""/>
+        <w:lvlJc w:val="left"/>
+        <w:pPr>
+          <w:tabs>
+            <w:tab w:val="num" w:pos="2836"/>
+          </w:tabs>
+          <w:ind w:left="2836" w:hanging="283"/>
+        </w:pPr>
+        <w:rPr>
+          <w:rFonts w:ascii="Symbol" w:hAnsi="Symbol" w:cs="Symbol" w:hint="default"/>
+        </w:rPr>
+      </w:lvl>
+    </w:lvlOverride>
+    <w:lvlOverride w:ilvl="3"/>
+    <w:lvlOverride w:ilvl="4">
+      <w:lvl w:ilvl="4">
+        <w:start w:val="1"/>
+        <w:numFmt w:val="bullet"/>
+        <w:lvlText w:val=""/>
+        <w:lvlJc w:val="left"/>
+        <w:pPr>
+          <w:tabs>
+            <w:tab w:val="num" w:pos="3545"/>
+          </w:tabs>
+          <w:ind w:left="3545" w:hanging="283"/>
+        </w:pPr>
+        <w:rPr>
+          <w:rFonts w:ascii="Symbol" w:hAnsi="Symbol" w:cs="Symbol" w:hint="default"/>
+        </w:rPr>
+      </w:lvl>
+    </w:lvlOverride>
+    <w:lvlOverride w:ilvl="4"/>
+    <w:lvlOverride w:ilvl="5">
+      <w:lvl w:ilvl="5">
+        <w:start w:val="1"/>
+        <w:numFmt w:val="bullet"/>
+        <w:lvlText w:val=""/>
+        <w:lvlJc w:val="left"/>
+        <w:pPr>
+          <w:tabs>
+            <w:tab w:val="num" w:pos="4254"/>
+          </w:tabs>
+          <w:ind w:left="4254" w:hanging="283"/>
+        </w:pPr>
+        <w:rPr>
+          <w:rFonts w:ascii="Symbol" w:hAnsi="Symbol" w:cs="Symbol" w:hint="default"/>
+        </w:rPr>
+      </w:lvl>
+    </w:lvlOverride>
+    <w:lvlOverride w:ilvl="5"/>
+    <w:lvlOverride w:ilvl="6">
+      <w:lvl w:ilvl="6">
+        <w:start w:val="1"/>
+        <w:numFmt w:val="bullet"/>
+        <w:lvlText w:val=""/>
+        <w:lvlJc w:val="left"/>
+        <w:pPr>
+          <w:tabs>
+            <w:tab w:val="num" w:pos="4963"/>
+          </w:tabs>
+          <w:ind w:left="4963" w:hanging="283"/>
+        </w:pPr>
+        <w:rPr>
+          <w:rFonts w:ascii="Symbol" w:hAnsi="Symbol" w:cs="Symbol" w:hint="default"/>
+        </w:rPr>
+      </w:lvl>
+    </w:lvlOverride>
+    <w:lvlOverride w:ilvl="6"/>
+    <w:lvlOverride w:ilvl="7">
+      <w:lvl w:ilvl="7">
+        <w:start w:val="1"/>
+        <w:numFmt w:val="bullet"/>
+        <w:lvlText w:val=""/>
+        <w:lvlJc w:val="left"/>
+        <w:pPr>
+          <w:tabs>
+            <w:tab w:val="num" w:pos="5672"/>
+          </w:tabs>
+          <w:ind w:left="5672" w:hanging="283"/>
+        </w:pPr>
+        <w:rPr>
+          <w:rFonts w:ascii="Symbol" w:hAnsi="Symbol" w:cs="Symbol" w:hint="default"/>
+        </w:rPr>
+      </w:lvl>
+    </w:lvlOverride>
+    <w:lvlOverride w:ilvl="7"/>
+    <w:lvlOverride w:ilvl="8">
+      <w:lvl w:ilvl="8">
+        <w:start w:val="1"/>
+        <w:numFmt w:val="bullet"/>
+        <w:lvlText w:val=""/>
+        <w:lvlJc w:val="left"/>
+        <w:pPr>
+          <w:tabs>
+            <w:tab w:val="num" w:pos="6381"/>
+          </w:tabs>
+          <w:ind w:left="6381" w:hanging="283"/>
+        </w:pPr>
+        <w:rPr>
+          <w:rFonts w:ascii="Symbol" w:hAnsi="Symbol" w:cs="Symbol" w:hint="default"/>
+        </w:rPr>
+      </w:lvl>
+    </w:lvlOverride>
+  </w:num>
+</w:numbering>
 </file>
 
 <file path=word/styles.xml><?xml version="1.0" encoding="utf-8"?>
@@ -4151,6 +5824,13 @@
     <w:name w:val="Numbering Symbols"/>
     <w:qFormat/>
     <w:rPr/>
+  </w:style>
+  <w:style w:type="character" w:styleId="Bullets">
+    <w:name w:val="Bullets"/>
+    <w:qFormat/>
+    <w:rPr>
+      <w:rFonts w:ascii="OpenSymbol" w:hAnsi="OpenSymbol" w:eastAsia="OpenSymbol" w:cs="OpenSymbol"/>
+    </w:rPr>
   </w:style>
   <w:style w:type="paragraph" w:styleId="Heading">
     <w:name w:val="Heading"/>

</xml_diff>

<commit_message>
update detroit letter typos
</commit_message>
<xml_diff>
--- a/api/templates/docs/detroit_template_2024.docx
+++ b/api/templates/docs/detroit_template_2024.docx
@@ -1208,7 +1208,7 @@
       <w:pPr>
         <w:pStyle w:val="Normal"/>
         <w:spacing w:before="0" w:after="0"/>
-        <w:ind w:hanging="0"/>
+        <w:ind w:left="720" w:hanging="0"/>
         <w:jc w:val="both"/>
         <w:rPr>
           <w:rFonts w:ascii="Times New Roman" w:hAnsi="Times New Roman" w:eastAsia="Times New Roman" w:cs="Times New Roman"/>
@@ -1880,7 +1880,23 @@
           <w:sz w:val="24"/>
           <w:szCs w:val="24"/>
         </w:rPr>
-        <w:t xml:space="preserve">Here is the relevant data on most similar property sold in the target property’s neighborhood during the last 24 months: ({{primary.street_number}} {{primary.street_name}}). This property sold for {{primary_sale_price}} on {{ primary_sale_date }}: </w:t>
+        <w:t xml:space="preserve">Here is the relevant data on </w:t>
+      </w:r>
+      <w:r>
+        <w:rPr>
+          <w:rFonts w:eastAsia="Times New Roman" w:cs="Times New Roman" w:ascii="Times New Roman" w:hAnsi="Times New Roman"/>
+          <w:sz w:val="24"/>
+          <w:szCs w:val="24"/>
+        </w:rPr>
+        <w:t xml:space="preserve">the </w:t>
+      </w:r>
+      <w:r>
+        <w:rPr>
+          <w:rFonts w:eastAsia="Times New Roman" w:cs="Times New Roman" w:ascii="Times New Roman" w:hAnsi="Times New Roman"/>
+          <w:sz w:val="24"/>
+          <w:szCs w:val="24"/>
+        </w:rPr>
+        <w:t xml:space="preserve">most similar property sold in the target property’s neighborhood during the last 24 months: ({{primary.street_number}} {{primary.street_name}}). This property sold for {{primary_sale_price}} on {{ primary_sale_date }}: </w:t>
       </w:r>
     </w:p>
     <w:p>
@@ -2654,7 +2670,23 @@
           <w:sz w:val="24"/>
           <w:szCs w:val="24"/>
         </w:rPr>
-        <w:t>This assessment is inaccurate. The Michigan Constitution requires that properties by assessed at no more than 50% of their market value. Based on the above comparable, the true market value of {{ address }} is {{ contention_faircash }} and the assessed value should be no more than {{ contention_sev }}.</w:t>
+        <w:t>This assessment is inaccurate. The Michigan Constitution requires that properties b</w:t>
+      </w:r>
+      <w:r>
+        <w:rPr>
+          <w:rFonts w:eastAsia="Times New Roman" w:cs="Times New Roman" w:ascii="Times New Roman" w:hAnsi="Times New Roman"/>
+          <w:sz w:val="24"/>
+          <w:szCs w:val="24"/>
+        </w:rPr>
+        <w:t>e</w:t>
+      </w:r>
+      <w:r>
+        <w:rPr>
+          <w:rFonts w:eastAsia="Times New Roman" w:cs="Times New Roman" w:ascii="Times New Roman" w:hAnsi="Times New Roman"/>
+          <w:sz w:val="24"/>
+          <w:szCs w:val="24"/>
+        </w:rPr>
+        <w:t xml:space="preserve"> assessed at no more than 50% of their market value. Based on the above comparable, the true market value of {{ address }} is {{ contention_faircash }} and the assessed value should be no more than {{ contention_sev }}.</w:t>
       </w:r>
     </w:p>
     <w:p>
@@ -2738,71 +2770,7 @@
           <w:sz w:val="24"/>
           <w:szCs w:val="24"/>
         </w:rPr>
-        <w:t xml:space="preserve">These comparable properties were selected from all the residential property sales marked arms-length by the Detroit Assessment Division between </w:t>
-      </w:r>
-      <w:r>
-        <w:rPr>
-          <w:rFonts w:eastAsia="Times New Roman" w:cs="Times New Roman" w:ascii="Times New Roman" w:hAnsi="Times New Roman"/>
-          <w:sz w:val="24"/>
-          <w:szCs w:val="24"/>
-        </w:rPr>
-        <w:t>April</w:t>
-      </w:r>
-      <w:r>
-        <w:rPr>
-          <w:rFonts w:eastAsia="Times New Roman" w:cs="Times New Roman" w:ascii="Times New Roman" w:hAnsi="Times New Roman"/>
-          <w:sz w:val="24"/>
-          <w:szCs w:val="24"/>
-        </w:rPr>
-        <w:t xml:space="preserve"> </w:t>
-      </w:r>
-      <w:r>
-        <w:rPr>
-          <w:rFonts w:eastAsia="Times New Roman" w:cs="Times New Roman" w:ascii="Times New Roman" w:hAnsi="Times New Roman"/>
-          <w:sz w:val="24"/>
-          <w:szCs w:val="24"/>
-        </w:rPr>
-        <w:t>1</w:t>
-      </w:r>
-      <w:r>
-        <w:rPr>
-          <w:rFonts w:eastAsia="Times New Roman" w:cs="Times New Roman" w:ascii="Times New Roman" w:hAnsi="Times New Roman"/>
-          <w:sz w:val="24"/>
-          <w:szCs w:val="24"/>
-        </w:rPr>
-        <w:t xml:space="preserve">, 2021 to </w:t>
-      </w:r>
-      <w:r>
-        <w:rPr>
-          <w:rFonts w:eastAsia="Times New Roman" w:cs="Times New Roman" w:ascii="Times New Roman" w:hAnsi="Times New Roman"/>
-          <w:sz w:val="24"/>
-          <w:szCs w:val="24"/>
-        </w:rPr>
-        <w:t>March</w:t>
-      </w:r>
-      <w:r>
-        <w:rPr>
-          <w:rFonts w:eastAsia="Times New Roman" w:cs="Times New Roman" w:ascii="Times New Roman" w:hAnsi="Times New Roman"/>
-          <w:sz w:val="24"/>
-          <w:szCs w:val="24"/>
-        </w:rPr>
-        <w:t xml:space="preserve"> 3</w:t>
-      </w:r>
-      <w:r>
-        <w:rPr>
-          <w:rFonts w:eastAsia="Times New Roman" w:cs="Times New Roman" w:ascii="Times New Roman" w:hAnsi="Times New Roman"/>
-          <w:sz w:val="24"/>
-          <w:szCs w:val="24"/>
-        </w:rPr>
-        <w:t>1</w:t>
-      </w:r>
-      <w:r>
-        <w:rPr>
-          <w:rFonts w:eastAsia="Times New Roman" w:cs="Times New Roman" w:ascii="Times New Roman" w:hAnsi="Times New Roman"/>
-          <w:sz w:val="24"/>
-          <w:szCs w:val="24"/>
-        </w:rPr>
-        <w:t>, 2023. All comparable properties have the same exterior type as the subject property. The comparable properties also have approximately the same number of rooms, square feet, and are a similar age as the subject property. In support of the argument that the assessed value of {{ address }} should be reduced, the comparable properties below had an average fair market value of {{ contention_faircash2 }}.</w:t>
+        <w:t>These comparable properties were selected from all the residential property sales marked arms-length by the Detroit Assessment Division between April 1, 2021 to March 31, 2023. All comparable properties have the same exterior type as the subject property. The comparable properties also have approximately the same number of rooms, square feet, and are a similar age as the subject property. In support of the argument that the assessed value of {{ address }} should be reduced, the comparable properties below had an average fair market value of {{ contention_faircash2 }}.</w:t>
       </w:r>
     </w:p>
     <w:p>

</xml_diff>

<commit_message>
refactor: update worksheet rows
</commit_message>
<xml_diff>
--- a/api/templates/docs/detroit_template_2024.docx
+++ b/api/templates/docs/detroit_template_2024.docx
@@ -1880,23 +1880,7 @@
           <w:sz w:val="24"/>
           <w:szCs w:val="24"/>
         </w:rPr>
-        <w:t xml:space="preserve">Here is the relevant data on </w:t>
-      </w:r>
-      <w:r>
-        <w:rPr>
-          <w:rFonts w:eastAsia="Times New Roman" w:cs="Times New Roman" w:ascii="Times New Roman" w:hAnsi="Times New Roman"/>
-          <w:sz w:val="24"/>
-          <w:szCs w:val="24"/>
-        </w:rPr>
-        <w:t xml:space="preserve">the </w:t>
-      </w:r>
-      <w:r>
-        <w:rPr>
-          <w:rFonts w:eastAsia="Times New Roman" w:cs="Times New Roman" w:ascii="Times New Roman" w:hAnsi="Times New Roman"/>
-          <w:sz w:val="24"/>
-          <w:szCs w:val="24"/>
-        </w:rPr>
-        <w:t xml:space="preserve">most similar property sold in the target property’s neighborhood during the last 24 months: ({{primary.street_number}} {{primary.street_name}}). This property sold for {{primary_sale_price}} on {{ primary_sale_date }}: </w:t>
+        <w:t xml:space="preserve">Here is the relevant data on the most similar property sold in the target property’s neighborhood during the last 24 months: ({{primary.street_number}} {{primary.street_name}}). This property sold for {{primary_sale_price}} on {{ primary_sale_date }}: </w:t>
       </w:r>
     </w:p>
     <w:p>
@@ -2670,23 +2654,7 @@
           <w:sz w:val="24"/>
           <w:szCs w:val="24"/>
         </w:rPr>
-        <w:t>This assessment is inaccurate. The Michigan Constitution requires that properties b</w:t>
-      </w:r>
-      <w:r>
-        <w:rPr>
-          <w:rFonts w:eastAsia="Times New Roman" w:cs="Times New Roman" w:ascii="Times New Roman" w:hAnsi="Times New Roman"/>
-          <w:sz w:val="24"/>
-          <w:szCs w:val="24"/>
-        </w:rPr>
-        <w:t>e</w:t>
-      </w:r>
-      <w:r>
-        <w:rPr>
-          <w:rFonts w:eastAsia="Times New Roman" w:cs="Times New Roman" w:ascii="Times New Roman" w:hAnsi="Times New Roman"/>
-          <w:sz w:val="24"/>
-          <w:szCs w:val="24"/>
-        </w:rPr>
-        <w:t xml:space="preserve"> assessed at no more than 50% of their market value. Based on the above comparable, the true market value of {{ address }} is {{ contention_faircash }} and the assessed value should be no more than {{ contention_sev }}.</w:t>
+        <w:t>This assessment is inaccurate. The Michigan Constitution requires that properties be assessed at no more than 50% of their market value. Based on the above comparable, the true market value of {{ address }} is {{ contention_faircash }} and the assessed value should be no more than {{ contention_sev }}.</w:t>
       </w:r>
     </w:p>
     <w:p>
@@ -4011,14 +3979,7 @@
         </w:rPr>
       </w:pPr>
       <w:r>
-        <w:rPr>
-          <w:rFonts w:eastAsia="Times New Roman" w:cs="Times New Roman" w:ascii="Times New Roman" w:hAnsi="Times New Roman"/>
-          <w:b/>
-          <w:bCs/>
-          <w:sz w:val="24"/>
-          <w:szCs w:val="24"/>
-        </w:rPr>
-        <w:t>{% if  economic_obsolescence or show_depreciation %}</w:t>
+        <w:rPr/>
       </w:r>
       <w:r>
         <w:br w:type="page"/>
@@ -4292,14 +4253,7 @@
         </w:rPr>
       </w:pPr>
       <w:r>
-        <w:rPr>
-          <w:rFonts w:eastAsia="Times New Roman" w:cs="Times New Roman" w:ascii="Times New Roman" w:hAnsi="Times New Roman"/>
-          <w:b/>
-          <w:bCs/>
-          <w:sz w:val="24"/>
-          <w:szCs w:val="24"/>
-        </w:rPr>
-        <w:t>{% endif %}</w:t>
+        <w:rPr/>
       </w:r>
     </w:p>
     <w:sectPr>

</xml_diff>